<commit_message>
stack with array functions added. docx updated.
</commit_message>
<xml_diff>
--- a/DocV1.docx
+++ b/DocV1.docx
@@ -2,24 +2,6 @@
 <file path=word/document.xml><?xml version="1.0" encoding="utf-8"?>
 <w:document xmlns:wpc="http://schemas.microsoft.com/office/word/2010/wordprocessingCanvas" xmlns:cx="http://schemas.microsoft.com/office/drawing/2014/chartex" xmlns:mc="http://schemas.openxmlformats.org/markup-compatibility/2006" xmlns:o="urn:schemas-microsoft-com:office:office" xmlns:r="http://schemas.openxmlformats.org/officeDocument/2006/relationships" xmlns:m="http://schemas.openxmlformats.org/officeDocument/2006/math" xmlns:v="urn:schemas-microsoft-com:vml" xmlns:wp14="http://schemas.microsoft.com/office/word/2010/wordprocessingDrawing" xmlns:wp="http://schemas.openxmlformats.org/drawingml/2006/wordprocessingDrawing" xmlns:w10="urn:schemas-microsoft-com:office:word" xmlns:w="http://schemas.openxmlformats.org/wordprocessingml/2006/main" xmlns:w14="http://schemas.microsoft.com/office/word/2010/wordml" xmlns:w15="http://schemas.microsoft.com/office/word/2012/wordml" xmlns:w16se="http://schemas.microsoft.com/office/word/2015/wordml/symex" xmlns:wpg="http://schemas.microsoft.com/office/word/2010/wordprocessingGroup" xmlns:wpi="http://schemas.microsoft.com/office/word/2010/wordprocessingInk" xmlns:wne="http://schemas.microsoft.com/office/word/2006/wordml" xmlns:wps="http://schemas.microsoft.com/office/word/2010/wordprocessingShape" mc:Ignorable="w14 w15 w16se wp14">
   <w:body>
-    <w:p>
-      <w:pPr>
-        <w:jc w:val="right"/>
-        <w:rPr>
-          <w:b/>
-          <w:sz w:val="28"/>
-          <w:lang w:val="en-US"/>
-        </w:rPr>
-      </w:pPr>
-      <w:r>
-        <w:rPr>
-          <w:b/>
-          <w:sz w:val="28"/>
-          <w:lang w:val="en-US"/>
-        </w:rPr>
-        <w:t>Week - 19.12.2022</w:t>
-      </w:r>
-    </w:p>
     <w:p>
       <w:pPr>
         <w:jc w:val="center"/>
@@ -482,10 +464,44 @@
       <w:pPr>
         <w:rPr>
           <w:b/>
+          <w:sz w:val="24"/>
+          <w:lang w:val="en-US"/>
+        </w:rPr>
+      </w:pPr>
+    </w:p>
+    <w:p>
+      <w:pPr>
+        <w:jc w:val="right"/>
+        <w:rPr>
+          <w:b/>
           <w:sz w:val="28"/>
           <w:lang w:val="en-US"/>
         </w:rPr>
       </w:pPr>
+      <w:r>
+        <w:rPr>
+          <w:b/>
+          <w:sz w:val="28"/>
+          <w:lang w:val="en-US"/>
+        </w:rPr>
+        <w:t xml:space="preserve">Week - </w:t>
+      </w:r>
+      <w:r>
+        <w:rPr>
+          <w:b/>
+          <w:sz w:val="28"/>
+          <w:lang w:val="en-US"/>
+        </w:rPr>
+        <w:t>19</w:t>
+      </w:r>
+      <w:r>
+        <w:rPr>
+          <w:b/>
+          <w:sz w:val="28"/>
+          <w:lang w:val="en-US"/>
+        </w:rPr>
+        <w:t xml:space="preserve">.12.2022 </w:t>
+      </w:r>
     </w:p>
     <w:p>
       <w:pPr>
@@ -9787,15 +9803,6 @@
     </w:p>
     <w:p>
       <w:pPr>
-        <w:rPr>
-          <w:b/>
-          <w:sz w:val="24"/>
-          <w:lang w:val="en-US"/>
-        </w:rPr>
-      </w:pPr>
-    </w:p>
-    <w:p>
-      <w:pPr>
         <w:jc w:val="right"/>
         <w:rPr>
           <w:b/>
@@ -10025,38 +10032,38 @@
           <w:sz w:val="24"/>
           <w:lang w:val="en-US"/>
         </w:rPr>
+        <w:t xml:space="preserve">An interpreter </w:t>
+      </w:r>
+      <w:r>
+        <w:rPr>
+          <w:sz w:val="24"/>
+          <w:lang w:val="en-US"/>
+        </w:rPr>
+        <w:t>is a program that interprets the source code of a programming language, executing each instruction as it reads it. Interpreters are typically slower than compilers</w:t>
+      </w:r>
+      <w:r>
+        <w:rPr>
+          <w:sz w:val="24"/>
+          <w:lang w:val="en-US"/>
+        </w:rPr>
+        <w:t xml:space="preserve">. </w:t>
+      </w:r>
+    </w:p>
+    <w:p>
+      <w:pPr>
+        <w:rPr>
+          <w:b/>
+          <w:sz w:val="24"/>
+          <w:lang w:val="en-US"/>
+        </w:rPr>
+      </w:pPr>
+      <w:r>
+        <w:rPr>
+          <w:b/>
+          <w:sz w:val="24"/>
+          <w:lang w:val="en-US"/>
+        </w:rPr>
         <w:lastRenderedPageBreak/>
-        <w:t xml:space="preserve">An interpreter </w:t>
-      </w:r>
-      <w:r>
-        <w:rPr>
-          <w:sz w:val="24"/>
-          <w:lang w:val="en-US"/>
-        </w:rPr>
-        <w:t>is a program that interprets the source code of a programming language, executing each instruction as it reads it. Interpreters are typically slower than compilers</w:t>
-      </w:r>
-      <w:r>
-        <w:rPr>
-          <w:sz w:val="24"/>
-          <w:lang w:val="en-US"/>
-        </w:rPr>
-        <w:t xml:space="preserve">. </w:t>
-      </w:r>
-    </w:p>
-    <w:p>
-      <w:pPr>
-        <w:rPr>
-          <w:b/>
-          <w:sz w:val="24"/>
-          <w:lang w:val="en-US"/>
-        </w:rPr>
-      </w:pPr>
-      <w:r>
-        <w:rPr>
-          <w:b/>
-          <w:sz w:val="24"/>
-          <w:lang w:val="en-US"/>
-        </w:rPr>
         <w:t>Linker/Linking</w:t>
       </w:r>
     </w:p>
@@ -10366,6 +10373,15 @@
           <w:lang w:val="en-US"/>
         </w:rPr>
       </w:pPr>
+    </w:p>
+    <w:p>
+      <w:pPr>
+        <w:rPr>
+          <w:b/>
+          <w:sz w:val="24"/>
+          <w:lang w:val="en-US"/>
+        </w:rPr>
+      </w:pPr>
       <w:proofErr w:type="spellStart"/>
       <w:r>
         <w:rPr>
@@ -10553,18 +10569,269 @@
     <w:p>
       <w:pPr>
         <w:rPr>
-          <w:b/>
-          <w:sz w:val="24"/>
-          <w:lang w:val="en-US"/>
-        </w:rPr>
-      </w:pPr>
-      <w:proofErr w:type="spellStart"/>
-      <w:r>
-        <w:rPr>
-          <w:b/>
-          <w:sz w:val="24"/>
-          <w:lang w:val="en-US"/>
-        </w:rPr>
+          <w:sz w:val="24"/>
+          <w:lang w:val="en-US"/>
+        </w:rPr>
+      </w:pPr>
+      <w:proofErr w:type="spellStart"/>
+      <w:r>
+        <w:rPr>
+          <w:sz w:val="24"/>
+          <w:lang w:val="en-US"/>
+        </w:rPr>
+        <w:t>struct</w:t>
+      </w:r>
+      <w:proofErr w:type="spellEnd"/>
+      <w:r>
+        <w:rPr>
+          <w:sz w:val="24"/>
+          <w:lang w:val="en-US"/>
+        </w:rPr>
+        <w:t xml:space="preserve"> S </w:t>
+      </w:r>
+      <w:proofErr w:type="gramStart"/>
+      <w:r>
+        <w:rPr>
+          <w:sz w:val="24"/>
+          <w:lang w:val="en-US"/>
+        </w:rPr>
+        <w:t xml:space="preserve">{ </w:t>
+      </w:r>
+      <w:proofErr w:type="spellStart"/>
+      <w:r>
+        <w:rPr>
+          <w:sz w:val="24"/>
+          <w:lang w:val="en-US"/>
+        </w:rPr>
+        <w:t>int</w:t>
+      </w:r>
+      <w:proofErr w:type="spellEnd"/>
+      <w:proofErr w:type="gramEnd"/>
+      <w:r>
+        <w:rPr>
+          <w:sz w:val="24"/>
+          <w:lang w:val="en-US"/>
+        </w:rPr>
+        <w:t xml:space="preserve"> m; };</w:t>
+      </w:r>
+    </w:p>
+    <w:p>
+      <w:pPr>
+        <w:rPr>
+          <w:sz w:val="24"/>
+          <w:lang w:val="en-US"/>
+        </w:rPr>
+      </w:pPr>
+      <w:proofErr w:type="spellStart"/>
+      <w:r>
+        <w:rPr>
+          <w:sz w:val="24"/>
+          <w:lang w:val="en-US"/>
+        </w:rPr>
+        <w:t>struct</w:t>
+      </w:r>
+      <w:proofErr w:type="spellEnd"/>
+      <w:r>
+        <w:rPr>
+          <w:sz w:val="24"/>
+          <w:lang w:val="en-US"/>
+        </w:rPr>
+        <w:t xml:space="preserve"> S </w:t>
+      </w:r>
+      <w:proofErr w:type="gramStart"/>
+      <w:r>
+        <w:rPr>
+          <w:sz w:val="24"/>
+          <w:lang w:val="en-US"/>
+        </w:rPr>
+        <w:t xml:space="preserve">trial;   </w:t>
+      </w:r>
+      <w:proofErr w:type="gramEnd"/>
+      <w:r>
+        <w:rPr>
+          <w:sz w:val="24"/>
+          <w:lang w:val="en-US"/>
+        </w:rPr>
+        <w:t>//</w:t>
+      </w:r>
+      <w:proofErr w:type="spellStart"/>
+      <w:r>
+        <w:rPr>
+          <w:sz w:val="24"/>
+          <w:lang w:val="en-US"/>
+        </w:rPr>
+        <w:t>trial.m</w:t>
+      </w:r>
+      <w:proofErr w:type="spellEnd"/>
+      <w:r>
+        <w:rPr>
+          <w:sz w:val="24"/>
+          <w:lang w:val="en-US"/>
+        </w:rPr>
+        <w:t xml:space="preserve"> and trial are l value</w:t>
+      </w:r>
+    </w:p>
+    <w:p>
+      <w:pPr>
+        <w:rPr>
+          <w:sz w:val="24"/>
+          <w:lang w:val="en-US"/>
+        </w:rPr>
+      </w:pPr>
+      <w:proofErr w:type="spellStart"/>
+      <w:r>
+        <w:rPr>
+          <w:sz w:val="24"/>
+          <w:lang w:val="en-US"/>
+        </w:rPr>
+        <w:t>int</w:t>
+      </w:r>
+      <w:proofErr w:type="spellEnd"/>
+      <w:r>
+        <w:rPr>
+          <w:sz w:val="24"/>
+          <w:lang w:val="en-US"/>
+        </w:rPr>
+        <w:t xml:space="preserve"> </w:t>
+      </w:r>
+      <w:proofErr w:type="spellStart"/>
+      <w:proofErr w:type="gramStart"/>
+      <w:r>
+        <w:rPr>
+          <w:sz w:val="24"/>
+          <w:lang w:val="en-US"/>
+        </w:rPr>
+        <w:t>arr</w:t>
+      </w:r>
+      <w:proofErr w:type="spellEnd"/>
+      <w:r>
+        <w:rPr>
+          <w:sz w:val="24"/>
+          <w:lang w:val="en-US"/>
+        </w:rPr>
+        <w:t>[</w:t>
+      </w:r>
+      <w:proofErr w:type="gramEnd"/>
+      <w:r>
+        <w:rPr>
+          <w:sz w:val="24"/>
+          <w:lang w:val="en-US"/>
+        </w:rPr>
+        <w:t>20];</w:t>
+      </w:r>
+      <w:r>
+        <w:rPr>
+          <w:sz w:val="24"/>
+          <w:lang w:val="en-US"/>
+        </w:rPr>
+        <w:t xml:space="preserve">   // </w:t>
+      </w:r>
+      <w:proofErr w:type="spellStart"/>
+      <w:r>
+        <w:rPr>
+          <w:sz w:val="24"/>
+          <w:lang w:val="en-US"/>
+        </w:rPr>
+        <w:t>arr</w:t>
+      </w:r>
+      <w:proofErr w:type="spellEnd"/>
+      <w:r>
+        <w:rPr>
+          <w:sz w:val="24"/>
+          <w:lang w:val="en-US"/>
+        </w:rPr>
+        <w:t xml:space="preserve">[10] is an </w:t>
+      </w:r>
+      <w:proofErr w:type="spellStart"/>
+      <w:r>
+        <w:rPr>
+          <w:sz w:val="24"/>
+          <w:lang w:val="en-US"/>
+        </w:rPr>
+        <w:t>lvalue</w:t>
+      </w:r>
+      <w:proofErr w:type="spellEnd"/>
+    </w:p>
+    <w:p>
+      <w:pPr>
+        <w:rPr>
+          <w:sz w:val="24"/>
+          <w:lang w:val="en-US"/>
+        </w:rPr>
+      </w:pPr>
+      <w:proofErr w:type="spellStart"/>
+      <w:r>
+        <w:rPr>
+          <w:sz w:val="24"/>
+          <w:lang w:val="en-US"/>
+        </w:rPr>
+        <w:t>int</w:t>
+      </w:r>
+      <w:proofErr w:type="spellEnd"/>
+      <w:r>
+        <w:rPr>
+          <w:sz w:val="24"/>
+          <w:lang w:val="en-US"/>
+        </w:rPr>
+        <w:t xml:space="preserve"> *p, *</w:t>
+      </w:r>
+      <w:proofErr w:type="gramStart"/>
+      <w:r>
+        <w:rPr>
+          <w:sz w:val="24"/>
+          <w:lang w:val="en-US"/>
+        </w:rPr>
+        <w:t xml:space="preserve">q;   </w:t>
+      </w:r>
+      <w:proofErr w:type="gramEnd"/>
+      <w:r>
+        <w:rPr>
+          <w:sz w:val="24"/>
+          <w:lang w:val="en-US"/>
+        </w:rPr>
+        <w:t>//</w:t>
+      </w:r>
+      <w:r>
+        <w:rPr>
+          <w:sz w:val="24"/>
+          <w:lang w:val="en-US"/>
+        </w:rPr>
+        <w:t xml:space="preserve">*p, *q are </w:t>
+      </w:r>
+      <w:proofErr w:type="spellStart"/>
+      <w:r>
+        <w:rPr>
+          <w:sz w:val="24"/>
+          <w:lang w:val="en-US"/>
+        </w:rPr>
+        <w:t>lvalue</w:t>
+      </w:r>
+      <w:proofErr w:type="spellEnd"/>
+    </w:p>
+    <w:p>
+      <w:pPr>
+        <w:rPr>
+          <w:sz w:val="24"/>
+          <w:lang w:val="en-US"/>
+        </w:rPr>
+      </w:pPr>
+    </w:p>
+    <w:p>
+      <w:pPr>
+        <w:rPr>
+          <w:b/>
+          <w:sz w:val="24"/>
+          <w:lang w:val="en-US"/>
+        </w:rPr>
+      </w:pPr>
+      <w:proofErr w:type="spellStart"/>
+      <w:r>
+        <w:rPr>
+          <w:b/>
+          <w:sz w:val="24"/>
+          <w:lang w:val="en-US"/>
+        </w:rPr>
+        <w:lastRenderedPageBreak/>
         <w:t>rvalue</w:t>
       </w:r>
       <w:proofErr w:type="spellEnd"/>
@@ -11044,26 +11311,329 @@
         </w:rPr>
         <w:t xml:space="preserve"> they must refer to a memory location.</w:t>
       </w:r>
+    </w:p>
+    <w:p>
+      <w:pPr>
+        <w:pStyle w:val="ListeParagraf"/>
+        <w:rPr>
+          <w:sz w:val="24"/>
+          <w:lang w:val="en-US"/>
+        </w:rPr>
+      </w:pPr>
+    </w:p>
+    <w:p>
+      <w:pPr>
+        <w:rPr>
+          <w:b/>
+          <w:sz w:val="24"/>
+          <w:lang w:val="en-US"/>
+        </w:rPr>
+      </w:pPr>
+      <w:r>
+        <w:rPr>
+          <w:b/>
+          <w:sz w:val="24"/>
+          <w:lang w:val="en-US"/>
+        </w:rPr>
+        <w:t>Example</w:t>
+      </w:r>
+    </w:p>
+    <w:p>
+      <w:pPr>
+        <w:rPr>
+          <w:sz w:val="24"/>
+          <w:lang w:val="en-US"/>
+        </w:rPr>
+      </w:pPr>
+      <w:r>
+        <w:rPr>
+          <w:sz w:val="24"/>
+          <w:lang w:val="en-US"/>
+        </w:rPr>
+        <w:t>p = &amp;</w:t>
+      </w:r>
+      <w:proofErr w:type="gramStart"/>
+      <w:r>
+        <w:rPr>
+          <w:sz w:val="24"/>
+          <w:lang w:val="en-US"/>
+        </w:rPr>
+        <w:t>a;  /</w:t>
+      </w:r>
+      <w:proofErr w:type="gramEnd"/>
+      <w:r>
+        <w:rPr>
+          <w:sz w:val="24"/>
+          <w:lang w:val="en-US"/>
+        </w:rPr>
+        <w:t>/correct because assignment of address to an</w:t>
+      </w:r>
+      <w:r>
+        <w:rPr>
+          <w:sz w:val="24"/>
+          <w:lang w:val="en-US"/>
+        </w:rPr>
+        <w:t xml:space="preserve"> l-value</w:t>
+      </w:r>
+    </w:p>
+    <w:p>
+      <w:pPr>
+        <w:rPr>
+          <w:sz w:val="24"/>
+          <w:lang w:val="en-US"/>
+        </w:rPr>
+      </w:pPr>
+      <w:r>
+        <w:rPr>
+          <w:sz w:val="24"/>
+          <w:lang w:val="en-US"/>
+        </w:rPr>
+        <w:t xml:space="preserve">&amp;a = </w:t>
+      </w:r>
+      <w:proofErr w:type="gramStart"/>
+      <w:r>
+        <w:rPr>
+          <w:sz w:val="24"/>
+          <w:lang w:val="en-US"/>
+        </w:rPr>
+        <w:t xml:space="preserve">p;   </w:t>
+      </w:r>
+      <w:proofErr w:type="gramEnd"/>
+      <w:r>
+        <w:rPr>
+          <w:sz w:val="24"/>
+          <w:lang w:val="en-US"/>
+        </w:rPr>
+        <w:t xml:space="preserve"> //</w:t>
+      </w:r>
+      <w:r>
+        <w:rPr>
+          <w:sz w:val="24"/>
+          <w:lang w:val="en-US"/>
+        </w:rPr>
+        <w:t>error</w:t>
+      </w:r>
+      <w:r>
+        <w:rPr>
+          <w:sz w:val="24"/>
+          <w:lang w:val="en-US"/>
+        </w:rPr>
+        <w:t xml:space="preserve"> because</w:t>
+      </w:r>
+      <w:r>
+        <w:rPr>
+          <w:sz w:val="24"/>
+          <w:lang w:val="en-US"/>
+        </w:rPr>
+        <w:t xml:space="preserve"> &amp;a is an </w:t>
+      </w:r>
+      <w:proofErr w:type="spellStart"/>
+      <w:r>
+        <w:rPr>
+          <w:sz w:val="24"/>
+          <w:lang w:val="en-US"/>
+        </w:rPr>
+        <w:t>r-value</w:t>
+      </w:r>
+      <w:proofErr w:type="spellEnd"/>
+    </w:p>
+    <w:p>
+      <w:pPr>
+        <w:spacing w:after="0"/>
+        <w:rPr>
+          <w:sz w:val="24"/>
+          <w:lang w:val="en-US"/>
+        </w:rPr>
+      </w:pPr>
+    </w:p>
+    <w:p>
+      <w:pPr>
+        <w:spacing w:after="0"/>
+        <w:rPr>
+          <w:sz w:val="24"/>
+          <w:lang w:val="en-US"/>
+        </w:rPr>
+      </w:pPr>
+    </w:p>
+    <w:p>
+      <w:pPr>
+        <w:spacing w:after="0"/>
+        <w:rPr>
+          <w:sz w:val="24"/>
+          <w:lang w:val="en-US"/>
+        </w:rPr>
+      </w:pPr>
       <w:bookmarkStart w:id="0" w:name="_GoBack"/>
       <w:bookmarkEnd w:id="0"/>
     </w:p>
     <w:p>
       <w:pPr>
-        <w:spacing w:after="0"/>
-        <w:rPr>
-          <w:sz w:val="24"/>
-          <w:lang w:val="en-US"/>
-        </w:rPr>
-      </w:pPr>
-    </w:p>
-    <w:p>
-      <w:pPr>
-        <w:rPr>
-          <w:b/>
-          <w:sz w:val="24"/>
-          <w:lang w:val="en-US"/>
-        </w:rPr>
-      </w:pPr>
+        <w:jc w:val="right"/>
+        <w:rPr>
+          <w:b/>
+          <w:sz w:val="28"/>
+          <w:lang w:val="en-US"/>
+        </w:rPr>
+      </w:pPr>
+      <w:r>
+        <w:rPr>
+          <w:b/>
+          <w:sz w:val="28"/>
+          <w:lang w:val="en-US"/>
+        </w:rPr>
+        <w:t xml:space="preserve">Week – </w:t>
+      </w:r>
+      <w:r>
+        <w:rPr>
+          <w:b/>
+          <w:sz w:val="28"/>
+          <w:lang w:val="en-US"/>
+        </w:rPr>
+        <w:t>23</w:t>
+      </w:r>
+      <w:r>
+        <w:rPr>
+          <w:b/>
+          <w:sz w:val="28"/>
+          <w:lang w:val="en-US"/>
+        </w:rPr>
+        <w:t>.01.2023</w:t>
+      </w:r>
+    </w:p>
+    <w:p>
+      <w:pPr>
+        <w:rPr>
+          <w:b/>
+          <w:sz w:val="28"/>
+          <w:lang w:val="en-US"/>
+        </w:rPr>
+      </w:pPr>
+      <w:r>
+        <w:rPr>
+          <w:b/>
+          <w:sz w:val="28"/>
+          <w:lang w:val="en-US"/>
+        </w:rPr>
+        <w:t>Contents</w:t>
+      </w:r>
+    </w:p>
+    <w:p>
+      <w:pPr>
+        <w:pStyle w:val="ListeParagraf"/>
+        <w:numPr>
+          <w:ilvl w:val="0"/>
+          <w:numId w:val="1"/>
+        </w:numPr>
+        <w:rPr>
+          <w:b/>
+          <w:sz w:val="24"/>
+          <w:lang w:val="en-US"/>
+        </w:rPr>
+      </w:pPr>
+      <w:r>
+        <w:rPr>
+          <w:b/>
+          <w:sz w:val="24"/>
+          <w:lang w:val="en-US"/>
+        </w:rPr>
+        <w:t>Stack</w:t>
+      </w:r>
+      <w:r>
+        <w:rPr>
+          <w:b/>
+          <w:sz w:val="24"/>
+          <w:lang w:val="en-US"/>
+        </w:rPr>
+        <w:t xml:space="preserve"> with Linked List</w:t>
+      </w:r>
+    </w:p>
+    <w:p>
+      <w:pPr>
+        <w:pStyle w:val="ListeParagraf"/>
+        <w:numPr>
+          <w:ilvl w:val="0"/>
+          <w:numId w:val="1"/>
+        </w:numPr>
+        <w:rPr>
+          <w:b/>
+          <w:sz w:val="24"/>
+          <w:lang w:val="en-US"/>
+        </w:rPr>
+      </w:pPr>
+      <w:r>
+        <w:rPr>
+          <w:b/>
+          <w:sz w:val="24"/>
+          <w:lang w:val="en-US"/>
+        </w:rPr>
+        <w:t>Stack with Array</w:t>
+      </w:r>
+    </w:p>
+    <w:p>
+      <w:pPr>
+        <w:pStyle w:val="ListeParagraf"/>
+        <w:numPr>
+          <w:ilvl w:val="0"/>
+          <w:numId w:val="1"/>
+        </w:numPr>
+        <w:rPr>
+          <w:b/>
+          <w:sz w:val="24"/>
+          <w:lang w:val="en-US"/>
+        </w:rPr>
+      </w:pPr>
+      <w:r>
+        <w:rPr>
+          <w:b/>
+          <w:sz w:val="24"/>
+          <w:lang w:val="en-US"/>
+        </w:rPr>
+        <w:t>Heap and Stack Memory</w:t>
+      </w:r>
+    </w:p>
+    <w:p>
+      <w:pPr>
+        <w:pStyle w:val="ListeParagraf"/>
+        <w:numPr>
+          <w:ilvl w:val="0"/>
+          <w:numId w:val="1"/>
+        </w:numPr>
+        <w:rPr>
+          <w:b/>
+          <w:sz w:val="24"/>
+          <w:lang w:val="en-US"/>
+        </w:rPr>
+      </w:pPr>
+      <w:r>
+        <w:rPr>
+          <w:b/>
+          <w:sz w:val="24"/>
+          <w:lang w:val="en-US"/>
+        </w:rPr>
+        <w:t>Time and Space Complexity</w:t>
+      </w:r>
+    </w:p>
+    <w:p>
+      <w:pPr>
+        <w:pStyle w:val="ListeParagraf"/>
+        <w:numPr>
+          <w:ilvl w:val="0"/>
+          <w:numId w:val="1"/>
+        </w:numPr>
+        <w:rPr>
+          <w:b/>
+          <w:sz w:val="24"/>
+          <w:lang w:val="en-US"/>
+        </w:rPr>
+      </w:pPr>
+      <w:r>
+        <w:rPr>
+          <w:b/>
+          <w:sz w:val="24"/>
+          <w:lang w:val="en-US"/>
+        </w:rPr>
+        <w:t>Recursion…</w:t>
+      </w:r>
     </w:p>
     <w:sectPr>
       <w:pgSz w:w="11906" w:h="16838"/>
@@ -11588,7 +12158,7 @@
   <w:style w:type="paragraph" w:default="1" w:styleId="Normal">
     <w:name w:val="Normal"/>
     <w:qFormat/>
-    <w:rsid w:val="00136C4B"/>
+    <w:rsid w:val="00072CCA"/>
   </w:style>
   <w:style w:type="character" w:default="1" w:styleId="VarsaylanParagrafYazTipi">
     <w:name w:val="Default Paragraph Font"/>

</xml_diff>

<commit_message>
queue functions written both with array and linked list. docx updated
</commit_message>
<xml_diff>
--- a/DocV1.docx
+++ b/DocV1.docx
@@ -1,6 +1,6 @@
 
 <file path=word/document.xml><?xml version="1.0" encoding="utf-8"?>
-<w:document xmlns:wpc="http://schemas.microsoft.com/office/word/2010/wordprocessingCanvas" xmlns:cx="http://schemas.microsoft.com/office/drawing/2014/chartex" xmlns:cx1="http://schemas.microsoft.com/office/drawing/2015/9/8/chartex" xmlns:cx2="http://schemas.microsoft.com/office/drawing/2015/10/21/chartex" xmlns:cx3="http://schemas.microsoft.com/office/drawing/2016/5/9/chartex" xmlns:cx4="http://schemas.microsoft.com/office/drawing/2016/5/10/chartex" xmlns:cx5="http://schemas.microsoft.com/office/drawing/2016/5/11/chartex" xmlns:cx6="http://schemas.microsoft.com/office/drawing/2016/5/12/chartex" xmlns:cx7="http://schemas.microsoft.com/office/drawing/2016/5/13/chartex" xmlns:cx8="http://schemas.microsoft.com/office/drawing/2016/5/14/chartex" xmlns:mc="http://schemas.openxmlformats.org/markup-compatibility/2006" xmlns:aink="http://schemas.microsoft.com/office/drawing/2016/ink" xmlns:am3d="http://schemas.microsoft.com/office/drawing/2017/model3d" xmlns:o="urn:schemas-microsoft-com:office:office" xmlns:r="http://schemas.openxmlformats.org/officeDocument/2006/relationships" xmlns:m="http://schemas.openxmlformats.org/officeDocument/2006/math" xmlns:v="urn:schemas-microsoft-com:vml" xmlns:wp14="http://schemas.microsoft.com/office/word/2010/wordprocessingDrawing" xmlns:wp="http://schemas.openxmlformats.org/drawingml/2006/wordprocessingDrawing" xmlns:w10="urn:schemas-microsoft-com:office:word" xmlns:w="http://schemas.openxmlformats.org/wordprocessingml/2006/main" xmlns:w14="http://schemas.microsoft.com/office/word/2010/wordml" xmlns:w15="http://schemas.microsoft.com/office/word/2012/wordml" xmlns:w16cid="http://schemas.microsoft.com/office/word/2016/wordml/cid" xmlns:w16se="http://schemas.microsoft.com/office/word/2015/wordml/symex" xmlns:wpg="http://schemas.microsoft.com/office/word/2010/wordprocessingGroup" xmlns:wpi="http://schemas.microsoft.com/office/word/2010/wordprocessingInk" xmlns:wne="http://schemas.microsoft.com/office/word/2006/wordml" xmlns:wps="http://schemas.microsoft.com/office/word/2010/wordprocessingShape" mc:Ignorable="w14 w15 w16se w16cid wp14">
+<w:document xmlns:wpc="http://schemas.microsoft.com/office/word/2010/wordprocessingCanvas" xmlns:cx="http://schemas.microsoft.com/office/drawing/2014/chartex" xmlns:mc="http://schemas.openxmlformats.org/markup-compatibility/2006" xmlns:o="urn:schemas-microsoft-com:office:office" xmlns:r="http://schemas.openxmlformats.org/officeDocument/2006/relationships" xmlns:m="http://schemas.openxmlformats.org/officeDocument/2006/math" xmlns:v="urn:schemas-microsoft-com:vml" xmlns:wp14="http://schemas.microsoft.com/office/word/2010/wordprocessingDrawing" xmlns:wp="http://schemas.openxmlformats.org/drawingml/2006/wordprocessingDrawing" xmlns:w10="urn:schemas-microsoft-com:office:word" xmlns:w="http://schemas.openxmlformats.org/wordprocessingml/2006/main" xmlns:w14="http://schemas.microsoft.com/office/word/2010/wordml" xmlns:w15="http://schemas.microsoft.com/office/word/2012/wordml" xmlns:w16se="http://schemas.microsoft.com/office/word/2015/wordml/symex" xmlns:wpg="http://schemas.microsoft.com/office/word/2010/wordprocessingGroup" xmlns:wpi="http://schemas.microsoft.com/office/word/2010/wordprocessingInk" xmlns:wne="http://schemas.microsoft.com/office/word/2006/wordml" xmlns:wps="http://schemas.microsoft.com/office/word/2010/wordprocessingShape" mc:Ignorable="w14 w15 w16se wp14">
   <w:body>
     <w:p>
       <w:pPr>
@@ -570,13 +570,23 @@
           <w:lang w:val="en-US"/>
         </w:rPr>
       </w:pPr>
-      <w:r>
-        <w:rPr>
-          <w:i/>
-          <w:sz w:val="24"/>
-          <w:lang w:val="en-US"/>
-        </w:rPr>
-        <w:t xml:space="preserve">int </w:t>
+      <w:proofErr w:type="spellStart"/>
+      <w:r>
+        <w:rPr>
+          <w:i/>
+          <w:sz w:val="24"/>
+          <w:lang w:val="en-US"/>
+        </w:rPr>
+        <w:t>int</w:t>
+      </w:r>
+      <w:proofErr w:type="spellEnd"/>
+      <w:r>
+        <w:rPr>
+          <w:i/>
+          <w:sz w:val="24"/>
+          <w:lang w:val="en-US"/>
+        </w:rPr>
+        <w:t xml:space="preserve"> </w:t>
       </w:r>
       <w:proofErr w:type="spellStart"/>
       <w:proofErr w:type="gramStart"/>
@@ -672,7 +682,25 @@
           <w:sz w:val="24"/>
           <w:lang w:val="en-US"/>
         </w:rPr>
-        <w:t xml:space="preserve">for (int </w:t>
+        <w:t>for (</w:t>
+      </w:r>
+      <w:proofErr w:type="spellStart"/>
+      <w:r>
+        <w:rPr>
+          <w:i/>
+          <w:sz w:val="24"/>
+          <w:lang w:val="en-US"/>
+        </w:rPr>
+        <w:t>int</w:t>
+      </w:r>
+      <w:proofErr w:type="spellEnd"/>
+      <w:r>
+        <w:rPr>
+          <w:i/>
+          <w:sz w:val="24"/>
+          <w:lang w:val="en-US"/>
+        </w:rPr>
+        <w:t xml:space="preserve"> </w:t>
       </w:r>
       <w:proofErr w:type="spellStart"/>
       <w:r>
@@ -923,12 +951,48 @@
         </w:rPr>
         <w:t>insert(</w:t>
       </w:r>
+      <w:proofErr w:type="spellStart"/>
       <w:proofErr w:type="gramEnd"/>
       <w:r>
         <w:rPr>
           <w:lang w:val="en-US"/>
         </w:rPr>
-        <w:t xml:space="preserve">int pos, int </w:t>
+        <w:t>int</w:t>
+      </w:r>
+      <w:proofErr w:type="spellEnd"/>
+      <w:r>
+        <w:rPr>
+          <w:lang w:val="en-US"/>
+        </w:rPr>
+        <w:t xml:space="preserve"> </w:t>
+      </w:r>
+      <w:proofErr w:type="spellStart"/>
+      <w:r>
+        <w:rPr>
+          <w:lang w:val="en-US"/>
+        </w:rPr>
+        <w:t>pos</w:t>
+      </w:r>
+      <w:proofErr w:type="spellEnd"/>
+      <w:r>
+        <w:rPr>
+          <w:lang w:val="en-US"/>
+        </w:rPr>
+        <w:t xml:space="preserve">, </w:t>
+      </w:r>
+      <w:proofErr w:type="spellStart"/>
+      <w:r>
+        <w:rPr>
+          <w:lang w:val="en-US"/>
+        </w:rPr>
+        <w:t>int</w:t>
+      </w:r>
+      <w:proofErr w:type="spellEnd"/>
+      <w:r>
+        <w:rPr>
+          <w:lang w:val="en-US"/>
+        </w:rPr>
+        <w:t xml:space="preserve"> </w:t>
       </w:r>
       <w:proofErr w:type="spellStart"/>
       <w:r>
@@ -971,7 +1035,21 @@
         <w:rPr>
           <w:lang w:val="en-US"/>
         </w:rPr>
-        <w:t xml:space="preserve">for (int </w:t>
+        <w:t>for (</w:t>
+      </w:r>
+      <w:proofErr w:type="spellStart"/>
+      <w:r>
+        <w:rPr>
+          <w:lang w:val="en-US"/>
+        </w:rPr>
+        <w:t>int</w:t>
+      </w:r>
+      <w:proofErr w:type="spellEnd"/>
+      <w:r>
+        <w:rPr>
+          <w:lang w:val="en-US"/>
+        </w:rPr>
+        <w:t xml:space="preserve"> </w:t>
       </w:r>
       <w:proofErr w:type="spellStart"/>
       <w:r>
@@ -999,7 +1077,21 @@
         <w:rPr>
           <w:lang w:val="en-US"/>
         </w:rPr>
-        <w:t xml:space="preserve"> &gt; pos; </w:t>
+        <w:t xml:space="preserve"> &gt; </w:t>
+      </w:r>
+      <w:proofErr w:type="spellStart"/>
+      <w:r>
+        <w:rPr>
+          <w:lang w:val="en-US"/>
+        </w:rPr>
+        <w:t>pos</w:t>
+      </w:r>
+      <w:proofErr w:type="spellEnd"/>
+      <w:r>
+        <w:rPr>
+          <w:lang w:val="en-US"/>
+        </w:rPr>
+        <w:t xml:space="preserve">; </w:t>
       </w:r>
       <w:proofErr w:type="spellStart"/>
       <w:r>
@@ -1087,7 +1179,21 @@
         <w:rPr>
           <w:lang w:val="en-US"/>
         </w:rPr>
-        <w:t xml:space="preserve">a[pos] = </w:t>
+        <w:t>a[</w:t>
+      </w:r>
+      <w:proofErr w:type="spellStart"/>
+      <w:r>
+        <w:rPr>
+          <w:lang w:val="en-US"/>
+        </w:rPr>
+        <w:t>pos</w:t>
+      </w:r>
+      <w:proofErr w:type="spellEnd"/>
+      <w:r>
+        <w:rPr>
+          <w:lang w:val="en-US"/>
+        </w:rPr>
+        <w:t xml:space="preserve">] = </w:t>
       </w:r>
       <w:proofErr w:type="spellStart"/>
       <w:r>
@@ -1243,7 +1349,25 @@
           <w:sz w:val="24"/>
           <w:lang w:val="en-US"/>
         </w:rPr>
-        <w:t xml:space="preserve">for (int </w:t>
+        <w:t>for (</w:t>
+      </w:r>
+      <w:proofErr w:type="spellStart"/>
+      <w:r>
+        <w:rPr>
+          <w:i/>
+          <w:sz w:val="24"/>
+          <w:lang w:val="en-US"/>
+        </w:rPr>
+        <w:t>int</w:t>
+      </w:r>
+      <w:proofErr w:type="spellEnd"/>
+      <w:r>
+        <w:rPr>
+          <w:i/>
+          <w:sz w:val="24"/>
+          <w:lang w:val="en-US"/>
+        </w:rPr>
+        <w:t xml:space="preserve"> </w:t>
       </w:r>
       <w:proofErr w:type="spellStart"/>
       <w:r>
@@ -1261,7 +1385,25 @@
           <w:sz w:val="24"/>
           <w:lang w:val="en-US"/>
         </w:rPr>
-        <w:t xml:space="preserve"> = pos; </w:t>
+        <w:t xml:space="preserve"> = </w:t>
+      </w:r>
+      <w:proofErr w:type="spellStart"/>
+      <w:r>
+        <w:rPr>
+          <w:i/>
+          <w:sz w:val="24"/>
+          <w:lang w:val="en-US"/>
+        </w:rPr>
+        <w:t>pos</w:t>
+      </w:r>
+      <w:proofErr w:type="spellEnd"/>
+      <w:r>
+        <w:rPr>
+          <w:i/>
+          <w:sz w:val="24"/>
+          <w:lang w:val="en-US"/>
+        </w:rPr>
+        <w:t xml:space="preserve">; </w:t>
       </w:r>
       <w:proofErr w:type="spellStart"/>
       <w:r>
@@ -1462,13 +1604,23 @@
           <w:lang w:val="en-US"/>
         </w:rPr>
       </w:pPr>
-      <w:r>
-        <w:rPr>
-          <w:i/>
-          <w:sz w:val="24"/>
-          <w:lang w:val="en-US"/>
-        </w:rPr>
-        <w:t xml:space="preserve">int </w:t>
+      <w:proofErr w:type="spellStart"/>
+      <w:r>
+        <w:rPr>
+          <w:i/>
+          <w:sz w:val="24"/>
+          <w:lang w:val="en-US"/>
+        </w:rPr>
+        <w:t>int</w:t>
+      </w:r>
+      <w:proofErr w:type="spellEnd"/>
+      <w:r>
+        <w:rPr>
+          <w:i/>
+          <w:sz w:val="24"/>
+          <w:lang w:val="en-US"/>
+        </w:rPr>
+        <w:t xml:space="preserve"> </w:t>
       </w:r>
       <w:proofErr w:type="gramStart"/>
       <w:r>
@@ -1479,6 +1631,7 @@
         </w:rPr>
         <w:t>search(</w:t>
       </w:r>
+      <w:proofErr w:type="spellStart"/>
       <w:proofErr w:type="gramEnd"/>
       <w:r>
         <w:rPr>
@@ -1486,7 +1639,16 @@
           <w:sz w:val="24"/>
           <w:lang w:val="en-US"/>
         </w:rPr>
-        <w:t xml:space="preserve">int </w:t>
+        <w:t>int</w:t>
+      </w:r>
+      <w:proofErr w:type="spellEnd"/>
+      <w:r>
+        <w:rPr>
+          <w:i/>
+          <w:sz w:val="24"/>
+          <w:lang w:val="en-US"/>
+        </w:rPr>
+        <w:t xml:space="preserve"> </w:t>
       </w:r>
       <w:proofErr w:type="spellStart"/>
       <w:r>
@@ -1541,7 +1703,25 @@
           <w:sz w:val="24"/>
           <w:lang w:val="en-US"/>
         </w:rPr>
-        <w:t xml:space="preserve">for (int </w:t>
+        <w:t>for (</w:t>
+      </w:r>
+      <w:proofErr w:type="spellStart"/>
+      <w:r>
+        <w:rPr>
+          <w:i/>
+          <w:sz w:val="24"/>
+          <w:lang w:val="en-US"/>
+        </w:rPr>
+        <w:t>int</w:t>
+      </w:r>
+      <w:proofErr w:type="spellEnd"/>
+      <w:r>
+        <w:rPr>
+          <w:i/>
+          <w:sz w:val="24"/>
+          <w:lang w:val="en-US"/>
+        </w:rPr>
+        <w:t xml:space="preserve"> </w:t>
       </w:r>
       <w:proofErr w:type="spellStart"/>
       <w:r>
@@ -1858,25 +2038,61 @@
           <w:sz w:val="24"/>
           <w:lang w:val="en-US"/>
         </w:rPr>
-        <w:t xml:space="preserve">void </w:t>
-      </w:r>
-      <w:proofErr w:type="gramStart"/>
-      <w:r>
-        <w:rPr>
-          <w:i/>
-          <w:sz w:val="24"/>
-          <w:lang w:val="en-US"/>
-        </w:rPr>
-        <w:t>update(</w:t>
-      </w:r>
-      <w:proofErr w:type="gramEnd"/>
-      <w:r>
-        <w:rPr>
-          <w:i/>
-          <w:sz w:val="24"/>
-          <w:lang w:val="en-US"/>
-        </w:rPr>
-        <w:t xml:space="preserve">int pos, int </w:t>
+        <w:t>void update(</w:t>
+      </w:r>
+      <w:proofErr w:type="spellStart"/>
+      <w:r>
+        <w:rPr>
+          <w:i/>
+          <w:sz w:val="24"/>
+          <w:lang w:val="en-US"/>
+        </w:rPr>
+        <w:t>int</w:t>
+      </w:r>
+      <w:proofErr w:type="spellEnd"/>
+      <w:r>
+        <w:rPr>
+          <w:i/>
+          <w:sz w:val="24"/>
+          <w:lang w:val="en-US"/>
+        </w:rPr>
+        <w:t xml:space="preserve"> </w:t>
+      </w:r>
+      <w:proofErr w:type="spellStart"/>
+      <w:r>
+        <w:rPr>
+          <w:i/>
+          <w:sz w:val="24"/>
+          <w:lang w:val="en-US"/>
+        </w:rPr>
+        <w:t>pos</w:t>
+      </w:r>
+      <w:proofErr w:type="spellEnd"/>
+      <w:r>
+        <w:rPr>
+          <w:i/>
+          <w:sz w:val="24"/>
+          <w:lang w:val="en-US"/>
+        </w:rPr>
+        <w:t xml:space="preserve">, </w:t>
+      </w:r>
+      <w:proofErr w:type="spellStart"/>
+      <w:r>
+        <w:rPr>
+          <w:i/>
+          <w:sz w:val="24"/>
+          <w:lang w:val="en-US"/>
+        </w:rPr>
+        <w:t>int</w:t>
+      </w:r>
+      <w:proofErr w:type="spellEnd"/>
+      <w:r>
+        <w:rPr>
+          <w:i/>
+          <w:sz w:val="24"/>
+          <w:lang w:val="en-US"/>
+        </w:rPr>
+        <w:t xml:space="preserve"> </w:t>
       </w:r>
       <w:proofErr w:type="spellStart"/>
       <w:r>
@@ -1932,7 +2148,25 @@
           <w:sz w:val="24"/>
           <w:lang w:val="en-US"/>
         </w:rPr>
-        <w:t xml:space="preserve">a[pos] = </w:t>
+        <w:t>a[</w:t>
+      </w:r>
+      <w:proofErr w:type="spellStart"/>
+      <w:r>
+        <w:rPr>
+          <w:i/>
+          <w:sz w:val="24"/>
+          <w:lang w:val="en-US"/>
+        </w:rPr>
+        <w:t>pos</w:t>
+      </w:r>
+      <w:proofErr w:type="spellEnd"/>
+      <w:r>
+        <w:rPr>
+          <w:i/>
+          <w:sz w:val="24"/>
+          <w:lang w:val="en-US"/>
+        </w:rPr>
+        <w:t xml:space="preserve">] = </w:t>
       </w:r>
       <w:proofErr w:type="spellStart"/>
       <w:r>
@@ -2281,7 +2515,6 @@
         <w:t>    </w:t>
       </w:r>
       <w:proofErr w:type="spellStart"/>
-      <w:proofErr w:type="gramStart"/>
       <w:r>
         <w:rPr>
           <w:rFonts w:ascii="Courier New" w:eastAsia="Times New Roman" w:hAnsi="Courier New" w:cs="Courier New"/>
@@ -2294,7 +2527,6 @@
         <w:t>int</w:t>
       </w:r>
       <w:proofErr w:type="spellEnd"/>
-      <w:proofErr w:type="gramEnd"/>
       <w:r>
         <w:rPr>
           <w:rFonts w:ascii="Consolas" w:eastAsia="Times New Roman" w:hAnsi="Consolas" w:cs="Times New Roman"/>
@@ -2306,6 +2538,7 @@
         </w:rPr>
         <w:t xml:space="preserve"> </w:t>
       </w:r>
+      <w:proofErr w:type="gramStart"/>
       <w:r>
         <w:rPr>
           <w:rFonts w:ascii="Courier New" w:eastAsia="Times New Roman" w:hAnsi="Courier New" w:cs="Courier New"/>
@@ -2315,21 +2548,9 @@
           <w:szCs w:val="20"/>
           <w:lang w:eastAsia="tr-TR"/>
         </w:rPr>
-        <w:t>data;</w:t>
-      </w:r>
-    </w:p>
-    <w:p>
-      <w:pPr>
-        <w:spacing w:after="0" w:line="240" w:lineRule="auto"/>
-        <w:rPr>
-          <w:rFonts w:ascii="Consolas" w:eastAsia="Times New Roman" w:hAnsi="Consolas" w:cs="Times New Roman"/>
-          <w:color w:val="273239"/>
-          <w:spacing w:val="2"/>
-          <w:sz w:val="24"/>
-          <w:szCs w:val="24"/>
-          <w:lang w:eastAsia="tr-TR"/>
-        </w:rPr>
-      </w:pPr>
+        <w:t>data</w:t>
+      </w:r>
+      <w:proofErr w:type="gramEnd"/>
       <w:r>
         <w:rPr>
           <w:rFonts w:ascii="Courier New" w:eastAsia="Times New Roman" w:hAnsi="Courier New" w:cs="Courier New"/>
@@ -2339,9 +2560,21 @@
           <w:szCs w:val="20"/>
           <w:lang w:eastAsia="tr-TR"/>
         </w:rPr>
-        <w:t>    </w:t>
-      </w:r>
-      <w:proofErr w:type="spellStart"/>
+        <w:t>;</w:t>
+      </w:r>
+    </w:p>
+    <w:p>
+      <w:pPr>
+        <w:spacing w:after="0" w:line="240" w:lineRule="auto"/>
+        <w:rPr>
+          <w:rFonts w:ascii="Consolas" w:eastAsia="Times New Roman" w:hAnsi="Consolas" w:cs="Times New Roman"/>
+          <w:color w:val="273239"/>
+          <w:spacing w:val="2"/>
+          <w:sz w:val="24"/>
+          <w:szCs w:val="24"/>
+          <w:lang w:eastAsia="tr-TR"/>
+        </w:rPr>
+      </w:pPr>
       <w:r>
         <w:rPr>
           <w:rFonts w:ascii="Courier New" w:eastAsia="Times New Roman" w:hAnsi="Courier New" w:cs="Courier New"/>
@@ -2351,19 +2584,7 @@
           <w:szCs w:val="20"/>
           <w:lang w:eastAsia="tr-TR"/>
         </w:rPr>
-        <w:t>struct</w:t>
-      </w:r>
-      <w:proofErr w:type="spellEnd"/>
-      <w:r>
-        <w:rPr>
-          <w:rFonts w:ascii="Consolas" w:eastAsia="Times New Roman" w:hAnsi="Consolas" w:cs="Times New Roman"/>
-          <w:color w:val="273239"/>
-          <w:spacing w:val="2"/>
-          <w:sz w:val="24"/>
-          <w:szCs w:val="24"/>
-          <w:lang w:eastAsia="tr-TR"/>
-        </w:rPr>
-        <w:t xml:space="preserve"> </w:t>
+        <w:t>    </w:t>
       </w:r>
       <w:proofErr w:type="spellStart"/>
       <w:r>
@@ -2375,9 +2596,21 @@
           <w:szCs w:val="20"/>
           <w:lang w:eastAsia="tr-TR"/>
         </w:rPr>
-        <w:t>Node</w:t>
-      </w:r>
-      <w:proofErr w:type="spellEnd"/>
+        <w:t>struct</w:t>
+      </w:r>
+      <w:proofErr w:type="spellEnd"/>
+      <w:r>
+        <w:rPr>
+          <w:rFonts w:ascii="Consolas" w:eastAsia="Times New Roman" w:hAnsi="Consolas" w:cs="Times New Roman"/>
+          <w:color w:val="273239"/>
+          <w:spacing w:val="2"/>
+          <w:sz w:val="24"/>
+          <w:szCs w:val="24"/>
+          <w:lang w:eastAsia="tr-TR"/>
+        </w:rPr>
+        <w:t xml:space="preserve"> </w:t>
+      </w:r>
+      <w:proofErr w:type="spellStart"/>
       <w:r>
         <w:rPr>
           <w:rFonts w:ascii="Courier New" w:eastAsia="Times New Roman" w:hAnsi="Courier New" w:cs="Courier New"/>
@@ -2387,9 +2620,9 @@
           <w:szCs w:val="20"/>
           <w:lang w:eastAsia="tr-TR"/>
         </w:rPr>
-        <w:t xml:space="preserve">* </w:t>
-      </w:r>
-      <w:proofErr w:type="spellStart"/>
+        <w:t>Node</w:t>
+      </w:r>
+      <w:proofErr w:type="spellEnd"/>
       <w:r>
         <w:rPr>
           <w:rFonts w:ascii="Courier New" w:eastAsia="Times New Roman" w:hAnsi="Courier New" w:cs="Courier New"/>
@@ -2399,9 +2632,9 @@
           <w:szCs w:val="20"/>
           <w:lang w:eastAsia="tr-TR"/>
         </w:rPr>
-        <w:t>next</w:t>
-      </w:r>
-      <w:proofErr w:type="spellEnd"/>
+        <w:t xml:space="preserve">* </w:t>
+      </w:r>
+      <w:proofErr w:type="spellStart"/>
       <w:r>
         <w:rPr>
           <w:rFonts w:ascii="Courier New" w:eastAsia="Times New Roman" w:hAnsi="Courier New" w:cs="Courier New"/>
@@ -2411,21 +2644,9 @@
           <w:szCs w:val="20"/>
           <w:lang w:eastAsia="tr-TR"/>
         </w:rPr>
-        <w:t>;</w:t>
-      </w:r>
-    </w:p>
-    <w:p>
-      <w:pPr>
-        <w:spacing w:after="0" w:line="240" w:lineRule="auto"/>
-        <w:rPr>
-          <w:rFonts w:ascii="Consolas" w:eastAsia="Times New Roman" w:hAnsi="Consolas" w:cs="Times New Roman"/>
-          <w:color w:val="273239"/>
-          <w:spacing w:val="2"/>
-          <w:sz w:val="24"/>
-          <w:szCs w:val="24"/>
-          <w:lang w:eastAsia="tr-TR"/>
-        </w:rPr>
-      </w:pPr>
+        <w:t>next</w:t>
+      </w:r>
+      <w:proofErr w:type="spellEnd"/>
       <w:r>
         <w:rPr>
           <w:rFonts w:ascii="Courier New" w:eastAsia="Times New Roman" w:hAnsi="Courier New" w:cs="Courier New"/>
@@ -2435,9 +2656,21 @@
           <w:szCs w:val="20"/>
           <w:lang w:eastAsia="tr-TR"/>
         </w:rPr>
-        <w:t>}</w:t>
-      </w:r>
-      <w:proofErr w:type="spellStart"/>
+        <w:t>;</w:t>
+      </w:r>
+    </w:p>
+    <w:p>
+      <w:pPr>
+        <w:spacing w:after="0" w:line="240" w:lineRule="auto"/>
+        <w:rPr>
+          <w:rFonts w:ascii="Consolas" w:eastAsia="Times New Roman" w:hAnsi="Consolas" w:cs="Times New Roman"/>
+          <w:color w:val="273239"/>
+          <w:spacing w:val="2"/>
+          <w:sz w:val="24"/>
+          <w:szCs w:val="24"/>
+          <w:lang w:eastAsia="tr-TR"/>
+        </w:rPr>
+      </w:pPr>
       <w:r>
         <w:rPr>
           <w:rFonts w:ascii="Courier New" w:eastAsia="Times New Roman" w:hAnsi="Courier New" w:cs="Courier New"/>
@@ -2447,9 +2680,9 @@
           <w:szCs w:val="20"/>
           <w:lang w:eastAsia="tr-TR"/>
         </w:rPr>
-        <w:t>Node</w:t>
-      </w:r>
-      <w:proofErr w:type="spellEnd"/>
+        <w:t>}</w:t>
+      </w:r>
+      <w:proofErr w:type="spellStart"/>
       <w:r>
         <w:rPr>
           <w:rFonts w:ascii="Courier New" w:eastAsia="Times New Roman" w:hAnsi="Courier New" w:cs="Courier New"/>
@@ -2459,6 +2692,18 @@
           <w:szCs w:val="20"/>
           <w:lang w:eastAsia="tr-TR"/>
         </w:rPr>
+        <w:t>Node</w:t>
+      </w:r>
+      <w:proofErr w:type="spellEnd"/>
+      <w:r>
+        <w:rPr>
+          <w:rFonts w:ascii="Courier New" w:eastAsia="Times New Roman" w:hAnsi="Courier New" w:cs="Courier New"/>
+          <w:color w:val="273239"/>
+          <w:spacing w:val="2"/>
+          <w:sz w:val="20"/>
+          <w:szCs w:val="20"/>
+          <w:lang w:eastAsia="tr-TR"/>
+        </w:rPr>
         <w:t>;</w:t>
       </w:r>
     </w:p>
@@ -2554,6 +2799,7 @@
         </w:rPr>
         <w:t>(</w:t>
       </w:r>
+      <w:proofErr w:type="spellStart"/>
       <w:proofErr w:type="gramEnd"/>
       <w:r>
         <w:rPr>
@@ -2561,7 +2807,16 @@
           <w:sz w:val="24"/>
           <w:lang w:val="en-US"/>
         </w:rPr>
-        <w:t xml:space="preserve">int </w:t>
+        <w:t>int</w:t>
+      </w:r>
+      <w:proofErr w:type="spellEnd"/>
+      <w:r>
+        <w:rPr>
+          <w:b/>
+          <w:sz w:val="24"/>
+          <w:lang w:val="en-US"/>
+        </w:rPr>
+        <w:t xml:space="preserve"> </w:t>
       </w:r>
       <w:proofErr w:type="spellStart"/>
       <w:r>
@@ -2968,6 +3223,7 @@
         </w:rPr>
         <w:t>search(</w:t>
       </w:r>
+      <w:proofErr w:type="spellStart"/>
       <w:proofErr w:type="gramEnd"/>
       <w:r>
         <w:rPr>
@@ -2975,7 +3231,16 @@
           <w:sz w:val="24"/>
           <w:lang w:val="en-US"/>
         </w:rPr>
-        <w:t xml:space="preserve">int </w:t>
+        <w:t>int</w:t>
+      </w:r>
+      <w:proofErr w:type="spellEnd"/>
+      <w:r>
+        <w:rPr>
+          <w:i/>
+          <w:sz w:val="24"/>
+          <w:lang w:val="en-US"/>
+        </w:rPr>
+        <w:t xml:space="preserve"> </w:t>
       </w:r>
       <w:proofErr w:type="spellStart"/>
       <w:r>
@@ -3324,6 +3589,7 @@
         </w:rPr>
         <w:t>update(</w:t>
       </w:r>
+      <w:proofErr w:type="spellStart"/>
       <w:proofErr w:type="gramEnd"/>
       <w:r>
         <w:rPr>
@@ -3331,7 +3597,52 @@
           <w:sz w:val="24"/>
           <w:lang w:val="en-US"/>
         </w:rPr>
-        <w:t xml:space="preserve">int pos, int </w:t>
+        <w:t>int</w:t>
+      </w:r>
+      <w:proofErr w:type="spellEnd"/>
+      <w:r>
+        <w:rPr>
+          <w:b/>
+          <w:sz w:val="24"/>
+          <w:lang w:val="en-US"/>
+        </w:rPr>
+        <w:t xml:space="preserve"> </w:t>
+      </w:r>
+      <w:proofErr w:type="spellStart"/>
+      <w:r>
+        <w:rPr>
+          <w:b/>
+          <w:sz w:val="24"/>
+          <w:lang w:val="en-US"/>
+        </w:rPr>
+        <w:t>pos</w:t>
+      </w:r>
+      <w:proofErr w:type="spellEnd"/>
+      <w:r>
+        <w:rPr>
+          <w:b/>
+          <w:sz w:val="24"/>
+          <w:lang w:val="en-US"/>
+        </w:rPr>
+        <w:t xml:space="preserve">, </w:t>
+      </w:r>
+      <w:proofErr w:type="spellStart"/>
+      <w:r>
+        <w:rPr>
+          <w:b/>
+          <w:sz w:val="24"/>
+          <w:lang w:val="en-US"/>
+        </w:rPr>
+        <w:t>int</w:t>
+      </w:r>
+      <w:proofErr w:type="spellEnd"/>
+      <w:r>
+        <w:rPr>
+          <w:b/>
+          <w:sz w:val="24"/>
+          <w:lang w:val="en-US"/>
+        </w:rPr>
+        <w:t xml:space="preserve"> </w:t>
       </w:r>
       <w:proofErr w:type="spellStart"/>
       <w:r>
@@ -3405,7 +3716,25 @@
           <w:sz w:val="24"/>
           <w:lang w:val="en-US"/>
         </w:rPr>
-        <w:t xml:space="preserve">for (int </w:t>
+        <w:t>for (</w:t>
+      </w:r>
+      <w:proofErr w:type="spellStart"/>
+      <w:r>
+        <w:rPr>
+          <w:i/>
+          <w:sz w:val="24"/>
+          <w:lang w:val="en-US"/>
+        </w:rPr>
+        <w:t>int</w:t>
+      </w:r>
+      <w:proofErr w:type="spellEnd"/>
+      <w:r>
+        <w:rPr>
+          <w:i/>
+          <w:sz w:val="24"/>
+          <w:lang w:val="en-US"/>
+        </w:rPr>
+        <w:t xml:space="preserve"> </w:t>
       </w:r>
       <w:proofErr w:type="spellStart"/>
       <w:r>
@@ -3441,7 +3770,25 @@
           <w:sz w:val="24"/>
           <w:lang w:val="en-US"/>
         </w:rPr>
-        <w:t xml:space="preserve"> &lt; pos; </w:t>
+        <w:t xml:space="preserve"> &lt; </w:t>
+      </w:r>
+      <w:proofErr w:type="spellStart"/>
+      <w:r>
+        <w:rPr>
+          <w:i/>
+          <w:sz w:val="24"/>
+          <w:lang w:val="en-US"/>
+        </w:rPr>
+        <w:t>pos</w:t>
+      </w:r>
+      <w:proofErr w:type="spellEnd"/>
+      <w:r>
+        <w:rPr>
+          <w:i/>
+          <w:sz w:val="24"/>
+          <w:lang w:val="en-US"/>
+        </w:rPr>
+        <w:t xml:space="preserve">; </w:t>
       </w:r>
       <w:proofErr w:type="spellStart"/>
       <w:r>
@@ -3635,23 +3982,7 @@
           <w:sz w:val="24"/>
           <w:lang w:val="en-US"/>
         </w:rPr>
-        <w:t xml:space="preserve">A stack is a linear data structure that follows the Last </w:t>
-      </w:r>
-      <w:proofErr w:type="gramStart"/>
-      <w:r>
-        <w:rPr>
-          <w:sz w:val="24"/>
-          <w:lang w:val="en-US"/>
-        </w:rPr>
-        <w:t>In</w:t>
-      </w:r>
-      <w:proofErr w:type="gramEnd"/>
-      <w:r>
-        <w:rPr>
-          <w:sz w:val="24"/>
-          <w:lang w:val="en-US"/>
-        </w:rPr>
-        <w:t xml:space="preserve"> First Out (LIFO) principle. It has two main operations: push, which adds an element to the top of the stack, and pop, which removes the element from the top of the stack.</w:t>
+        <w:t>A stack is a linear data structure that follows the Last In First Out (LIFO) principle. It has two main operations: push, which adds an element to the top of the stack, and pop, which removes the element from the top of the stack.</w:t>
       </w:r>
     </w:p>
     <w:p>
@@ -4821,13 +5152,23 @@
           <w:lang w:val="en-US"/>
         </w:rPr>
       </w:pPr>
-      <w:r>
-        <w:rPr>
-          <w:i/>
-          <w:sz w:val="24"/>
-          <w:lang w:val="en-US"/>
-        </w:rPr>
-        <w:t xml:space="preserve">int </w:t>
+      <w:proofErr w:type="spellStart"/>
+      <w:r>
+        <w:rPr>
+          <w:i/>
+          <w:sz w:val="24"/>
+          <w:lang w:val="en-US"/>
+        </w:rPr>
+        <w:t>int</w:t>
+      </w:r>
+      <w:proofErr w:type="spellEnd"/>
+      <w:r>
+        <w:rPr>
+          <w:i/>
+          <w:sz w:val="24"/>
+          <w:lang w:val="en-US"/>
+        </w:rPr>
+        <w:t xml:space="preserve"> </w:t>
       </w:r>
       <w:proofErr w:type="spellStart"/>
       <w:proofErr w:type="gramStart"/>
@@ -4856,6 +5197,7 @@
         </w:rPr>
         <w:t>(</w:t>
       </w:r>
+      <w:proofErr w:type="spellStart"/>
       <w:proofErr w:type="gramEnd"/>
       <w:r>
         <w:rPr>
@@ -4863,7 +5205,16 @@
           <w:sz w:val="24"/>
           <w:lang w:val="en-US"/>
         </w:rPr>
-        <w:t xml:space="preserve">int </w:t>
+        <w:t>int</w:t>
+      </w:r>
+      <w:proofErr w:type="spellEnd"/>
+      <w:r>
+        <w:rPr>
+          <w:i/>
+          <w:sz w:val="24"/>
+          <w:lang w:val="en-US"/>
+        </w:rPr>
+        <w:t xml:space="preserve"> </w:t>
       </w:r>
       <w:proofErr w:type="spellStart"/>
       <w:r>
@@ -4881,7 +5232,25 @@
           <w:sz w:val="24"/>
           <w:lang w:val="en-US"/>
         </w:rPr>
-        <w:t xml:space="preserve">[], int n, int x) </w:t>
+        <w:t xml:space="preserve">[], </w:t>
+      </w:r>
+      <w:proofErr w:type="spellStart"/>
+      <w:r>
+        <w:rPr>
+          <w:i/>
+          <w:sz w:val="24"/>
+          <w:lang w:val="en-US"/>
+        </w:rPr>
+        <w:t>int</w:t>
+      </w:r>
+      <w:proofErr w:type="spellEnd"/>
+      <w:r>
+        <w:rPr>
+          <w:i/>
+          <w:sz w:val="24"/>
+          <w:lang w:val="en-US"/>
+        </w:rPr>
+        <w:t xml:space="preserve"> n, int x) </w:t>
       </w:r>
     </w:p>
     <w:p>
@@ -4918,7 +5287,25 @@
           <w:sz w:val="24"/>
           <w:lang w:val="en-US"/>
         </w:rPr>
-        <w:t xml:space="preserve"> for (int </w:t>
+        <w:t xml:space="preserve"> for (</w:t>
+      </w:r>
+      <w:proofErr w:type="spellStart"/>
+      <w:r>
+        <w:rPr>
+          <w:i/>
+          <w:sz w:val="24"/>
+          <w:lang w:val="en-US"/>
+        </w:rPr>
+        <w:t>int</w:t>
+      </w:r>
+      <w:proofErr w:type="spellEnd"/>
+      <w:r>
+        <w:rPr>
+          <w:i/>
+          <w:sz w:val="24"/>
+          <w:lang w:val="en-US"/>
+        </w:rPr>
+        <w:t xml:space="preserve"> </w:t>
       </w:r>
       <w:proofErr w:type="spellStart"/>
       <w:r>
@@ -5324,6 +5711,7 @@
         </w:rPr>
         <w:t>(</w:t>
       </w:r>
+      <w:proofErr w:type="spellStart"/>
       <w:proofErr w:type="gramEnd"/>
       <w:r>
         <w:rPr>
@@ -5331,7 +5719,16 @@
           <w:sz w:val="24"/>
           <w:lang w:val="en-US"/>
         </w:rPr>
-        <w:t xml:space="preserve">int </w:t>
+        <w:t>int</w:t>
+      </w:r>
+      <w:proofErr w:type="spellEnd"/>
+      <w:r>
+        <w:rPr>
+          <w:i/>
+          <w:sz w:val="24"/>
+          <w:lang w:val="en-US"/>
+        </w:rPr>
+        <w:t xml:space="preserve"> </w:t>
       </w:r>
       <w:proofErr w:type="spellStart"/>
       <w:r>
@@ -5349,7 +5746,25 @@
           <w:sz w:val="24"/>
           <w:lang w:val="en-US"/>
         </w:rPr>
-        <w:t xml:space="preserve">[], int n) </w:t>
+        <w:t xml:space="preserve">[], </w:t>
+      </w:r>
+      <w:proofErr w:type="spellStart"/>
+      <w:r>
+        <w:rPr>
+          <w:i/>
+          <w:sz w:val="24"/>
+          <w:lang w:val="en-US"/>
+        </w:rPr>
+        <w:t>int</w:t>
+      </w:r>
+      <w:proofErr w:type="spellEnd"/>
+      <w:r>
+        <w:rPr>
+          <w:i/>
+          <w:sz w:val="24"/>
+          <w:lang w:val="en-US"/>
+        </w:rPr>
+        <w:t xml:space="preserve"> n) </w:t>
       </w:r>
     </w:p>
     <w:p>
@@ -5383,7 +5798,25 @@
           <w:sz w:val="24"/>
           <w:lang w:val="en-US"/>
         </w:rPr>
-        <w:t xml:space="preserve">for (int </w:t>
+        <w:t>for (</w:t>
+      </w:r>
+      <w:proofErr w:type="spellStart"/>
+      <w:r>
+        <w:rPr>
+          <w:i/>
+          <w:sz w:val="24"/>
+          <w:lang w:val="en-US"/>
+        </w:rPr>
+        <w:t>int</w:t>
+      </w:r>
+      <w:proofErr w:type="spellEnd"/>
+      <w:r>
+        <w:rPr>
+          <w:i/>
+          <w:sz w:val="24"/>
+          <w:lang w:val="en-US"/>
+        </w:rPr>
+        <w:t xml:space="preserve"> </w:t>
       </w:r>
       <w:proofErr w:type="spellStart"/>
       <w:r>
@@ -5958,6 +6391,7 @@
         </w:rPr>
         <w:t>(</w:t>
       </w:r>
+      <w:proofErr w:type="spellStart"/>
       <w:proofErr w:type="gramEnd"/>
       <w:r>
         <w:rPr>
@@ -5965,7 +6399,16 @@
           <w:sz w:val="24"/>
           <w:lang w:val="en-US"/>
         </w:rPr>
-        <w:t xml:space="preserve">int </w:t>
+        <w:t>int</w:t>
+      </w:r>
+      <w:proofErr w:type="spellEnd"/>
+      <w:r>
+        <w:rPr>
+          <w:i/>
+          <w:sz w:val="24"/>
+          <w:lang w:val="en-US"/>
+        </w:rPr>
+        <w:t xml:space="preserve"> </w:t>
       </w:r>
       <w:proofErr w:type="spellStart"/>
       <w:r>
@@ -5983,7 +6426,25 @@
           <w:sz w:val="24"/>
           <w:lang w:val="en-US"/>
         </w:rPr>
-        <w:t xml:space="preserve">[], int n) </w:t>
+        <w:t xml:space="preserve">[], </w:t>
+      </w:r>
+      <w:proofErr w:type="spellStart"/>
+      <w:r>
+        <w:rPr>
+          <w:i/>
+          <w:sz w:val="24"/>
+          <w:lang w:val="en-US"/>
+        </w:rPr>
+        <w:t>int</w:t>
+      </w:r>
+      <w:proofErr w:type="spellEnd"/>
+      <w:r>
+        <w:rPr>
+          <w:i/>
+          <w:sz w:val="24"/>
+          <w:lang w:val="en-US"/>
+        </w:rPr>
+        <w:t xml:space="preserve"> n) </w:t>
       </w:r>
     </w:p>
     <w:p>
@@ -6014,13 +6475,23 @@
           <w:lang w:val="en-US"/>
         </w:rPr>
       </w:pPr>
-      <w:r>
-        <w:rPr>
-          <w:i/>
-          <w:sz w:val="24"/>
-          <w:lang w:val="en-US"/>
-        </w:rPr>
-        <w:t xml:space="preserve">int </w:t>
+      <w:proofErr w:type="spellStart"/>
+      <w:r>
+        <w:rPr>
+          <w:i/>
+          <w:sz w:val="24"/>
+          <w:lang w:val="en-US"/>
+        </w:rPr>
+        <w:t>int</w:t>
+      </w:r>
+      <w:proofErr w:type="spellEnd"/>
+      <w:r>
+        <w:rPr>
+          <w:i/>
+          <w:sz w:val="24"/>
+          <w:lang w:val="en-US"/>
+        </w:rPr>
+        <w:t xml:space="preserve"> </w:t>
       </w:r>
       <w:proofErr w:type="spellStart"/>
       <w:r>
@@ -6609,6 +7080,7 @@
         </w:rPr>
         <w:t>(</w:t>
       </w:r>
+      <w:proofErr w:type="spellStart"/>
       <w:proofErr w:type="gramEnd"/>
       <w:r>
         <w:rPr>
@@ -6616,7 +7088,16 @@
           <w:sz w:val="24"/>
           <w:lang w:val="en-US"/>
         </w:rPr>
-        <w:t xml:space="preserve">int </w:t>
+        <w:t>int</w:t>
+      </w:r>
+      <w:proofErr w:type="spellEnd"/>
+      <w:r>
+        <w:rPr>
+          <w:i/>
+          <w:sz w:val="24"/>
+          <w:lang w:val="en-US"/>
+        </w:rPr>
+        <w:t xml:space="preserve"> </w:t>
       </w:r>
       <w:proofErr w:type="spellStart"/>
       <w:r>
@@ -6634,7 +7115,25 @@
           <w:sz w:val="24"/>
           <w:lang w:val="en-US"/>
         </w:rPr>
-        <w:t xml:space="preserve">[], int n) </w:t>
+        <w:t xml:space="preserve">[], </w:t>
+      </w:r>
+      <w:proofErr w:type="spellStart"/>
+      <w:r>
+        <w:rPr>
+          <w:i/>
+          <w:sz w:val="24"/>
+          <w:lang w:val="en-US"/>
+        </w:rPr>
+        <w:t>int</w:t>
+      </w:r>
+      <w:proofErr w:type="spellEnd"/>
+      <w:r>
+        <w:rPr>
+          <w:i/>
+          <w:sz w:val="24"/>
+          <w:lang w:val="en-US"/>
+        </w:rPr>
+        <w:t xml:space="preserve"> n) </w:t>
       </w:r>
     </w:p>
     <w:p>
@@ -6665,13 +7164,23 @@
           <w:lang w:val="en-US"/>
         </w:rPr>
       </w:pPr>
-      <w:r>
-        <w:rPr>
-          <w:i/>
-          <w:sz w:val="24"/>
-          <w:lang w:val="en-US"/>
-        </w:rPr>
-        <w:t xml:space="preserve">int </w:t>
+      <w:proofErr w:type="spellStart"/>
+      <w:r>
+        <w:rPr>
+          <w:i/>
+          <w:sz w:val="24"/>
+          <w:lang w:val="en-US"/>
+        </w:rPr>
+        <w:t>int</w:t>
+      </w:r>
+      <w:proofErr w:type="spellEnd"/>
+      <w:r>
+        <w:rPr>
+          <w:i/>
+          <w:sz w:val="24"/>
+          <w:lang w:val="en-US"/>
+        </w:rPr>
+        <w:t xml:space="preserve"> </w:t>
       </w:r>
       <w:proofErr w:type="spellStart"/>
       <w:r>
@@ -7440,6 +7949,7 @@
         </w:rPr>
         <w:t>(</w:t>
       </w:r>
+      <w:proofErr w:type="spellStart"/>
       <w:proofErr w:type="gramEnd"/>
       <w:r>
         <w:rPr>
@@ -7447,7 +7957,16 @@
           <w:sz w:val="24"/>
           <w:lang w:val="en-US"/>
         </w:rPr>
-        <w:t xml:space="preserve">int x) </w:t>
+        <w:t>int</w:t>
+      </w:r>
+      <w:proofErr w:type="spellEnd"/>
+      <w:r>
+        <w:rPr>
+          <w:i/>
+          <w:sz w:val="24"/>
+          <w:lang w:val="en-US"/>
+        </w:rPr>
+        <w:t xml:space="preserve"> x) </w:t>
       </w:r>
     </w:p>
     <w:p>
@@ -7609,7 +8128,25 @@
           <w:sz w:val="24"/>
           <w:lang w:val="en-US"/>
         </w:rPr>
-        <w:t>(num);</w:t>
+        <w:t>(</w:t>
+      </w:r>
+      <w:proofErr w:type="spellStart"/>
+      <w:r>
+        <w:rPr>
+          <w:i/>
+          <w:sz w:val="24"/>
+          <w:lang w:val="en-US"/>
+        </w:rPr>
+        <w:t>num</w:t>
+      </w:r>
+      <w:proofErr w:type="spellEnd"/>
+      <w:r>
+        <w:rPr>
+          <w:i/>
+          <w:sz w:val="24"/>
+          <w:lang w:val="en-US"/>
+        </w:rPr>
+        <w:t>);</w:t>
       </w:r>
     </w:p>
     <w:p>
@@ -7752,6 +8289,7 @@
         </w:rPr>
         <w:t>(</w:t>
       </w:r>
+      <w:proofErr w:type="spellStart"/>
       <w:proofErr w:type="gramEnd"/>
       <w:r>
         <w:rPr>
@@ -7759,7 +8297,16 @@
           <w:sz w:val="24"/>
           <w:lang w:val="en-US"/>
         </w:rPr>
-        <w:t xml:space="preserve">int *x) </w:t>
+        <w:t>int</w:t>
+      </w:r>
+      <w:proofErr w:type="spellEnd"/>
+      <w:r>
+        <w:rPr>
+          <w:i/>
+          <w:sz w:val="24"/>
+          <w:lang w:val="en-US"/>
+        </w:rPr>
+        <w:t xml:space="preserve"> *x) </w:t>
       </w:r>
     </w:p>
     <w:p>
@@ -7921,7 +8468,25 @@
           <w:sz w:val="24"/>
           <w:lang w:val="en-US"/>
         </w:rPr>
-        <w:t>(&amp;num);</w:t>
+        <w:t>(&amp;</w:t>
+      </w:r>
+      <w:proofErr w:type="spellStart"/>
+      <w:r>
+        <w:rPr>
+          <w:i/>
+          <w:sz w:val="24"/>
+          <w:lang w:val="en-US"/>
+        </w:rPr>
+        <w:t>num</w:t>
+      </w:r>
+      <w:proofErr w:type="spellEnd"/>
+      <w:r>
+        <w:rPr>
+          <w:i/>
+          <w:sz w:val="24"/>
+          <w:lang w:val="en-US"/>
+        </w:rPr>
+        <w:t>);</w:t>
       </w:r>
     </w:p>
     <w:p>
@@ -8062,13 +8627,23 @@
         </w:rPr>
         <w:t xml:space="preserve">the </w:t>
       </w:r>
-      <w:r>
-        <w:rPr>
-          <w:i/>
-          <w:sz w:val="24"/>
-          <w:lang w:val="en-US"/>
-        </w:rPr>
-        <w:t xml:space="preserve">git </w:t>
+      <w:proofErr w:type="spellStart"/>
+      <w:r>
+        <w:rPr>
+          <w:i/>
+          <w:sz w:val="24"/>
+          <w:lang w:val="en-US"/>
+        </w:rPr>
+        <w:t>git</w:t>
+      </w:r>
+      <w:proofErr w:type="spellEnd"/>
+      <w:r>
+        <w:rPr>
+          <w:i/>
+          <w:sz w:val="24"/>
+          <w:lang w:val="en-US"/>
+        </w:rPr>
+        <w:t xml:space="preserve"> </w:t>
       </w:r>
       <w:proofErr w:type="spellStart"/>
       <w:r>
@@ -8110,13 +8685,23 @@
           <w:lang w:val="en-US"/>
         </w:rPr>
       </w:pPr>
-      <w:r>
-        <w:rPr>
-          <w:i/>
-          <w:sz w:val="24"/>
-          <w:lang w:val="en-US"/>
-        </w:rPr>
-        <w:t xml:space="preserve">git </w:t>
+      <w:proofErr w:type="spellStart"/>
+      <w:r>
+        <w:rPr>
+          <w:i/>
+          <w:sz w:val="24"/>
+          <w:lang w:val="en-US"/>
+        </w:rPr>
+        <w:t>git</w:t>
+      </w:r>
+      <w:proofErr w:type="spellEnd"/>
+      <w:r>
+        <w:rPr>
+          <w:i/>
+          <w:sz w:val="24"/>
+          <w:lang w:val="en-US"/>
+        </w:rPr>
+        <w:t xml:space="preserve"> </w:t>
       </w:r>
       <w:proofErr w:type="spellStart"/>
       <w:r>
@@ -8249,13 +8834,41 @@
           <w:lang w:val="en-US"/>
         </w:rPr>
       </w:pPr>
-      <w:r>
-        <w:rPr>
-          <w:i/>
-          <w:sz w:val="24"/>
-          <w:lang w:val="en-US"/>
-        </w:rPr>
-        <w:t xml:space="preserve">git config --global </w:t>
+      <w:proofErr w:type="spellStart"/>
+      <w:r>
+        <w:rPr>
+          <w:i/>
+          <w:sz w:val="24"/>
+          <w:lang w:val="en-US"/>
+        </w:rPr>
+        <w:t>git</w:t>
+      </w:r>
+      <w:proofErr w:type="spellEnd"/>
+      <w:r>
+        <w:rPr>
+          <w:i/>
+          <w:sz w:val="24"/>
+          <w:lang w:val="en-US"/>
+        </w:rPr>
+        <w:t xml:space="preserve"> </w:t>
+      </w:r>
+      <w:proofErr w:type="spellStart"/>
+      <w:r>
+        <w:rPr>
+          <w:i/>
+          <w:sz w:val="24"/>
+          <w:lang w:val="en-US"/>
+        </w:rPr>
+        <w:t>config</w:t>
+      </w:r>
+      <w:proofErr w:type="spellEnd"/>
+      <w:r>
+        <w:rPr>
+          <w:i/>
+          <w:sz w:val="24"/>
+          <w:lang w:val="en-US"/>
+        </w:rPr>
+        <w:t xml:space="preserve"> --global </w:t>
       </w:r>
       <w:proofErr w:type="spellStart"/>
       <w:proofErr w:type="gramStart"/>
@@ -9449,7 +10062,39 @@
           <w:sz w:val="24"/>
           <w:lang w:val="en-US"/>
         </w:rPr>
-        <w:t xml:space="preserve">: int x; int* </w:t>
+        <w:t xml:space="preserve">: </w:t>
+      </w:r>
+      <w:proofErr w:type="spellStart"/>
+      <w:r>
+        <w:rPr>
+          <w:sz w:val="24"/>
+          <w:lang w:val="en-US"/>
+        </w:rPr>
+        <w:t>int</w:t>
+      </w:r>
+      <w:proofErr w:type="spellEnd"/>
+      <w:r>
+        <w:rPr>
+          <w:sz w:val="24"/>
+          <w:lang w:val="en-US"/>
+        </w:rPr>
+        <w:t xml:space="preserve"> x; </w:t>
+      </w:r>
+      <w:proofErr w:type="spellStart"/>
+      <w:r>
+        <w:rPr>
+          <w:sz w:val="24"/>
+          <w:lang w:val="en-US"/>
+        </w:rPr>
+        <w:t>int</w:t>
+      </w:r>
+      <w:proofErr w:type="spellEnd"/>
+      <w:r>
+        <w:rPr>
+          <w:sz w:val="24"/>
+          <w:lang w:val="en-US"/>
+        </w:rPr>
+        <w:t xml:space="preserve">* </w:t>
       </w:r>
       <w:proofErr w:type="spellStart"/>
       <w:r>
@@ -9522,28 +10167,21 @@
           <w:lang w:val="en-US"/>
         </w:rPr>
       </w:pPr>
-      <w:r>
-        <w:rPr>
-          <w:sz w:val="24"/>
-          <w:lang w:val="en-US"/>
-        </w:rPr>
-        <w:t xml:space="preserve">struct S </w:t>
-      </w:r>
-      <w:proofErr w:type="gramStart"/>
-      <w:r>
-        <w:rPr>
-          <w:sz w:val="24"/>
-          <w:lang w:val="en-US"/>
-        </w:rPr>
-        <w:t xml:space="preserve">trial;   </w:t>
-      </w:r>
-      <w:proofErr w:type="gramEnd"/>
-      <w:r>
-        <w:rPr>
-          <w:sz w:val="24"/>
-          <w:lang w:val="en-US"/>
-        </w:rPr>
-        <w:t>//</w:t>
+      <w:proofErr w:type="spellStart"/>
+      <w:r>
+        <w:rPr>
+          <w:sz w:val="24"/>
+          <w:lang w:val="en-US"/>
+        </w:rPr>
+        <w:t>struct</w:t>
+      </w:r>
+      <w:proofErr w:type="spellEnd"/>
+      <w:r>
+        <w:rPr>
+          <w:sz w:val="24"/>
+          <w:lang w:val="en-US"/>
+        </w:rPr>
+        <w:t xml:space="preserve"> S trial;   //</w:t>
       </w:r>
       <w:proofErr w:type="spellStart"/>
       <w:r>
@@ -9569,12 +10207,21 @@
           <w:lang w:val="en-US"/>
         </w:rPr>
       </w:pPr>
-      <w:r>
-        <w:rPr>
-          <w:sz w:val="24"/>
-          <w:lang w:val="en-US"/>
-        </w:rPr>
-        <w:t xml:space="preserve">int </w:t>
+      <w:proofErr w:type="spellStart"/>
+      <w:r>
+        <w:rPr>
+          <w:sz w:val="24"/>
+          <w:lang w:val="en-US"/>
+        </w:rPr>
+        <w:t>int</w:t>
+      </w:r>
+      <w:proofErr w:type="spellEnd"/>
+      <w:r>
+        <w:rPr>
+          <w:sz w:val="24"/>
+          <w:lang w:val="en-US"/>
+        </w:rPr>
+        <w:t xml:space="preserve"> </w:t>
       </w:r>
       <w:proofErr w:type="spellStart"/>
       <w:proofErr w:type="gramStart"/>
@@ -9752,7 +10399,23 @@
           <w:sz w:val="24"/>
           <w:lang w:val="en-US"/>
         </w:rPr>
-        <w:t xml:space="preserve">Variables: int x = 1; int y = 2; int z = </w:t>
+        <w:t xml:space="preserve">Variables: int x = 1; int y = 2; </w:t>
+      </w:r>
+      <w:proofErr w:type="spellStart"/>
+      <w:r>
+        <w:rPr>
+          <w:sz w:val="24"/>
+          <w:lang w:val="en-US"/>
+        </w:rPr>
+        <w:t>int</w:t>
+      </w:r>
+      <w:proofErr w:type="spellEnd"/>
+      <w:r>
+        <w:rPr>
+          <w:sz w:val="24"/>
+          <w:lang w:val="en-US"/>
+        </w:rPr>
+        <w:t xml:space="preserve"> z = </w:t>
       </w:r>
       <w:proofErr w:type="spellStart"/>
       <w:r>
@@ -9811,7 +10474,6 @@
         <w:t>Function calls: int z = add(</w:t>
       </w:r>
       <w:proofErr w:type="spellStart"/>
-      <w:proofErr w:type="gramStart"/>
       <w:r>
         <w:rPr>
           <w:sz w:val="24"/>
@@ -9820,7 +10482,6 @@
         <w:t>x,y</w:t>
       </w:r>
       <w:proofErr w:type="spellEnd"/>
-      <w:proofErr w:type="gramEnd"/>
       <w:r>
         <w:rPr>
           <w:sz w:val="24"/>
@@ -10197,23 +10858,7 @@
           <w:sz w:val="24"/>
           <w:lang w:val="en-US"/>
         </w:rPr>
-        <w:t xml:space="preserve">&amp;a = </w:t>
-      </w:r>
-      <w:proofErr w:type="gramStart"/>
-      <w:r>
-        <w:rPr>
-          <w:sz w:val="24"/>
-          <w:lang w:val="en-US"/>
-        </w:rPr>
-        <w:t xml:space="preserve">p;   </w:t>
-      </w:r>
-      <w:proofErr w:type="gramEnd"/>
-      <w:r>
-        <w:rPr>
-          <w:sz w:val="24"/>
-          <w:lang w:val="en-US"/>
-        </w:rPr>
-        <w:t xml:space="preserve"> //</w:t>
+        <w:t>&amp;a = p;    //</w:t>
       </w:r>
       <w:r>
         <w:rPr>
@@ -10439,6 +11084,72 @@
           <w:sz w:val="24"/>
           <w:lang w:val="en-US"/>
         </w:rPr>
+        <w:t>Undefined Variables, Unspecified Variables</w:t>
+      </w:r>
+    </w:p>
+    <w:p>
+      <w:pPr>
+        <w:pStyle w:val="ListeParagraf"/>
+        <w:numPr>
+          <w:ilvl w:val="0"/>
+          <w:numId w:val="1"/>
+        </w:numPr>
+        <w:rPr>
+          <w:b/>
+          <w:sz w:val="24"/>
+          <w:lang w:val="en-US"/>
+        </w:rPr>
+      </w:pPr>
+      <w:r>
+        <w:rPr>
+          <w:b/>
+          <w:sz w:val="24"/>
+          <w:lang w:val="en-US"/>
+        </w:rPr>
+        <w:t>Queue with Linked List</w:t>
+      </w:r>
+    </w:p>
+    <w:p>
+      <w:pPr>
+        <w:pStyle w:val="ListeParagraf"/>
+        <w:numPr>
+          <w:ilvl w:val="0"/>
+          <w:numId w:val="1"/>
+        </w:numPr>
+        <w:rPr>
+          <w:b/>
+          <w:sz w:val="24"/>
+          <w:lang w:val="en-US"/>
+        </w:rPr>
+      </w:pPr>
+      <w:r>
+        <w:rPr>
+          <w:b/>
+          <w:sz w:val="24"/>
+          <w:lang w:val="en-US"/>
+        </w:rPr>
+        <w:t>Queue with Array</w:t>
+      </w:r>
+    </w:p>
+    <w:p>
+      <w:pPr>
+        <w:pStyle w:val="ListeParagraf"/>
+        <w:numPr>
+          <w:ilvl w:val="0"/>
+          <w:numId w:val="1"/>
+        </w:numPr>
+        <w:rPr>
+          <w:b/>
+          <w:sz w:val="24"/>
+          <w:lang w:val="en-US"/>
+        </w:rPr>
+      </w:pPr>
+      <w:r>
+        <w:rPr>
+          <w:b/>
+          <w:sz w:val="24"/>
+          <w:lang w:val="en-US"/>
+        </w:rPr>
         <w:t>Recursion…</w:t>
       </w:r>
     </w:p>
@@ -10515,33 +11226,24 @@
           <w:sz w:val="24"/>
           <w:lang w:val="en-US"/>
         </w:rPr>
-        <w:t>In stack it is important</w:t>
-      </w:r>
-      <w:bookmarkStart w:id="0" w:name="_GoBack"/>
-      <w:bookmarkEnd w:id="0"/>
-      <w:r>
-        <w:rPr>
-          <w:sz w:val="24"/>
-          <w:lang w:val="en-US"/>
-        </w:rPr>
-        <w:t xml:space="preserve"> to have pointer points to top element. Because the top element is the last element that is inserted. We only need access to last element of stack.</w:t>
-      </w:r>
-    </w:p>
-    <w:p>
-      <w:pPr>
-        <w:rPr>
-          <w:b/>
-          <w:sz w:val="24"/>
-          <w:lang w:val="en-US"/>
-        </w:rPr>
-      </w:pPr>
-      <w:r>
-        <w:rPr>
-          <w:b/>
-          <w:sz w:val="24"/>
-          <w:lang w:val="en-US"/>
-        </w:rPr>
         <w:lastRenderedPageBreak/>
+        <w:t>In stack it is important to have pointer points to top element. Because the top element is the last element that is inserted. We only need access to last element of stack.</w:t>
+      </w:r>
+    </w:p>
+    <w:p>
+      <w:pPr>
+        <w:rPr>
+          <w:b/>
+          <w:sz w:val="24"/>
+          <w:lang w:val="en-US"/>
+        </w:rPr>
+      </w:pPr>
+      <w:r>
+        <w:rPr>
+          <w:b/>
+          <w:sz w:val="24"/>
+          <w:lang w:val="en-US"/>
+        </w:rPr>
         <w:t>Stack Operations:</w:t>
       </w:r>
     </w:p>
@@ -10557,23 +11259,13 @@
           <w:lang w:val="en-US"/>
         </w:rPr>
       </w:pPr>
-      <w:proofErr w:type="gramStart"/>
-      <w:r>
-        <w:rPr>
-          <w:b/>
-          <w:sz w:val="24"/>
-          <w:lang w:val="en-US"/>
-        </w:rPr>
-        <w:t>push(</w:t>
-      </w:r>
-      <w:proofErr w:type="gramEnd"/>
-      <w:r>
-        <w:rPr>
-          <w:b/>
-          <w:sz w:val="24"/>
-          <w:lang w:val="en-US"/>
-        </w:rPr>
-        <w:t xml:space="preserve">) </w:t>
+      <w:r>
+        <w:rPr>
+          <w:b/>
+          <w:sz w:val="24"/>
+          <w:lang w:val="en-US"/>
+        </w:rPr>
+        <w:t xml:space="preserve">push() </w:t>
       </w:r>
       <w:r>
         <w:rPr>
@@ -10900,20 +11592,21 @@
       </w:pPr>
       <w:r>
         <w:rPr>
-          <w:sz w:val="24"/>
-          <w:lang w:val="en-US"/>
+          <w:noProof/>
+          <w:sz w:val="24"/>
+          <w:lang w:eastAsia="tr-TR"/>
         </w:rPr>
         <w:drawing>
-          <wp:anchor distT="0" distB="0" distL="114300" distR="114300" simplePos="0" relativeHeight="251659264" behindDoc="1" locked="0" layoutInCell="1" allowOverlap="1" wp14:anchorId="4AFE45DB" wp14:editId="3A40F86F">
+          <wp:anchor distT="0" distB="0" distL="114300" distR="114300" simplePos="0" relativeHeight="251659264" behindDoc="1" locked="0" layoutInCell="1" allowOverlap="1" wp14:anchorId="380D1BD4" wp14:editId="69F16F50">
             <wp:simplePos x="0" y="0"/>
             <wp:positionH relativeFrom="column">
-              <wp:posOffset>38100</wp:posOffset>
+              <wp:posOffset>214630</wp:posOffset>
             </wp:positionH>
             <wp:positionV relativeFrom="paragraph">
-              <wp:posOffset>455295</wp:posOffset>
+              <wp:posOffset>330835</wp:posOffset>
             </wp:positionV>
-            <wp:extent cx="5760720" cy="3485515"/>
-            <wp:effectExtent l="0" t="0" r="0" b="635"/>
+            <wp:extent cx="5238750" cy="3169698"/>
+            <wp:effectExtent l="0" t="0" r="0" b="0"/>
             <wp:wrapNone/>
             <wp:docPr id="1" name="Resim 1"/>
             <wp:cNvGraphicFramePr>
@@ -10935,7 +11628,7 @@
                   <pic:spPr>
                     <a:xfrm>
                       <a:off x="0" y="0"/>
-                      <a:ext cx="5760720" cy="3485515"/>
+                      <a:ext cx="5238750" cy="3169698"/>
                     </a:xfrm>
                     <a:prstGeom prst="rect">
                       <a:avLst/>
@@ -10944,6 +11637,12 @@
                 </pic:pic>
               </a:graphicData>
             </a:graphic>
+            <wp14:sizeRelH relativeFrom="margin">
+              <wp14:pctWidth>0</wp14:pctWidth>
+            </wp14:sizeRelH>
+            <wp14:sizeRelV relativeFrom="margin">
+              <wp14:pctHeight>0</wp14:pctHeight>
+            </wp14:sizeRelV>
           </wp:anchor>
         </w:drawing>
       </w:r>
@@ -11010,30 +11709,6 @@
           <w:lang w:val="en-US"/>
         </w:rPr>
       </w:pPr>
-    </w:p>
-    <w:p>
-      <w:pPr>
-        <w:rPr>
-          <w:sz w:val="24"/>
-          <w:lang w:val="en-US"/>
-        </w:rPr>
-      </w:pPr>
-    </w:p>
-    <w:p>
-      <w:pPr>
-        <w:rPr>
-          <w:sz w:val="24"/>
-          <w:lang w:val="en-US"/>
-        </w:rPr>
-      </w:pPr>
-    </w:p>
-    <w:p>
-      <w:pPr>
-        <w:rPr>
-          <w:sz w:val="24"/>
-          <w:lang w:val="en-US"/>
-        </w:rPr>
-      </w:pPr>
       <w:r>
         <w:rPr>
           <w:sz w:val="24"/>
@@ -11145,12 +11820,21 @@
           <w:lang w:val="en-US"/>
         </w:rPr>
       </w:pPr>
-      <w:r>
-        <w:rPr>
-          <w:sz w:val="24"/>
-          <w:lang w:val="en-US"/>
-        </w:rPr>
-        <w:t xml:space="preserve">int </w:t>
+      <w:proofErr w:type="spellStart"/>
+      <w:r>
+        <w:rPr>
+          <w:sz w:val="24"/>
+          <w:lang w:val="en-US"/>
+        </w:rPr>
+        <w:t>int</w:t>
+      </w:r>
+      <w:proofErr w:type="spellEnd"/>
+      <w:r>
+        <w:rPr>
+          <w:sz w:val="24"/>
+          <w:lang w:val="en-US"/>
+        </w:rPr>
+        <w:t xml:space="preserve"> </w:t>
       </w:r>
       <w:proofErr w:type="spellStart"/>
       <w:r>
@@ -11222,7 +11906,7 @@
           <w:sz w:val="24"/>
           <w:lang w:val="en-US"/>
         </w:rPr>
-        <w:t xml:space="preserve">Time complexity for each can be represented as </w:t>
+        <w:t xml:space="preserve">Time complexity for each can be represented as O(1). Thus: </w:t>
       </w:r>
       <w:proofErr w:type="gramStart"/>
       <w:r>
@@ -11238,7 +11922,118 @@
           <w:sz w:val="24"/>
           <w:lang w:val="en-US"/>
         </w:rPr>
-        <w:t xml:space="preserve">1). Thus: </w:t>
+        <w:t>2) for both.</w:t>
+      </w:r>
+    </w:p>
+    <w:p>
+      <w:pPr>
+        <w:rPr>
+          <w:sz w:val="24"/>
+          <w:lang w:val="en-US"/>
+        </w:rPr>
+      </w:pPr>
+      <w:r>
+        <w:rPr>
+          <w:b/>
+          <w:sz w:val="24"/>
+          <w:lang w:val="en-US"/>
+        </w:rPr>
+        <w:t xml:space="preserve">- </w:t>
+      </w:r>
+      <w:r>
+        <w:rPr>
+          <w:sz w:val="24"/>
+          <w:lang w:val="en-US"/>
+        </w:rPr>
+        <w:t>for(</w:t>
+      </w:r>
+      <w:proofErr w:type="spellStart"/>
+      <w:r>
+        <w:rPr>
+          <w:sz w:val="24"/>
+          <w:lang w:val="en-US"/>
+        </w:rPr>
+        <w:t>i</w:t>
+      </w:r>
+      <w:proofErr w:type="spellEnd"/>
+      <w:r>
+        <w:rPr>
+          <w:sz w:val="24"/>
+          <w:lang w:val="en-US"/>
+        </w:rPr>
+        <w:t xml:space="preserve">=0; </w:t>
+      </w:r>
+      <w:proofErr w:type="spellStart"/>
+      <w:r>
+        <w:rPr>
+          <w:sz w:val="24"/>
+          <w:lang w:val="en-US"/>
+        </w:rPr>
+        <w:t>i</w:t>
+      </w:r>
+      <w:proofErr w:type="spellEnd"/>
+      <w:r>
+        <w:rPr>
+          <w:sz w:val="24"/>
+          <w:lang w:val="en-US"/>
+        </w:rPr>
+        <w:t xml:space="preserve">&lt; n; </w:t>
+      </w:r>
+      <w:proofErr w:type="spellStart"/>
+      <w:r>
+        <w:rPr>
+          <w:sz w:val="24"/>
+          <w:lang w:val="en-US"/>
+        </w:rPr>
+        <w:t>i</w:t>
+      </w:r>
+      <w:proofErr w:type="spellEnd"/>
+      <w:r>
+        <w:rPr>
+          <w:sz w:val="24"/>
+          <w:lang w:val="en-US"/>
+        </w:rPr>
+        <w:t>++)</w:t>
+      </w:r>
+    </w:p>
+    <w:p>
+      <w:pPr>
+        <w:rPr>
+          <w:sz w:val="24"/>
+          <w:lang w:val="en-US"/>
+        </w:rPr>
+      </w:pPr>
+      <w:r>
+        <w:rPr>
+          <w:sz w:val="24"/>
+          <w:lang w:val="en-US"/>
+        </w:rPr>
+        <w:t>{</w:t>
+      </w:r>
+    </w:p>
+    <w:p>
+      <w:pPr>
+        <w:ind w:firstLine="708"/>
+        <w:rPr>
+          <w:sz w:val="24"/>
+          <w:lang w:val="en-US"/>
+        </w:rPr>
+      </w:pPr>
+      <w:proofErr w:type="spellStart"/>
+      <w:r>
+        <w:rPr>
+          <w:sz w:val="24"/>
+          <w:lang w:val="en-US"/>
+        </w:rPr>
+        <w:t>printf</w:t>
+      </w:r>
+      <w:proofErr w:type="spellEnd"/>
+      <w:r>
+        <w:rPr>
+          <w:sz w:val="24"/>
+          <w:lang w:val="en-US"/>
+        </w:rPr>
+        <w:t>(“%d</w:t>
       </w:r>
       <w:proofErr w:type="gramStart"/>
       <w:r>
@@ -11246,99 +12041,682 @@
           <w:sz w:val="24"/>
           <w:lang w:val="en-US"/>
         </w:rPr>
-        <w:t>O(</w:t>
-      </w:r>
+        <w:t>”,</w:t>
+      </w:r>
+      <w:proofErr w:type="spellStart"/>
+      <w:r>
+        <w:rPr>
+          <w:sz w:val="24"/>
+          <w:lang w:val="en-US"/>
+        </w:rPr>
+        <w:t>i</w:t>
+      </w:r>
+      <w:proofErr w:type="spellEnd"/>
       <w:proofErr w:type="gramEnd"/>
       <w:r>
         <w:rPr>
           <w:sz w:val="24"/>
           <w:lang w:val="en-US"/>
         </w:rPr>
-        <w:t>2) for both.</w:t>
-      </w:r>
-    </w:p>
-    <w:p>
-      <w:pPr>
-        <w:rPr>
-          <w:sz w:val="24"/>
-          <w:lang w:val="en-US"/>
-        </w:rPr>
-      </w:pPr>
-      <w:r>
-        <w:rPr>
-          <w:b/>
-          <w:sz w:val="24"/>
-          <w:lang w:val="en-US"/>
-        </w:rPr>
-        <w:t xml:space="preserve">- </w:t>
-      </w:r>
+        <w:t>);</w:t>
+      </w:r>
+    </w:p>
+    <w:p>
+      <w:pPr>
+        <w:rPr>
+          <w:sz w:val="24"/>
+          <w:lang w:val="en-US"/>
+        </w:rPr>
+      </w:pPr>
+      <w:r>
+        <w:rPr>
+          <w:sz w:val="24"/>
+          <w:lang w:val="en-US"/>
+        </w:rPr>
+        <w:t>}</w:t>
+      </w:r>
+    </w:p>
+    <w:p>
+      <w:pPr>
+        <w:rPr>
+          <w:sz w:val="24"/>
+          <w:lang w:val="en-US"/>
+        </w:rPr>
+      </w:pPr>
+      <w:r>
+        <w:rPr>
+          <w:sz w:val="24"/>
+          <w:lang w:val="en-US"/>
+        </w:rPr>
+        <w:t xml:space="preserve">Time complexity for </w:t>
+      </w:r>
+      <w:proofErr w:type="spellStart"/>
+      <w:r>
+        <w:rPr>
+          <w:sz w:val="24"/>
+          <w:lang w:val="en-US"/>
+        </w:rPr>
+        <w:t>for</w:t>
+      </w:r>
+      <w:proofErr w:type="spellEnd"/>
+      <w:r>
+        <w:rPr>
+          <w:sz w:val="24"/>
+          <w:lang w:val="en-US"/>
+        </w:rPr>
+        <w:t xml:space="preserve"> loop can be represented as O(n). Since the function </w:t>
+      </w:r>
+      <w:proofErr w:type="spellStart"/>
+      <w:r>
+        <w:rPr>
+          <w:sz w:val="24"/>
+          <w:lang w:val="en-US"/>
+        </w:rPr>
+        <w:t>printf</w:t>
+      </w:r>
+      <w:proofErr w:type="spellEnd"/>
+      <w:r>
+        <w:rPr>
+          <w:sz w:val="24"/>
+          <w:lang w:val="en-US"/>
+        </w:rPr>
+        <w:t xml:space="preserve"> will be executed n times. If there were 2 nested for loops then the function would be executed n times by first loop and n times by the second loop. Therefore, it would be O(n</w:t>
+      </w:r>
+      <w:r>
+        <w:rPr>
+          <w:sz w:val="24"/>
+          <w:vertAlign w:val="superscript"/>
+          <w:lang w:val="en-US"/>
+        </w:rPr>
+        <w:t>2</w:t>
+      </w:r>
+      <w:r>
+        <w:rPr>
+          <w:sz w:val="24"/>
+          <w:lang w:val="en-US"/>
+        </w:rPr>
+        <w:t>).</w:t>
+      </w:r>
+    </w:p>
+    <w:p>
+      <w:pPr>
+        <w:rPr>
+          <w:sz w:val="24"/>
+          <w:lang w:val="en-US"/>
+        </w:rPr>
+      </w:pPr>
+      <w:r>
+        <w:rPr>
+          <w:sz w:val="24"/>
+          <w:lang w:val="en-US"/>
+        </w:rPr>
+        <w:t>So, all in all, t</w:t>
+      </w:r>
+      <w:r>
+        <w:rPr>
+          <w:sz w:val="24"/>
+          <w:lang w:val="en-US"/>
+        </w:rPr>
+        <w:t>ime complexity is expressed using mathematical notations. These notations represent the time required by an algorithm.</w:t>
+      </w:r>
+    </w:p>
+    <w:p>
+      <w:r>
+        <w:rPr>
+          <w:b/>
+          <w:sz w:val="24"/>
+          <w:lang w:val="en-US"/>
+        </w:rPr>
+        <w:t xml:space="preserve">Undefined </w:t>
+      </w:r>
+      <w:r>
+        <w:t xml:space="preserve">/ </w:t>
+      </w:r>
+      <w:r>
+        <w:rPr>
+          <w:b/>
+          <w:sz w:val="24"/>
+          <w:lang w:val="en-US"/>
+        </w:rPr>
+        <w:t>Unspecified Variables</w:t>
+      </w:r>
+    </w:p>
+    <w:p>
+      <w:pPr>
+        <w:rPr>
+          <w:sz w:val="24"/>
+          <w:lang w:val="en-US"/>
+        </w:rPr>
+      </w:pPr>
+      <w:r>
+        <w:rPr>
+          <w:sz w:val="24"/>
+          <w:lang w:val="en-US"/>
+        </w:rPr>
+        <w:t>An</w:t>
+      </w:r>
+      <w:r>
+        <w:rPr>
+          <w:sz w:val="24"/>
+          <w:lang w:val="en-US"/>
+        </w:rPr>
+        <w:t xml:space="preserve"> undefined variable is a variable that has been declared, but does not have a value assigned to it. Attempting to use an undefined variable can result in und</w:t>
+      </w:r>
+      <w:r>
+        <w:rPr>
+          <w:sz w:val="24"/>
+          <w:lang w:val="en-US"/>
+        </w:rPr>
+        <w:t>efined behavior</w:t>
+      </w:r>
+      <w:r>
+        <w:rPr>
+          <w:sz w:val="24"/>
+          <w:lang w:val="en-US"/>
+        </w:rPr>
+        <w:t xml:space="preserve">. </w:t>
+      </w:r>
+      <w:r>
+        <w:rPr>
+          <w:sz w:val="24"/>
+          <w:lang w:val="en-US"/>
+        </w:rPr>
+        <w:t>Undefined behavior occurs when a program breaks the rules of the language in a way that is not detected until runtime.</w:t>
+      </w:r>
+      <w:r>
+        <w:rPr>
+          <w:sz w:val="24"/>
+          <w:lang w:val="en-US"/>
+        </w:rPr>
+        <w:t xml:space="preserve"> It's important to initialize variables before using them in </w:t>
+      </w:r>
+      <w:r>
+        <w:rPr>
+          <w:sz w:val="24"/>
+          <w:lang w:val="en-US"/>
+        </w:rPr>
+        <w:t xml:space="preserve">the </w:t>
+      </w:r>
+      <w:r>
+        <w:rPr>
+          <w:sz w:val="24"/>
+          <w:lang w:val="en-US"/>
+        </w:rPr>
+        <w:t>program or to assign a value before using them.</w:t>
+      </w:r>
+    </w:p>
+    <w:p>
+      <w:pPr>
+        <w:spacing w:after="0"/>
+        <w:rPr>
+          <w:i/>
+          <w:sz w:val="24"/>
+          <w:lang w:val="en-US"/>
+        </w:rPr>
+      </w:pPr>
+      <w:proofErr w:type="spellStart"/>
+      <w:r>
+        <w:rPr>
+          <w:i/>
+          <w:sz w:val="24"/>
+          <w:lang w:val="en-US"/>
+        </w:rPr>
+        <w:t>int</w:t>
+      </w:r>
+      <w:proofErr w:type="spellEnd"/>
+      <w:r>
+        <w:rPr>
+          <w:i/>
+          <w:sz w:val="24"/>
+          <w:lang w:val="en-US"/>
+        </w:rPr>
+        <w:t xml:space="preserve"> x;</w:t>
+      </w:r>
+    </w:p>
+    <w:p>
+      <w:pPr>
+        <w:spacing w:after="0"/>
+        <w:rPr>
+          <w:i/>
+          <w:sz w:val="24"/>
+          <w:lang w:val="en-US"/>
+        </w:rPr>
+      </w:pPr>
+      <w:proofErr w:type="spellStart"/>
       <w:proofErr w:type="gramStart"/>
       <w:r>
         <w:rPr>
-          <w:sz w:val="24"/>
-          <w:lang w:val="en-US"/>
-        </w:rPr>
-        <w:t>for(</w:t>
-      </w:r>
-      <w:proofErr w:type="spellStart"/>
+          <w:i/>
+          <w:sz w:val="24"/>
+          <w:lang w:val="en-US"/>
+        </w:rPr>
+        <w:t>printf</w:t>
+      </w:r>
+      <w:proofErr w:type="spellEnd"/>
+      <w:r>
+        <w:rPr>
+          <w:i/>
+          <w:sz w:val="24"/>
+          <w:lang w:val="en-US"/>
+        </w:rPr>
+        <w:t>(</w:t>
+      </w:r>
       <w:proofErr w:type="gramEnd"/>
       <w:r>
         <w:rPr>
-          <w:sz w:val="24"/>
-          <w:lang w:val="en-US"/>
-        </w:rPr>
-        <w:t>i</w:t>
-      </w:r>
-      <w:proofErr w:type="spellEnd"/>
-      <w:r>
-        <w:rPr>
-          <w:sz w:val="24"/>
-          <w:lang w:val="en-US"/>
-        </w:rPr>
-        <w:t xml:space="preserve">=0; </w:t>
-      </w:r>
-      <w:proofErr w:type="spellStart"/>
-      <w:r>
-        <w:rPr>
-          <w:sz w:val="24"/>
-          <w:lang w:val="en-US"/>
-        </w:rPr>
-        <w:t>i</w:t>
-      </w:r>
-      <w:proofErr w:type="spellEnd"/>
-      <w:r>
-        <w:rPr>
-          <w:sz w:val="24"/>
-          <w:lang w:val="en-US"/>
-        </w:rPr>
-        <w:t xml:space="preserve">&lt; n; </w:t>
-      </w:r>
-      <w:proofErr w:type="spellStart"/>
-      <w:r>
-        <w:rPr>
-          <w:sz w:val="24"/>
-          <w:lang w:val="en-US"/>
-        </w:rPr>
-        <w:t>i</w:t>
-      </w:r>
-      <w:proofErr w:type="spellEnd"/>
-      <w:r>
-        <w:rPr>
-          <w:sz w:val="24"/>
-          <w:lang w:val="en-US"/>
-        </w:rPr>
-        <w:t>++)</w:t>
-      </w:r>
-    </w:p>
-    <w:p>
-      <w:pPr>
-        <w:rPr>
-          <w:sz w:val="24"/>
-          <w:lang w:val="en-US"/>
-        </w:rPr>
-      </w:pPr>
-      <w:r>
-        <w:rPr>
+          <w:i/>
+          <w:sz w:val="24"/>
+          <w:lang w:val="en-US"/>
+        </w:rPr>
+        <w:t>"%d", x);  /</w:t>
+      </w:r>
+      <w:r>
+        <w:rPr>
+          <w:i/>
+          <w:sz w:val="24"/>
+          <w:lang w:val="en-US"/>
+        </w:rPr>
+        <w:t>/</w:t>
+      </w:r>
+      <w:r>
+        <w:rPr>
+          <w:i/>
+          <w:sz w:val="24"/>
+          <w:lang w:val="en-US"/>
+        </w:rPr>
+        <w:t xml:space="preserve"> x is undefined, and using it can result in unexpected output or a</w:t>
+      </w:r>
+      <w:r>
+        <w:rPr>
+          <w:i/>
+          <w:sz w:val="24"/>
+          <w:lang w:val="en-US"/>
+        </w:rPr>
+        <w:t xml:space="preserve"> fault</w:t>
+      </w:r>
+    </w:p>
+    <w:p>
+      <w:pPr>
+        <w:spacing w:after="0"/>
+        <w:rPr>
+          <w:i/>
+          <w:sz w:val="24"/>
+          <w:lang w:val="en-US"/>
+        </w:rPr>
+      </w:pPr>
+    </w:p>
+    <w:p>
+      <w:pPr>
+        <w:rPr>
+          <w:sz w:val="24"/>
+          <w:lang w:val="en-US"/>
+        </w:rPr>
+      </w:pPr>
+      <w:r>
+        <w:rPr>
+          <w:sz w:val="24"/>
+          <w:lang w:val="en-US"/>
+        </w:rPr>
+        <w:t>T</w:t>
+      </w:r>
+      <w:r>
+        <w:rPr>
+          <w:sz w:val="24"/>
+          <w:lang w:val="en-US"/>
+        </w:rPr>
+        <w:t>he variable x is declared but not assigned any value, so it's undefined.</w:t>
+      </w:r>
+    </w:p>
+    <w:p>
+      <w:pPr>
+        <w:rPr>
+          <w:sz w:val="24"/>
+          <w:lang w:val="en-US"/>
+        </w:rPr>
+      </w:pPr>
+    </w:p>
+    <w:p>
+      <w:pPr>
+        <w:rPr>
+          <w:sz w:val="24"/>
+          <w:lang w:val="en-US"/>
+        </w:rPr>
+      </w:pPr>
+      <w:r>
+        <w:rPr>
+          <w:sz w:val="24"/>
+          <w:lang w:val="en-US"/>
+        </w:rPr>
+        <w:t>U</w:t>
+      </w:r>
+      <w:r>
+        <w:rPr>
+          <w:sz w:val="24"/>
+          <w:lang w:val="en-US"/>
+        </w:rPr>
+        <w:t>nspecified variable is a variable that has been declared but its value or state is not specified. It can contain any value, and its initial value is not predictable. This</w:t>
+      </w:r>
+      <w:r>
+        <w:rPr>
+          <w:sz w:val="24"/>
+          <w:lang w:val="en-US"/>
+        </w:rPr>
+        <w:t xml:space="preserve"> can lead to undefined behavior. </w:t>
+      </w:r>
+      <w:r>
+        <w:rPr>
+          <w:sz w:val="24"/>
+          <w:lang w:val="en-US"/>
+        </w:rPr>
+        <w:t>Unspecified behavior arises when a program follows all the rules but the standard doesn’t completely specify what a particular operation does.</w:t>
+      </w:r>
+    </w:p>
+    <w:p>
+      <w:pPr>
+        <w:rPr>
+          <w:sz w:val="24"/>
+          <w:lang w:val="en-US"/>
+        </w:rPr>
+      </w:pPr>
+      <w:r>
+        <w:rPr>
+          <w:sz w:val="24"/>
+          <w:lang w:val="en-US"/>
+        </w:rPr>
+        <w:lastRenderedPageBreak/>
+        <w:t>This</w:t>
+      </w:r>
+      <w:r>
+        <w:rPr>
+          <w:sz w:val="24"/>
+          <w:lang w:val="en-US"/>
+        </w:rPr>
+        <w:t xml:space="preserve"> is not the same as an uninitialized variable, which has not been assigned a value yet. An uninitialized variable will have an indeterminate value, and using it leads to und</w:t>
+      </w:r>
+      <w:r>
+        <w:rPr>
+          <w:sz w:val="24"/>
+          <w:lang w:val="en-US"/>
+        </w:rPr>
+        <w:t xml:space="preserve">efined behavior in the program. </w:t>
+      </w:r>
+    </w:p>
+    <w:p>
+      <w:pPr>
+        <w:spacing w:after="0"/>
+        <w:rPr>
+          <w:i/>
+          <w:sz w:val="24"/>
+          <w:lang w:val="en-US"/>
+        </w:rPr>
+      </w:pPr>
+      <w:proofErr w:type="spellStart"/>
+      <w:r>
+        <w:rPr>
+          <w:i/>
+          <w:sz w:val="24"/>
+          <w:lang w:val="en-US"/>
+        </w:rPr>
+        <w:t>int</w:t>
+      </w:r>
+      <w:proofErr w:type="spellEnd"/>
+      <w:r>
+        <w:rPr>
+          <w:i/>
+          <w:sz w:val="24"/>
+          <w:lang w:val="en-US"/>
+        </w:rPr>
+        <w:t xml:space="preserve"> x;</w:t>
+      </w:r>
+    </w:p>
+    <w:p>
+      <w:pPr>
+        <w:spacing w:after="0"/>
+        <w:rPr>
+          <w:i/>
+          <w:sz w:val="24"/>
+          <w:lang w:val="en-US"/>
+        </w:rPr>
+      </w:pPr>
+      <w:r>
+        <w:rPr>
+          <w:i/>
+          <w:sz w:val="24"/>
+          <w:lang w:val="en-US"/>
+        </w:rPr>
+        <w:t>if (</w:t>
+      </w:r>
+      <w:r>
+        <w:rPr>
+          <w:i/>
+          <w:sz w:val="24"/>
+          <w:lang w:val="en-US"/>
+        </w:rPr>
+        <w:t>condition) {</w:t>
+      </w:r>
+    </w:p>
+    <w:p>
+      <w:pPr>
+        <w:spacing w:after="0"/>
+        <w:rPr>
+          <w:i/>
+          <w:sz w:val="24"/>
+          <w:lang w:val="en-US"/>
+        </w:rPr>
+      </w:pPr>
+      <w:r>
+        <w:rPr>
+          <w:i/>
+          <w:sz w:val="24"/>
+          <w:lang w:val="en-US"/>
+        </w:rPr>
+        <w:t xml:space="preserve">    x = 5;</w:t>
+      </w:r>
+    </w:p>
+    <w:p>
+      <w:pPr>
+        <w:spacing w:after="0"/>
+        <w:rPr>
+          <w:i/>
+          <w:sz w:val="24"/>
+          <w:lang w:val="en-US"/>
+        </w:rPr>
+      </w:pPr>
+      <w:r>
+        <w:rPr>
+          <w:i/>
+          <w:sz w:val="24"/>
+          <w:lang w:val="en-US"/>
+        </w:rPr>
+        <w:t>}</w:t>
+      </w:r>
+    </w:p>
+    <w:p>
+      <w:pPr>
+        <w:spacing w:after="0"/>
+        <w:rPr>
+          <w:i/>
+          <w:sz w:val="24"/>
+          <w:lang w:val="en-US"/>
+        </w:rPr>
+      </w:pPr>
+      <w:proofErr w:type="spellStart"/>
+      <w:proofErr w:type="gramStart"/>
+      <w:r>
+        <w:rPr>
+          <w:i/>
+          <w:sz w:val="24"/>
+          <w:lang w:val="en-US"/>
+        </w:rPr>
+        <w:t>printf</w:t>
+      </w:r>
+      <w:proofErr w:type="spellEnd"/>
+      <w:r>
+        <w:rPr>
+          <w:i/>
+          <w:sz w:val="24"/>
+          <w:lang w:val="en-US"/>
+        </w:rPr>
+        <w:t>(</w:t>
+      </w:r>
+      <w:proofErr w:type="gramEnd"/>
+      <w:r>
+        <w:rPr>
+          <w:i/>
+          <w:sz w:val="24"/>
+          <w:lang w:val="en-US"/>
+        </w:rPr>
+        <w:t>"%d", x);  //</w:t>
+      </w:r>
+      <w:r>
+        <w:rPr>
+          <w:i/>
+          <w:sz w:val="24"/>
+          <w:lang w:val="en-US"/>
+        </w:rPr>
+        <w:t>x's value is unspecified, it can be any value</w:t>
+      </w:r>
+      <w:r>
+        <w:rPr>
+          <w:i/>
+          <w:sz w:val="24"/>
+          <w:lang w:val="en-US"/>
+        </w:rPr>
+        <w:t xml:space="preserve"> can lead to unexpected </w:t>
+      </w:r>
+      <w:r>
+        <w:rPr>
+          <w:i/>
+          <w:sz w:val="24"/>
+          <w:lang w:val="en-US"/>
+        </w:rPr>
+        <w:t>behavior</w:t>
+      </w:r>
+    </w:p>
+    <w:p>
+      <w:pPr>
+        <w:spacing w:after="0"/>
+        <w:rPr>
+          <w:i/>
+          <w:sz w:val="24"/>
+          <w:lang w:val="en-US"/>
+        </w:rPr>
+      </w:pPr>
+    </w:p>
+    <w:p>
+      <w:pPr>
+        <w:spacing w:after="0"/>
+        <w:rPr>
+          <w:sz w:val="24"/>
+          <w:lang w:val="en-US"/>
+        </w:rPr>
+      </w:pPr>
+      <w:r>
+        <w:rPr>
+          <w:sz w:val="24"/>
+          <w:lang w:val="en-US"/>
+        </w:rPr>
+        <w:t>Or</w:t>
+      </w:r>
+    </w:p>
+    <w:p>
+      <w:pPr>
+        <w:spacing w:after="0"/>
+        <w:rPr>
+          <w:i/>
+          <w:sz w:val="24"/>
+          <w:lang w:val="en-US"/>
+        </w:rPr>
+      </w:pPr>
+    </w:p>
+    <w:p>
+      <w:pPr>
+        <w:spacing w:after="0"/>
+        <w:rPr>
+          <w:i/>
+          <w:sz w:val="24"/>
+          <w:lang w:val="en-US"/>
+        </w:rPr>
+      </w:pPr>
+      <w:proofErr w:type="spellStart"/>
+      <w:r>
+        <w:rPr>
+          <w:i/>
+          <w:sz w:val="24"/>
+          <w:lang w:val="en-US"/>
+        </w:rPr>
+        <w:t>int</w:t>
+      </w:r>
+      <w:proofErr w:type="spellEnd"/>
+      <w:r>
+        <w:rPr>
+          <w:i/>
+          <w:sz w:val="24"/>
+          <w:lang w:val="en-US"/>
+        </w:rPr>
+        <w:t xml:space="preserve"> </w:t>
+      </w:r>
+      <w:proofErr w:type="spellStart"/>
+      <w:proofErr w:type="gramStart"/>
+      <w:r>
+        <w:rPr>
+          <w:i/>
+          <w:sz w:val="24"/>
+          <w:lang w:val="en-US"/>
+        </w:rPr>
+        <w:t>x,y</w:t>
+      </w:r>
+      <w:proofErr w:type="spellEnd"/>
+      <w:proofErr w:type="gramEnd"/>
+      <w:r>
+        <w:rPr>
+          <w:i/>
+          <w:sz w:val="24"/>
+          <w:lang w:val="en-US"/>
+        </w:rPr>
+        <w:t>;</w:t>
+      </w:r>
+    </w:p>
+    <w:p>
+      <w:pPr>
+        <w:spacing w:after="0"/>
+        <w:rPr>
+          <w:i/>
+          <w:sz w:val="24"/>
+          <w:lang w:val="en-US"/>
+        </w:rPr>
+      </w:pPr>
+      <w:proofErr w:type="gramStart"/>
+      <w:r>
+        <w:rPr>
+          <w:i/>
+          <w:sz w:val="24"/>
+          <w:lang w:val="en-US"/>
+        </w:rPr>
+        <w:t>if(</w:t>
+      </w:r>
+      <w:proofErr w:type="gramEnd"/>
+      <w:r>
+        <w:rPr>
+          <w:i/>
+          <w:sz w:val="24"/>
+          <w:lang w:val="en-US"/>
+        </w:rPr>
+        <w:t>&amp;x &gt; &amp;y)</w:t>
+      </w:r>
+    </w:p>
+    <w:p>
+      <w:pPr>
+        <w:spacing w:after="0"/>
+        <w:rPr>
+          <w:i/>
+          <w:sz w:val="24"/>
+          <w:lang w:val="en-US"/>
+        </w:rPr>
+      </w:pPr>
+      <w:r>
+        <w:rPr>
+          <w:i/>
           <w:sz w:val="24"/>
           <w:lang w:val="en-US"/>
         </w:rPr>
@@ -11347,63 +12725,16 @@
     </w:p>
     <w:p>
       <w:pPr>
-        <w:ind w:firstLine="708"/>
-        <w:rPr>
-          <w:sz w:val="24"/>
-          <w:lang w:val="en-US"/>
-        </w:rPr>
-      </w:pPr>
-      <w:proofErr w:type="spellStart"/>
-      <w:r>
-        <w:rPr>
-          <w:sz w:val="24"/>
-          <w:lang w:val="en-US"/>
-        </w:rPr>
-        <w:t>printf</w:t>
-      </w:r>
-      <w:proofErr w:type="spellEnd"/>
-      <w:r>
-        <w:rPr>
-          <w:sz w:val="24"/>
-          <w:lang w:val="en-US"/>
-        </w:rPr>
-        <w:t>(“%d</w:t>
-      </w:r>
-      <w:proofErr w:type="gramStart"/>
-      <w:r>
-        <w:rPr>
-          <w:sz w:val="24"/>
-          <w:lang w:val="en-US"/>
-        </w:rPr>
-        <w:t>”,</w:t>
-      </w:r>
-      <w:proofErr w:type="spellStart"/>
-      <w:r>
-        <w:rPr>
-          <w:sz w:val="24"/>
-          <w:lang w:val="en-US"/>
-        </w:rPr>
-        <w:t>i</w:t>
-      </w:r>
-      <w:proofErr w:type="spellEnd"/>
-      <w:proofErr w:type="gramEnd"/>
-      <w:r>
-        <w:rPr>
-          <w:sz w:val="24"/>
-          <w:lang w:val="en-US"/>
-        </w:rPr>
-        <w:t>);</w:t>
-      </w:r>
-    </w:p>
-    <w:p>
-      <w:pPr>
-        <w:rPr>
-          <w:sz w:val="24"/>
-          <w:lang w:val="en-US"/>
-        </w:rPr>
-      </w:pPr>
-      <w:r>
-        <w:rPr>
+        <w:spacing w:after="0"/>
+        <w:rPr>
+          <w:i/>
+          <w:sz w:val="24"/>
+          <w:lang w:val="en-US"/>
+        </w:rPr>
+      </w:pPr>
+      <w:r>
+        <w:rPr>
+          <w:i/>
           <w:sz w:val="24"/>
           <w:lang w:val="en-US"/>
         </w:rPr>
@@ -11412,103 +12743,59 @@
     </w:p>
     <w:p>
       <w:pPr>
-        <w:rPr>
-          <w:sz w:val="24"/>
-          <w:lang w:val="en-US"/>
-        </w:rPr>
-      </w:pPr>
-      <w:r>
-        <w:rPr>
-          <w:sz w:val="24"/>
-          <w:lang w:val="en-US"/>
-        </w:rPr>
-        <w:t xml:space="preserve">Time complexity for </w:t>
-      </w:r>
-      <w:proofErr w:type="spellStart"/>
-      <w:r>
-        <w:rPr>
-          <w:sz w:val="24"/>
-          <w:lang w:val="en-US"/>
-        </w:rPr>
-        <w:t>for</w:t>
-      </w:r>
-      <w:proofErr w:type="spellEnd"/>
-      <w:r>
-        <w:rPr>
-          <w:sz w:val="24"/>
-          <w:lang w:val="en-US"/>
-        </w:rPr>
-        <w:t xml:space="preserve"> loop can be represented as O(n). Since the function </w:t>
-      </w:r>
-      <w:proofErr w:type="spellStart"/>
-      <w:r>
-        <w:rPr>
-          <w:sz w:val="24"/>
-          <w:lang w:val="en-US"/>
-        </w:rPr>
-        <w:t>printf</w:t>
-      </w:r>
-      <w:proofErr w:type="spellEnd"/>
-      <w:r>
-        <w:rPr>
-          <w:sz w:val="24"/>
-          <w:lang w:val="en-US"/>
-        </w:rPr>
-        <w:t xml:space="preserve"> will be executed n times. If there were 2 nested for loops then the function would be executed n times by first loop and n times by the second loop. Therefore, it would be O(n</w:t>
-      </w:r>
-      <w:r>
-        <w:rPr>
-          <w:sz w:val="24"/>
-          <w:vertAlign w:val="superscript"/>
-          <w:lang w:val="en-US"/>
-        </w:rPr>
-        <w:t>2</w:t>
-      </w:r>
-      <w:r>
-        <w:rPr>
-          <w:sz w:val="24"/>
-          <w:lang w:val="en-US"/>
-        </w:rPr>
-        <w:t>).</w:t>
-      </w:r>
-    </w:p>
-    <w:p>
-      <w:pPr>
-        <w:rPr>
-          <w:sz w:val="24"/>
-          <w:lang w:val="en-US"/>
-        </w:rPr>
-      </w:pPr>
-      <w:r>
-        <w:rPr>
-          <w:sz w:val="24"/>
-          <w:lang w:val="en-US"/>
-        </w:rPr>
-        <w:t>So, all in all, t</w:t>
-      </w:r>
-      <w:r>
-        <w:rPr>
-          <w:sz w:val="24"/>
-          <w:lang w:val="en-US"/>
-        </w:rPr>
-        <w:t>ime complexity is expressed using mathematical notations. These notations represent the time required by an algorithm.</w:t>
-      </w:r>
-    </w:p>
-    <w:p>
-      <w:pPr>
-        <w:rPr>
-          <w:sz w:val="24"/>
-          <w:lang w:val="en-US"/>
-        </w:rPr>
-      </w:pPr>
-    </w:p>
-    <w:p>
-      <w:pPr>
-        <w:rPr>
-          <w:sz w:val="24"/>
-          <w:lang w:val="en-US"/>
-        </w:rPr>
-      </w:pPr>
+        <w:spacing w:after="0"/>
+        <w:rPr>
+          <w:i/>
+          <w:sz w:val="24"/>
+          <w:lang w:val="en-US"/>
+        </w:rPr>
+      </w:pPr>
+    </w:p>
+    <w:p>
+      <w:pPr>
+        <w:spacing w:after="0"/>
+        <w:rPr>
+          <w:i/>
+          <w:sz w:val="24"/>
+          <w:lang w:val="en-US"/>
+        </w:rPr>
+      </w:pPr>
+      <w:r>
+        <w:rPr>
+          <w:i/>
+          <w:sz w:val="24"/>
+          <w:lang w:val="en-US"/>
+        </w:rPr>
+        <w:t>In above example unspecified behavior would occur. Since it is not possible to be sure whether x has bigger address than y. So the comparison &amp;x &gt; &amp;y is unspecified.</w:t>
+      </w:r>
+    </w:p>
+    <w:p>
+      <w:pPr>
+        <w:spacing w:after="0"/>
+        <w:rPr>
+          <w:i/>
+          <w:sz w:val="24"/>
+          <w:lang w:val="en-US"/>
+        </w:rPr>
+      </w:pPr>
+    </w:p>
+    <w:p>
+      <w:pPr>
+        <w:spacing w:after="0"/>
+        <w:rPr>
+          <w:sz w:val="24"/>
+          <w:lang w:val="en-US"/>
+        </w:rPr>
+      </w:pPr>
+      <w:r>
+        <w:rPr>
+          <w:sz w:val="24"/>
+          <w:lang w:val="en-US"/>
+        </w:rPr>
+        <w:t>The variable x is declared but its value is not specified, so it can contain any value, this is an unspecified variable.</w:t>
+      </w:r>
+      <w:bookmarkStart w:id="0" w:name="_GoBack"/>
+      <w:bookmarkEnd w:id="0"/>
     </w:p>
     <w:sectPr>
       <w:pgSz w:w="11906" w:h="16838"/>
@@ -11521,7 +12808,7 @@
 </file>
 
 <file path=word/numbering.xml><?xml version="1.0" encoding="utf-8"?>
-<w:numbering xmlns:wpc="http://schemas.microsoft.com/office/word/2010/wordprocessingCanvas" xmlns:cx="http://schemas.microsoft.com/office/drawing/2014/chartex" xmlns:cx1="http://schemas.microsoft.com/office/drawing/2015/9/8/chartex" xmlns:cx2="http://schemas.microsoft.com/office/drawing/2015/10/21/chartex" xmlns:cx3="http://schemas.microsoft.com/office/drawing/2016/5/9/chartex" xmlns:cx4="http://schemas.microsoft.com/office/drawing/2016/5/10/chartex" xmlns:cx5="http://schemas.microsoft.com/office/drawing/2016/5/11/chartex" xmlns:cx6="http://schemas.microsoft.com/office/drawing/2016/5/12/chartex" xmlns:cx7="http://schemas.microsoft.com/office/drawing/2016/5/13/chartex" xmlns:cx8="http://schemas.microsoft.com/office/drawing/2016/5/14/chartex" xmlns:mc="http://schemas.openxmlformats.org/markup-compatibility/2006" xmlns:aink="http://schemas.microsoft.com/office/drawing/2016/ink" xmlns:am3d="http://schemas.microsoft.com/office/drawing/2017/model3d" xmlns:o="urn:schemas-microsoft-com:office:office" xmlns:r="http://schemas.openxmlformats.org/officeDocument/2006/relationships" xmlns:m="http://schemas.openxmlformats.org/officeDocument/2006/math" xmlns:v="urn:schemas-microsoft-com:vml" xmlns:wp14="http://schemas.microsoft.com/office/word/2010/wordprocessingDrawing" xmlns:wp="http://schemas.openxmlformats.org/drawingml/2006/wordprocessingDrawing" xmlns:w10="urn:schemas-microsoft-com:office:word" xmlns:w="http://schemas.openxmlformats.org/wordprocessingml/2006/main" xmlns:w14="http://schemas.microsoft.com/office/word/2010/wordml" xmlns:w15="http://schemas.microsoft.com/office/word/2012/wordml" xmlns:w16cid="http://schemas.microsoft.com/office/word/2016/wordml/cid" xmlns:w16se="http://schemas.microsoft.com/office/word/2015/wordml/symex" xmlns:wpg="http://schemas.microsoft.com/office/word/2010/wordprocessingGroup" xmlns:wpi="http://schemas.microsoft.com/office/word/2010/wordprocessingInk" xmlns:wne="http://schemas.microsoft.com/office/word/2006/wordml" xmlns:wps="http://schemas.microsoft.com/office/word/2010/wordprocessingShape" mc:Ignorable="w14 w15 w16se w16cid wp14">
+<w:numbering xmlns:wpc="http://schemas.microsoft.com/office/word/2010/wordprocessingCanvas" xmlns:cx="http://schemas.microsoft.com/office/drawing/2014/chartex" xmlns:mc="http://schemas.openxmlformats.org/markup-compatibility/2006" xmlns:o="urn:schemas-microsoft-com:office:office" xmlns:r="http://schemas.openxmlformats.org/officeDocument/2006/relationships" xmlns:m="http://schemas.openxmlformats.org/officeDocument/2006/math" xmlns:v="urn:schemas-microsoft-com:vml" xmlns:wp14="http://schemas.microsoft.com/office/word/2010/wordprocessingDrawing" xmlns:wp="http://schemas.openxmlformats.org/drawingml/2006/wordprocessingDrawing" xmlns:w10="urn:schemas-microsoft-com:office:word" xmlns:w="http://schemas.openxmlformats.org/wordprocessingml/2006/main" xmlns:w14="http://schemas.microsoft.com/office/word/2010/wordml" xmlns:w15="http://schemas.microsoft.com/office/word/2012/wordml" xmlns:w16se="http://schemas.microsoft.com/office/word/2015/wordml/symex" xmlns:wpg="http://schemas.microsoft.com/office/word/2010/wordprocessingGroup" xmlns:wpi="http://schemas.microsoft.com/office/word/2010/wordprocessingInk" xmlns:wne="http://schemas.microsoft.com/office/word/2006/wordml" xmlns:wps="http://schemas.microsoft.com/office/word/2010/wordprocessingShape" mc:Ignorable="w14 w15 w16se wp14">
   <w:abstractNum w:abstractNumId="0" w15:restartNumberingAfterBreak="0">
     <w:nsid w:val="0B7541E4"/>
     <w:multiLevelType w:val="hybridMultilevel"/>
@@ -11757,7 +13044,7 @@
 </file>
 
 <file path=word/styles.xml><?xml version="1.0" encoding="utf-8"?>
-<w:styles xmlns:mc="http://schemas.openxmlformats.org/markup-compatibility/2006" xmlns:r="http://schemas.openxmlformats.org/officeDocument/2006/relationships" xmlns:w="http://schemas.openxmlformats.org/wordprocessingml/2006/main" xmlns:w14="http://schemas.microsoft.com/office/word/2010/wordml" xmlns:w15="http://schemas.microsoft.com/office/word/2012/wordml" xmlns:w16cid="http://schemas.microsoft.com/office/word/2016/wordml/cid" xmlns:w16se="http://schemas.microsoft.com/office/word/2015/wordml/symex" mc:Ignorable="w14 w15 w16se w16cid">
+<w:styles xmlns:mc="http://schemas.openxmlformats.org/markup-compatibility/2006" xmlns:r="http://schemas.openxmlformats.org/officeDocument/2006/relationships" xmlns:w="http://schemas.openxmlformats.org/wordprocessingml/2006/main" xmlns:w14="http://schemas.microsoft.com/office/word/2010/wordml" xmlns:w15="http://schemas.microsoft.com/office/word/2012/wordml" xmlns:w16se="http://schemas.microsoft.com/office/word/2015/wordml/symex" mc:Ignorable="w14 w15 w16se">
   <w:docDefaults>
     <w:rPrDefault>
       <w:rPr>
@@ -11773,7 +13060,7 @@
       </w:pPr>
     </w:pPrDefault>
   </w:docDefaults>
-  <w:latentStyles w:defLockedState="0" w:defUIPriority="99" w:defSemiHidden="0" w:defUnhideWhenUsed="0" w:defQFormat="0" w:count="375">
+  <w:latentStyles w:defLockedState="0" w:defUIPriority="99" w:defSemiHidden="0" w:defUnhideWhenUsed="0" w:defQFormat="0" w:count="371">
     <w:lsdException w:name="Normal" w:uiPriority="0" w:qFormat="1"/>
     <w:lsdException w:name="heading 1" w:uiPriority="9" w:qFormat="1"/>
     <w:lsdException w:name="heading 2" w:semiHidden="1" w:uiPriority="9" w:unhideWhenUsed="1" w:qFormat="1"/>
@@ -11879,6 +13166,7 @@
     <w:lsdException w:name="HTML Sample" w:semiHidden="1" w:unhideWhenUsed="1"/>
     <w:lsdException w:name="HTML Typewriter" w:semiHidden="1" w:unhideWhenUsed="1"/>
     <w:lsdException w:name="HTML Variable" w:semiHidden="1" w:unhideWhenUsed="1"/>
+    <w:lsdException w:name="Normal Table" w:semiHidden="1" w:unhideWhenUsed="1"/>
     <w:lsdException w:name="annotation subject" w:semiHidden="1" w:unhideWhenUsed="1"/>
     <w:lsdException w:name="No List" w:semiHidden="1" w:unhideWhenUsed="1"/>
     <w:lsdException w:name="Outline List 1" w:semiHidden="1" w:unhideWhenUsed="1"/>
@@ -11922,8 +13210,10 @@
     <w:lsdException w:name="Table Elegant" w:semiHidden="1" w:unhideWhenUsed="1"/>
     <w:lsdException w:name="Table Professional" w:semiHidden="1" w:unhideWhenUsed="1"/>
     <w:lsdException w:name="Table Subtle 1" w:semiHidden="1" w:unhideWhenUsed="1"/>
+    <w:lsdException w:name="Table Subtle 2" w:semiHidden="1" w:unhideWhenUsed="1"/>
     <w:lsdException w:name="Table Web 1" w:semiHidden="1" w:unhideWhenUsed="1"/>
     <w:lsdException w:name="Table Web 2" w:semiHidden="1" w:unhideWhenUsed="1"/>
+    <w:lsdException w:name="Table Web 3" w:semiHidden="1" w:unhideWhenUsed="1"/>
     <w:lsdException w:name="Balloon Text" w:semiHidden="1" w:unhideWhenUsed="1"/>
     <w:lsdException w:name="Table Grid" w:uiPriority="39"/>
     <w:lsdException w:name="Table Theme" w:semiHidden="1" w:unhideWhenUsed="1"/>
@@ -12142,10 +13432,6 @@
     <w:lsdException w:name="List Table 5 Dark Accent 6" w:uiPriority="50"/>
     <w:lsdException w:name="List Table 6 Colorful Accent 6" w:uiPriority="51"/>
     <w:lsdException w:name="List Table 7 Colorful Accent 6" w:uiPriority="52"/>
-    <w:lsdException w:name="Mention" w:semiHidden="1" w:unhideWhenUsed="1"/>
-    <w:lsdException w:name="Smart Hyperlink" w:semiHidden="1" w:unhideWhenUsed="1"/>
-    <w:lsdException w:name="Hashtag" w:semiHidden="1" w:unhideWhenUsed="1"/>
-    <w:lsdException w:name="Unresolved Mention" w:semiHidden="1" w:unhideWhenUsed="1"/>
   </w:latentStyles>
   <w:style w:type="paragraph" w:default="1" w:styleId="Normal">
     <w:name w:val="Normal"/>

</xml_diff>

<commit_message>
Bubble and insertion sort codes were added.
</commit_message>
<xml_diff>
--- a/DocV1.docx
+++ b/DocV1.docx
@@ -928,7 +928,6 @@
           <w:sz w:val="24"/>
           <w:lang w:val="en-US"/>
         </w:rPr>
-        <w:lastRenderedPageBreak/>
         <w:t>Inserting an element at a specific position</w:t>
       </w:r>
     </w:p>
@@ -2128,7 +2127,6 @@
           <w:sz w:val="24"/>
           <w:lang w:val="en-US"/>
         </w:rPr>
-        <w:lastRenderedPageBreak/>
         <w:t>{</w:t>
       </w:r>
     </w:p>
@@ -3008,7 +3006,6 @@
           <w:sz w:val="24"/>
           <w:lang w:val="en-US"/>
         </w:rPr>
-        <w:lastRenderedPageBreak/>
         <w:t>2-Deletion</w:t>
       </w:r>
     </w:p>
@@ -3966,7 +3963,6 @@
           <w:sz w:val="28"/>
           <w:lang w:val="en-US"/>
         </w:rPr>
-        <w:lastRenderedPageBreak/>
         <w:t>Stack</w:t>
       </w:r>
     </w:p>
@@ -4524,7 +4520,6 @@
           <w:sz w:val="24"/>
           <w:lang w:val="en-US"/>
         </w:rPr>
-        <w:lastRenderedPageBreak/>
         <w:t>A heap is a complete binary tree t</w:t>
       </w:r>
       <w:r>
@@ -5081,7 +5076,6 @@
           <w:sz w:val="28"/>
           <w:lang w:val="en-US"/>
         </w:rPr>
-        <w:lastRenderedPageBreak/>
         <w:t>Week – 26.12.2022</w:t>
       </w:r>
     </w:p>
@@ -6369,7 +6363,6 @@
           <w:sz w:val="24"/>
           <w:lang w:val="en-US"/>
         </w:rPr>
-        <w:lastRenderedPageBreak/>
         <w:t xml:space="preserve">void </w:t>
       </w:r>
       <w:proofErr w:type="spellStart"/>
@@ -7657,7 +7650,6 @@
           <w:sz w:val="24"/>
           <w:lang w:val="en-US"/>
         </w:rPr>
-        <w:lastRenderedPageBreak/>
         <w:t>o Merge sort</w:t>
       </w:r>
     </w:p>
@@ -8242,7 +8234,6 @@
           <w:sz w:val="24"/>
           <w:lang w:val="en-US"/>
         </w:rPr>
-        <w:lastRenderedPageBreak/>
         <w:t>In call by reference, a reference to the memory location of the argument is passed to the function. This means that any changes made to the parameter within the function will</w:t>
       </w:r>
       <w:r>
@@ -9049,7 +9040,6 @@
           <w:sz w:val="24"/>
           <w:lang w:val="en-US"/>
         </w:rPr>
-        <w:lastRenderedPageBreak/>
         <w:t xml:space="preserve">Once </w:t>
       </w:r>
       <w:r>
@@ -9642,7 +9632,6 @@
           <w:sz w:val="24"/>
           <w:lang w:val="en-US"/>
         </w:rPr>
-        <w:lastRenderedPageBreak/>
         <w:t>Linker/Linking</w:t>
       </w:r>
     </w:p>
@@ -10351,7 +10340,6 @@
           <w:sz w:val="24"/>
           <w:lang w:val="en-US"/>
         </w:rPr>
-        <w:lastRenderedPageBreak/>
         <w:t>rvalue</w:t>
       </w:r>
       <w:proofErr w:type="spellEnd"/>
@@ -11226,7 +11214,6 @@
           <w:sz w:val="24"/>
           <w:lang w:val="en-US"/>
         </w:rPr>
-        <w:lastRenderedPageBreak/>
         <w:t>In stack it is important to have pointer points to top element. Because the top element is the last element that is inserted. We only need access to last element of stack.</w:t>
       </w:r>
     </w:p>
@@ -11714,7 +11701,6 @@
           <w:sz w:val="24"/>
           <w:lang w:val="en-US"/>
         </w:rPr>
-        <w:lastRenderedPageBreak/>
         <w:t>It is a good practice that when you don’t need that memory created in heap, you should de-allocate it.</w:t>
       </w:r>
     </w:p>
@@ -12423,7 +12409,6 @@
           <w:sz w:val="24"/>
           <w:lang w:val="en-US"/>
         </w:rPr>
-        <w:lastRenderedPageBreak/>
         <w:t>This</w:t>
       </w:r>
       <w:r>
@@ -12794,8 +12779,128 @@
         </w:rPr>
         <w:t>The variable x is declared but its value is not specified, so it can contain any value, this is an unspecified variable.</w:t>
       </w:r>
-      <w:bookmarkStart w:id="0" w:name="_GoBack"/>
-      <w:bookmarkEnd w:id="0"/>
+    </w:p>
+    <w:p>
+      <w:pPr>
+        <w:spacing w:after="0"/>
+        <w:rPr>
+          <w:sz w:val="24"/>
+          <w:lang w:val="en-US"/>
+        </w:rPr>
+      </w:pPr>
+    </w:p>
+    <w:p>
+      <w:pPr>
+        <w:jc w:val="right"/>
+        <w:rPr>
+          <w:b/>
+          <w:sz w:val="28"/>
+          <w:lang w:val="en-US"/>
+        </w:rPr>
+      </w:pPr>
+      <w:r>
+        <w:rPr>
+          <w:b/>
+          <w:sz w:val="28"/>
+          <w:lang w:val="en-US"/>
+        </w:rPr>
+        <w:t xml:space="preserve">Week – </w:t>
+      </w:r>
+      <w:r>
+        <w:rPr>
+          <w:b/>
+          <w:sz w:val="28"/>
+          <w:lang w:val="en-US"/>
+        </w:rPr>
+        <w:t>06</w:t>
+      </w:r>
+      <w:r>
+        <w:rPr>
+          <w:b/>
+          <w:sz w:val="28"/>
+          <w:lang w:val="en-US"/>
+        </w:rPr>
+        <w:t>.0</w:t>
+      </w:r>
+      <w:r>
+        <w:rPr>
+          <w:b/>
+          <w:sz w:val="28"/>
+          <w:lang w:val="en-US"/>
+        </w:rPr>
+        <w:t>2</w:t>
+      </w:r>
+      <w:r>
+        <w:rPr>
+          <w:b/>
+          <w:sz w:val="28"/>
+          <w:lang w:val="en-US"/>
+        </w:rPr>
+        <w:t>.2023</w:t>
+      </w:r>
+    </w:p>
+    <w:p>
+      <w:pPr>
+        <w:rPr>
+          <w:b/>
+          <w:sz w:val="28"/>
+          <w:lang w:val="en-US"/>
+        </w:rPr>
+      </w:pPr>
+      <w:r>
+        <w:rPr>
+          <w:b/>
+          <w:sz w:val="28"/>
+          <w:lang w:val="en-US"/>
+        </w:rPr>
+        <w:t>Contents</w:t>
+      </w:r>
+    </w:p>
+    <w:p>
+      <w:pPr>
+        <w:pStyle w:val="ListeParagraf"/>
+        <w:numPr>
+          <w:ilvl w:val="0"/>
+          <w:numId w:val="1"/>
+        </w:numPr>
+        <w:spacing w:after="0"/>
+        <w:rPr>
+          <w:b/>
+          <w:sz w:val="24"/>
+          <w:lang w:val="en-US"/>
+        </w:rPr>
+      </w:pPr>
+      <w:r>
+        <w:rPr>
+          <w:b/>
+          <w:sz w:val="24"/>
+          <w:lang w:val="en-US"/>
+        </w:rPr>
+        <w:t>Modern Operating System (book) Introduction</w:t>
+      </w:r>
+    </w:p>
+    <w:p>
+      <w:pPr>
+        <w:pStyle w:val="ListeParagraf"/>
+        <w:numPr>
+          <w:ilvl w:val="0"/>
+          <w:numId w:val="1"/>
+        </w:numPr>
+        <w:spacing w:after="0"/>
+        <w:rPr>
+          <w:b/>
+          <w:sz w:val="24"/>
+          <w:lang w:val="en-US"/>
+        </w:rPr>
+      </w:pPr>
+      <w:r>
+        <w:rPr>
+          <w:b/>
+          <w:sz w:val="24"/>
+          <w:lang w:val="en-US"/>
+        </w:rPr>
+        <w:t>Bubble and Selection Sort Coded</w:t>
+      </w:r>
     </w:p>
     <w:sectPr>
       <w:pgSz w:w="11906" w:h="16838"/>
@@ -13436,7 +13541,7 @@
   <w:style w:type="paragraph" w:default="1" w:styleId="Normal">
     <w:name w:val="Normal"/>
     <w:qFormat/>
-    <w:rsid w:val="00072CCA"/>
+    <w:rsid w:val="00C94151"/>
   </w:style>
   <w:style w:type="character" w:default="1" w:styleId="VarsaylanParagrafYazTipi">
     <w:name w:val="Default Paragraph Font"/>

</xml_diff>

<commit_message>
different cases added to memory.c. Docx updated.
</commit_message>
<xml_diff>
--- a/DocV1.docx
+++ b/DocV1.docx
@@ -589,7 +589,6 @@
         <w:t xml:space="preserve"> </w:t>
       </w:r>
       <w:proofErr w:type="spellStart"/>
-      <w:proofErr w:type="gramStart"/>
       <w:r>
         <w:rPr>
           <w:i/>
@@ -605,103 +604,237 @@
           <w:sz w:val="24"/>
           <w:lang w:val="en-US"/>
         </w:rPr>
+        <w:t>[5] = {10,20,30,40,50}; //Declaration and initialization of an array</w:t>
+      </w:r>
+    </w:p>
+    <w:p>
+      <w:pPr>
+        <w:rPr>
+          <w:b/>
+          <w:i/>
+          <w:sz w:val="24"/>
+          <w:lang w:val="en-US"/>
+        </w:rPr>
+      </w:pPr>
+      <w:r>
+        <w:rPr>
+          <w:b/>
+          <w:i/>
+          <w:sz w:val="24"/>
+          <w:lang w:val="en-US"/>
+        </w:rPr>
+        <w:t>Operations in Array</w:t>
+      </w:r>
+    </w:p>
+    <w:p>
+      <w:pPr>
+        <w:rPr>
+          <w:b/>
+          <w:sz w:val="24"/>
+          <w:lang w:val="en-US"/>
+        </w:rPr>
+      </w:pPr>
+      <w:r>
+        <w:rPr>
+          <w:b/>
+          <w:sz w:val="24"/>
+          <w:lang w:val="en-US"/>
+        </w:rPr>
+        <w:t>1-Traverse</w:t>
+      </w:r>
+    </w:p>
+    <w:p>
+      <w:pPr>
+        <w:rPr>
+          <w:sz w:val="24"/>
+          <w:lang w:val="en-US"/>
+        </w:rPr>
+      </w:pPr>
+      <w:r>
+        <w:rPr>
+          <w:sz w:val="24"/>
+          <w:lang w:val="en-US"/>
+        </w:rPr>
+        <w:t>Printing all array elements</w:t>
+      </w:r>
+    </w:p>
+    <w:p>
+      <w:pPr>
+        <w:rPr>
+          <w:i/>
+          <w:sz w:val="24"/>
+          <w:lang w:val="en-US"/>
+        </w:rPr>
+      </w:pPr>
+      <w:r>
+        <w:rPr>
+          <w:i/>
+          <w:sz w:val="24"/>
+          <w:lang w:val="en-US"/>
+        </w:rPr>
+        <w:t>for (</w:t>
+      </w:r>
+      <w:proofErr w:type="spellStart"/>
+      <w:r>
+        <w:rPr>
+          <w:i/>
+          <w:sz w:val="24"/>
+          <w:lang w:val="en-US"/>
+        </w:rPr>
+        <w:t>int</w:t>
+      </w:r>
+      <w:proofErr w:type="spellEnd"/>
+      <w:r>
+        <w:rPr>
+          <w:i/>
+          <w:sz w:val="24"/>
+          <w:lang w:val="en-US"/>
+        </w:rPr>
+        <w:t xml:space="preserve"> </w:t>
+      </w:r>
+      <w:proofErr w:type="spellStart"/>
+      <w:r>
+        <w:rPr>
+          <w:i/>
+          <w:sz w:val="24"/>
+          <w:lang w:val="en-US"/>
+        </w:rPr>
+        <w:t>i</w:t>
+      </w:r>
+      <w:proofErr w:type="spellEnd"/>
+      <w:r>
+        <w:rPr>
+          <w:i/>
+          <w:sz w:val="24"/>
+          <w:lang w:val="en-US"/>
+        </w:rPr>
+        <w:t xml:space="preserve"> = 0; </w:t>
+      </w:r>
+      <w:proofErr w:type="spellStart"/>
+      <w:r>
+        <w:rPr>
+          <w:i/>
+          <w:sz w:val="24"/>
+          <w:lang w:val="en-US"/>
+        </w:rPr>
+        <w:t>i</w:t>
+      </w:r>
+      <w:proofErr w:type="spellEnd"/>
+      <w:r>
+        <w:rPr>
+          <w:i/>
+          <w:sz w:val="24"/>
+          <w:lang w:val="en-US"/>
+        </w:rPr>
+        <w:t xml:space="preserve"> &lt; 5; </w:t>
+      </w:r>
+      <w:proofErr w:type="spellStart"/>
+      <w:r>
+        <w:rPr>
+          <w:i/>
+          <w:sz w:val="24"/>
+          <w:lang w:val="en-US"/>
+        </w:rPr>
+        <w:t>i</w:t>
+      </w:r>
+      <w:proofErr w:type="spellEnd"/>
+      <w:r>
+        <w:rPr>
+          <w:i/>
+          <w:sz w:val="24"/>
+          <w:lang w:val="en-US"/>
+        </w:rPr>
+        <w:t>++) {</w:t>
+      </w:r>
+    </w:p>
+    <w:p>
+      <w:pPr>
+        <w:rPr>
+          <w:i/>
+          <w:sz w:val="24"/>
+          <w:lang w:val="en-US"/>
+        </w:rPr>
+      </w:pPr>
+      <w:r>
+        <w:rPr>
+          <w:i/>
+          <w:sz w:val="24"/>
+          <w:lang w:val="en-US"/>
+        </w:rPr>
+        <w:t xml:space="preserve">        </w:t>
+      </w:r>
+      <w:proofErr w:type="spellStart"/>
+      <w:r>
+        <w:rPr>
+          <w:i/>
+          <w:sz w:val="24"/>
+          <w:lang w:val="en-US"/>
+        </w:rPr>
+        <w:t>printf</w:t>
+      </w:r>
+      <w:proofErr w:type="spellEnd"/>
+      <w:r>
+        <w:rPr>
+          <w:i/>
+          <w:sz w:val="24"/>
+          <w:lang w:val="en-US"/>
+        </w:rPr>
+        <w:t>("</w:t>
+      </w:r>
+      <w:proofErr w:type="spellStart"/>
+      <w:r>
+        <w:rPr>
+          <w:i/>
+          <w:sz w:val="24"/>
+          <w:lang w:val="en-US"/>
+        </w:rPr>
+        <w:t>myArray</w:t>
+      </w:r>
+      <w:proofErr w:type="spellEnd"/>
+      <w:r>
+        <w:rPr>
+          <w:i/>
+          <w:sz w:val="24"/>
+          <w:lang w:val="en-US"/>
+        </w:rPr>
+        <w:t xml:space="preserve">[%d] = %d\n", </w:t>
+      </w:r>
+      <w:proofErr w:type="spellStart"/>
+      <w:r>
+        <w:rPr>
+          <w:i/>
+          <w:sz w:val="24"/>
+          <w:lang w:val="en-US"/>
+        </w:rPr>
+        <w:t>i</w:t>
+      </w:r>
+      <w:proofErr w:type="spellEnd"/>
+      <w:r>
+        <w:rPr>
+          <w:i/>
+          <w:sz w:val="24"/>
+          <w:lang w:val="en-US"/>
+        </w:rPr>
+        <w:t xml:space="preserve">, </w:t>
+      </w:r>
+      <w:proofErr w:type="spellStart"/>
+      <w:r>
+        <w:rPr>
+          <w:i/>
+          <w:sz w:val="24"/>
+          <w:lang w:val="en-US"/>
+        </w:rPr>
+        <w:t>myArray</w:t>
+      </w:r>
+      <w:proofErr w:type="spellEnd"/>
+      <w:r>
+        <w:rPr>
+          <w:i/>
+          <w:sz w:val="24"/>
+          <w:lang w:val="en-US"/>
+        </w:rPr>
         <w:t>[</w:t>
       </w:r>
-      <w:proofErr w:type="gramEnd"/>
-      <w:r>
-        <w:rPr>
-          <w:i/>
-          <w:sz w:val="24"/>
-          <w:lang w:val="en-US"/>
-        </w:rPr>
-        <w:t>5] = {10,20,30,40,50}; //Declaration and initialization of an array</w:t>
-      </w:r>
-    </w:p>
-    <w:p>
-      <w:pPr>
-        <w:rPr>
-          <w:b/>
-          <w:i/>
-          <w:sz w:val="24"/>
-          <w:lang w:val="en-US"/>
-        </w:rPr>
-      </w:pPr>
-      <w:r>
-        <w:rPr>
-          <w:b/>
-          <w:i/>
-          <w:sz w:val="24"/>
-          <w:lang w:val="en-US"/>
-        </w:rPr>
-        <w:t>Operations in Array</w:t>
-      </w:r>
-    </w:p>
-    <w:p>
-      <w:pPr>
-        <w:rPr>
-          <w:b/>
-          <w:sz w:val="24"/>
-          <w:lang w:val="en-US"/>
-        </w:rPr>
-      </w:pPr>
-      <w:r>
-        <w:rPr>
-          <w:b/>
-          <w:sz w:val="24"/>
-          <w:lang w:val="en-US"/>
-        </w:rPr>
-        <w:t>1-Traverse</w:t>
-      </w:r>
-    </w:p>
-    <w:p>
-      <w:pPr>
-        <w:rPr>
-          <w:sz w:val="24"/>
-          <w:lang w:val="en-US"/>
-        </w:rPr>
-      </w:pPr>
-      <w:r>
-        <w:rPr>
-          <w:sz w:val="24"/>
-          <w:lang w:val="en-US"/>
-        </w:rPr>
-        <w:t>Printing all array elements</w:t>
-      </w:r>
-    </w:p>
-    <w:p>
-      <w:pPr>
-        <w:rPr>
-          <w:i/>
-          <w:sz w:val="24"/>
-          <w:lang w:val="en-US"/>
-        </w:rPr>
-      </w:pPr>
-      <w:r>
-        <w:rPr>
-          <w:i/>
-          <w:sz w:val="24"/>
-          <w:lang w:val="en-US"/>
-        </w:rPr>
-        <w:t>for (</w:t>
-      </w:r>
-      <w:proofErr w:type="spellStart"/>
-      <w:r>
-        <w:rPr>
-          <w:i/>
-          <w:sz w:val="24"/>
-          <w:lang w:val="en-US"/>
-        </w:rPr>
-        <w:t>int</w:t>
-      </w:r>
-      <w:proofErr w:type="spellEnd"/>
-      <w:r>
-        <w:rPr>
-          <w:i/>
-          <w:sz w:val="24"/>
-          <w:lang w:val="en-US"/>
-        </w:rPr>
-        <w:t xml:space="preserve"> </w:t>
-      </w:r>
       <w:proofErr w:type="spellStart"/>
       <w:r>
         <w:rPr>
@@ -718,168 +851,7 @@
           <w:sz w:val="24"/>
           <w:lang w:val="en-US"/>
         </w:rPr>
-        <w:t xml:space="preserve"> = 0; </w:t>
-      </w:r>
-      <w:proofErr w:type="spellStart"/>
-      <w:r>
-        <w:rPr>
-          <w:i/>
-          <w:sz w:val="24"/>
-          <w:lang w:val="en-US"/>
-        </w:rPr>
-        <w:t>i</w:t>
-      </w:r>
-      <w:proofErr w:type="spellEnd"/>
-      <w:r>
-        <w:rPr>
-          <w:i/>
-          <w:sz w:val="24"/>
-          <w:lang w:val="en-US"/>
-        </w:rPr>
-        <w:t xml:space="preserve"> &lt; 5; </w:t>
-      </w:r>
-      <w:proofErr w:type="spellStart"/>
-      <w:r>
-        <w:rPr>
-          <w:i/>
-          <w:sz w:val="24"/>
-          <w:lang w:val="en-US"/>
-        </w:rPr>
-        <w:t>i</w:t>
-      </w:r>
-      <w:proofErr w:type="spellEnd"/>
-      <w:r>
-        <w:rPr>
-          <w:i/>
-          <w:sz w:val="24"/>
-          <w:lang w:val="en-US"/>
-        </w:rPr>
-        <w:t>++) {</w:t>
-      </w:r>
-    </w:p>
-    <w:p>
-      <w:pPr>
-        <w:rPr>
-          <w:i/>
-          <w:sz w:val="24"/>
-          <w:lang w:val="en-US"/>
-        </w:rPr>
-      </w:pPr>
-      <w:r>
-        <w:rPr>
-          <w:i/>
-          <w:sz w:val="24"/>
-          <w:lang w:val="en-US"/>
-        </w:rPr>
-        <w:t xml:space="preserve">        </w:t>
-      </w:r>
-      <w:proofErr w:type="spellStart"/>
-      <w:r>
-        <w:rPr>
-          <w:i/>
-          <w:sz w:val="24"/>
-          <w:lang w:val="en-US"/>
-        </w:rPr>
-        <w:t>printf</w:t>
-      </w:r>
-      <w:proofErr w:type="spellEnd"/>
-      <w:r>
-        <w:rPr>
-          <w:i/>
-          <w:sz w:val="24"/>
-          <w:lang w:val="en-US"/>
-        </w:rPr>
-        <w:t>("</w:t>
-      </w:r>
-      <w:proofErr w:type="spellStart"/>
-      <w:r>
-        <w:rPr>
-          <w:i/>
-          <w:sz w:val="24"/>
-          <w:lang w:val="en-US"/>
-        </w:rPr>
-        <w:t>myArray</w:t>
-      </w:r>
-      <w:proofErr w:type="spellEnd"/>
-      <w:r>
-        <w:rPr>
-          <w:i/>
-          <w:sz w:val="24"/>
-          <w:lang w:val="en-US"/>
-        </w:rPr>
-        <w:t xml:space="preserve">[%d] = %d\n", </w:t>
-      </w:r>
-      <w:proofErr w:type="spellStart"/>
-      <w:r>
-        <w:rPr>
-          <w:i/>
-          <w:sz w:val="24"/>
-          <w:lang w:val="en-US"/>
-        </w:rPr>
-        <w:t>i</w:t>
-      </w:r>
-      <w:proofErr w:type="spellEnd"/>
-      <w:r>
-        <w:rPr>
-          <w:i/>
-          <w:sz w:val="24"/>
-          <w:lang w:val="en-US"/>
-        </w:rPr>
-        <w:t xml:space="preserve">, </w:t>
-      </w:r>
-      <w:proofErr w:type="spellStart"/>
-      <w:r>
-        <w:rPr>
-          <w:i/>
-          <w:sz w:val="24"/>
-          <w:lang w:val="en-US"/>
-        </w:rPr>
-        <w:t>myArray</w:t>
-      </w:r>
-      <w:proofErr w:type="spellEnd"/>
-      <w:r>
-        <w:rPr>
-          <w:i/>
-          <w:sz w:val="24"/>
-          <w:lang w:val="en-US"/>
-        </w:rPr>
-        <w:t>[</w:t>
-      </w:r>
-      <w:proofErr w:type="spellStart"/>
-      <w:r>
-        <w:rPr>
-          <w:i/>
-          <w:sz w:val="24"/>
-          <w:lang w:val="en-US"/>
-        </w:rPr>
-        <w:t>i</w:t>
-      </w:r>
-      <w:proofErr w:type="spellEnd"/>
-      <w:r>
-        <w:rPr>
-          <w:i/>
-          <w:sz w:val="24"/>
-          <w:lang w:val="en-US"/>
-        </w:rPr>
-        <w:t>]</w:t>
-      </w:r>
-      <w:proofErr w:type="gramStart"/>
-      <w:r>
-        <w:rPr>
-          <w:i/>
-          <w:sz w:val="24"/>
-          <w:lang w:val="en-US"/>
-        </w:rPr>
-        <w:t>);  /</w:t>
-      </w:r>
-      <w:proofErr w:type="gramEnd"/>
-      <w:r>
-        <w:rPr>
-          <w:i/>
-          <w:sz w:val="24"/>
-          <w:lang w:val="en-US"/>
-        </w:rPr>
-        <w:t>/print the array elements</w:t>
+        <w:t>]);  //print the array elements</w:t>
       </w:r>
     </w:p>
     <w:p>
@@ -2869,25 +2841,204 @@
           <w:sz w:val="24"/>
           <w:lang w:val="en-US"/>
         </w:rPr>
-        <w:t xml:space="preserve">Node* temp = new </w:t>
-      </w:r>
+        <w:t>Node* temp = new Node();</w:t>
+      </w:r>
+    </w:p>
+    <w:p>
+      <w:pPr>
+        <w:spacing w:after="0"/>
+        <w:ind w:left="708"/>
+        <w:rPr>
+          <w:i/>
+          <w:sz w:val="24"/>
+          <w:lang w:val="en-US"/>
+        </w:rPr>
+      </w:pPr>
+      <w:r>
+        <w:rPr>
+          <w:i/>
+          <w:sz w:val="24"/>
+          <w:lang w:val="en-US"/>
+        </w:rPr>
+        <w:t xml:space="preserve">temp-&gt;data = </w:t>
+      </w:r>
+      <w:proofErr w:type="spellStart"/>
+      <w:r>
+        <w:rPr>
+          <w:i/>
+          <w:sz w:val="24"/>
+          <w:lang w:val="en-US"/>
+        </w:rPr>
+        <w:t>val</w:t>
+      </w:r>
+      <w:proofErr w:type="spellEnd"/>
+      <w:r>
+        <w:rPr>
+          <w:i/>
+          <w:sz w:val="24"/>
+          <w:lang w:val="en-US"/>
+        </w:rPr>
+        <w:t>;</w:t>
+      </w:r>
+    </w:p>
+    <w:p>
+      <w:pPr>
+        <w:spacing w:after="0"/>
+        <w:ind w:left="708"/>
+        <w:rPr>
+          <w:i/>
+          <w:sz w:val="24"/>
+          <w:lang w:val="en-US"/>
+        </w:rPr>
+      </w:pPr>
+      <w:r>
+        <w:rPr>
+          <w:i/>
+          <w:sz w:val="24"/>
+          <w:lang w:val="en-US"/>
+        </w:rPr>
+        <w:t>temp-&gt;next = head;</w:t>
+      </w:r>
+    </w:p>
+    <w:p>
+      <w:pPr>
+        <w:spacing w:after="0"/>
+        <w:ind w:left="708"/>
+        <w:rPr>
+          <w:i/>
+          <w:sz w:val="24"/>
+          <w:lang w:val="en-US"/>
+        </w:rPr>
+      </w:pPr>
+      <w:r>
+        <w:rPr>
+          <w:i/>
+          <w:sz w:val="24"/>
+          <w:lang w:val="en-US"/>
+        </w:rPr>
+        <w:t>head = temp;</w:t>
+      </w:r>
+    </w:p>
+    <w:p>
+      <w:pPr>
+        <w:spacing w:after="0"/>
+        <w:rPr>
+          <w:i/>
+          <w:sz w:val="24"/>
+          <w:lang w:val="en-US"/>
+        </w:rPr>
+      </w:pPr>
+      <w:r>
+        <w:rPr>
+          <w:i/>
+          <w:sz w:val="24"/>
+          <w:lang w:val="en-US"/>
+        </w:rPr>
+        <w:t>}</w:t>
+      </w:r>
+    </w:p>
+    <w:p>
+      <w:pPr>
+        <w:rPr>
+          <w:b/>
+          <w:sz w:val="24"/>
+          <w:lang w:val="en-US"/>
+        </w:rPr>
+      </w:pPr>
+    </w:p>
+    <w:p>
+      <w:pPr>
+        <w:rPr>
+          <w:b/>
+          <w:sz w:val="24"/>
+          <w:lang w:val="en-US"/>
+        </w:rPr>
+      </w:pPr>
+      <w:r>
+        <w:rPr>
+          <w:b/>
+          <w:sz w:val="24"/>
+          <w:lang w:val="en-US"/>
+        </w:rPr>
+        <w:t>2-Deletion</w:t>
+      </w:r>
+    </w:p>
+    <w:p>
+      <w:pPr>
+        <w:rPr>
+          <w:sz w:val="24"/>
+          <w:lang w:val="en-US"/>
+        </w:rPr>
+      </w:pPr>
+      <w:r>
+        <w:rPr>
+          <w:sz w:val="24"/>
+          <w:lang w:val="en-US"/>
+        </w:rPr>
+        <w:t>Deleting a node from the front, rear or specific position</w:t>
+      </w:r>
+    </w:p>
+    <w:p>
+      <w:pPr>
+        <w:rPr>
+          <w:b/>
+          <w:sz w:val="24"/>
+          <w:lang w:val="en-US"/>
+        </w:rPr>
+      </w:pPr>
+      <w:r>
+        <w:rPr>
+          <w:b/>
+          <w:sz w:val="24"/>
+          <w:lang w:val="en-US"/>
+        </w:rPr>
+        <w:t xml:space="preserve">void </w:t>
+      </w:r>
+      <w:proofErr w:type="spellStart"/>
       <w:proofErr w:type="gramStart"/>
       <w:r>
         <w:rPr>
-          <w:i/>
-          <w:sz w:val="24"/>
-          <w:lang w:val="en-US"/>
-        </w:rPr>
-        <w:t>Node(</w:t>
+          <w:b/>
+          <w:sz w:val="24"/>
+          <w:lang w:val="en-US"/>
+        </w:rPr>
+        <w:t>deleteFront</w:t>
+      </w:r>
+      <w:proofErr w:type="spellEnd"/>
+      <w:r>
+        <w:rPr>
+          <w:b/>
+          <w:sz w:val="24"/>
+          <w:lang w:val="en-US"/>
+        </w:rPr>
+        <w:t>(</w:t>
       </w:r>
       <w:proofErr w:type="gramEnd"/>
       <w:r>
         <w:rPr>
-          <w:i/>
-          <w:sz w:val="24"/>
-          <w:lang w:val="en-US"/>
-        </w:rPr>
-        <w:t>);</w:t>
+          <w:b/>
+          <w:sz w:val="24"/>
+          <w:lang w:val="en-US"/>
+        </w:rPr>
+        <w:t xml:space="preserve">) </w:t>
+      </w:r>
+    </w:p>
+    <w:p>
+      <w:pPr>
+        <w:spacing w:after="0"/>
+        <w:rPr>
+          <w:i/>
+          <w:sz w:val="24"/>
+          <w:lang w:val="en-US"/>
+        </w:rPr>
+      </w:pPr>
+      <w:r>
+        <w:rPr>
+          <w:i/>
+          <w:sz w:val="24"/>
+          <w:lang w:val="en-US"/>
+        </w:rPr>
+        <w:t>{</w:t>
       </w:r>
     </w:p>
     <w:p>
@@ -2906,6 +3057,782 @@
           <w:sz w:val="24"/>
           <w:lang w:val="en-US"/>
         </w:rPr>
+        <w:t>Node* temp = head;</w:t>
+      </w:r>
+    </w:p>
+    <w:p>
+      <w:pPr>
+        <w:spacing w:after="0"/>
+        <w:ind w:left="708"/>
+        <w:rPr>
+          <w:i/>
+          <w:sz w:val="24"/>
+          <w:lang w:val="en-US"/>
+        </w:rPr>
+      </w:pPr>
+      <w:r>
+        <w:rPr>
+          <w:i/>
+          <w:sz w:val="24"/>
+          <w:lang w:val="en-US"/>
+        </w:rPr>
+        <w:t>head = head-&gt;next;</w:t>
+      </w:r>
+    </w:p>
+    <w:p>
+      <w:pPr>
+        <w:spacing w:after="0"/>
+        <w:ind w:left="708"/>
+        <w:rPr>
+          <w:i/>
+          <w:sz w:val="24"/>
+          <w:lang w:val="en-US"/>
+        </w:rPr>
+      </w:pPr>
+      <w:r>
+        <w:rPr>
+          <w:i/>
+          <w:sz w:val="24"/>
+          <w:lang w:val="en-US"/>
+        </w:rPr>
+        <w:t>delete temp;</w:t>
+      </w:r>
+    </w:p>
+    <w:p>
+      <w:pPr>
+        <w:spacing w:after="0"/>
+        <w:rPr>
+          <w:i/>
+          <w:sz w:val="24"/>
+          <w:lang w:val="en-US"/>
+        </w:rPr>
+      </w:pPr>
+      <w:r>
+        <w:rPr>
+          <w:i/>
+          <w:sz w:val="24"/>
+          <w:lang w:val="en-US"/>
+        </w:rPr>
+        <w:t>}</w:t>
+      </w:r>
+    </w:p>
+    <w:p>
+      <w:pPr>
+        <w:rPr>
+          <w:b/>
+          <w:sz w:val="24"/>
+          <w:lang w:val="en-US"/>
+        </w:rPr>
+      </w:pPr>
+      <w:r>
+        <w:rPr>
+          <w:b/>
+          <w:sz w:val="24"/>
+          <w:lang w:val="en-US"/>
+        </w:rPr>
+        <w:t>3-Search</w:t>
+      </w:r>
+    </w:p>
+    <w:p>
+      <w:pPr>
+        <w:rPr>
+          <w:sz w:val="24"/>
+          <w:lang w:val="en-US"/>
+        </w:rPr>
+      </w:pPr>
+      <w:r>
+        <w:rPr>
+          <w:sz w:val="24"/>
+          <w:lang w:val="en-US"/>
+        </w:rPr>
+        <w:t>Searching for a specific value in a linked list</w:t>
+      </w:r>
+    </w:p>
+    <w:p>
+      <w:pPr>
+        <w:spacing w:after="0"/>
+        <w:rPr>
+          <w:i/>
+          <w:sz w:val="24"/>
+          <w:lang w:val="en-US"/>
+        </w:rPr>
+      </w:pPr>
+      <w:r>
+        <w:rPr>
+          <w:i/>
+          <w:sz w:val="24"/>
+          <w:lang w:val="en-US"/>
+        </w:rPr>
+        <w:t xml:space="preserve">bool </w:t>
+      </w:r>
+      <w:proofErr w:type="gramStart"/>
+      <w:r>
+        <w:rPr>
+          <w:i/>
+          <w:sz w:val="24"/>
+          <w:lang w:val="en-US"/>
+        </w:rPr>
+        <w:t>search(</w:t>
+      </w:r>
+      <w:proofErr w:type="spellStart"/>
+      <w:proofErr w:type="gramEnd"/>
+      <w:r>
+        <w:rPr>
+          <w:i/>
+          <w:sz w:val="24"/>
+          <w:lang w:val="en-US"/>
+        </w:rPr>
+        <w:t>int</w:t>
+      </w:r>
+      <w:proofErr w:type="spellEnd"/>
+      <w:r>
+        <w:rPr>
+          <w:i/>
+          <w:sz w:val="24"/>
+          <w:lang w:val="en-US"/>
+        </w:rPr>
+        <w:t xml:space="preserve"> </w:t>
+      </w:r>
+      <w:proofErr w:type="spellStart"/>
+      <w:r>
+        <w:rPr>
+          <w:i/>
+          <w:sz w:val="24"/>
+          <w:lang w:val="en-US"/>
+        </w:rPr>
+        <w:t>val</w:t>
+      </w:r>
+      <w:proofErr w:type="spellEnd"/>
+      <w:r>
+        <w:rPr>
+          <w:i/>
+          <w:sz w:val="24"/>
+          <w:lang w:val="en-US"/>
+        </w:rPr>
+        <w:t xml:space="preserve">) </w:t>
+      </w:r>
+    </w:p>
+    <w:p>
+      <w:pPr>
+        <w:spacing w:after="0"/>
+        <w:rPr>
+          <w:i/>
+          <w:sz w:val="24"/>
+          <w:lang w:val="en-US"/>
+        </w:rPr>
+      </w:pPr>
+      <w:r>
+        <w:rPr>
+          <w:i/>
+          <w:sz w:val="24"/>
+          <w:lang w:val="en-US"/>
+        </w:rPr>
+        <w:t>{</w:t>
+      </w:r>
+    </w:p>
+    <w:p>
+      <w:pPr>
+        <w:spacing w:after="0"/>
+        <w:ind w:left="708"/>
+        <w:rPr>
+          <w:i/>
+          <w:sz w:val="24"/>
+          <w:lang w:val="en-US"/>
+        </w:rPr>
+      </w:pPr>
+      <w:r>
+        <w:rPr>
+          <w:i/>
+          <w:sz w:val="24"/>
+          <w:lang w:val="en-US"/>
+        </w:rPr>
+        <w:t>Node* temp = head;</w:t>
+      </w:r>
+    </w:p>
+    <w:p>
+      <w:pPr>
+        <w:spacing w:after="0"/>
+        <w:ind w:left="708"/>
+        <w:rPr>
+          <w:i/>
+          <w:sz w:val="24"/>
+          <w:lang w:val="en-US"/>
+        </w:rPr>
+      </w:pPr>
+      <w:r>
+        <w:rPr>
+          <w:i/>
+          <w:sz w:val="24"/>
+          <w:lang w:val="en-US"/>
+        </w:rPr>
+        <w:t>while (</w:t>
+      </w:r>
+      <w:proofErr w:type="gramStart"/>
+      <w:r>
+        <w:rPr>
+          <w:i/>
+          <w:sz w:val="24"/>
+          <w:lang w:val="en-US"/>
+        </w:rPr>
+        <w:t>temp !</w:t>
+      </w:r>
+      <w:proofErr w:type="gramEnd"/>
+      <w:r>
+        <w:rPr>
+          <w:i/>
+          <w:sz w:val="24"/>
+          <w:lang w:val="en-US"/>
+        </w:rPr>
+        <w:t xml:space="preserve">= NULL) </w:t>
+      </w:r>
+    </w:p>
+    <w:p>
+      <w:pPr>
+        <w:spacing w:after="0"/>
+        <w:ind w:left="708"/>
+        <w:rPr>
+          <w:i/>
+          <w:sz w:val="24"/>
+          <w:lang w:val="en-US"/>
+        </w:rPr>
+      </w:pPr>
+      <w:r>
+        <w:rPr>
+          <w:i/>
+          <w:sz w:val="24"/>
+          <w:lang w:val="en-US"/>
+        </w:rPr>
+        <w:t>{</w:t>
+      </w:r>
+    </w:p>
+    <w:p>
+      <w:pPr>
+        <w:spacing w:after="0"/>
+        <w:ind w:left="1416"/>
+        <w:rPr>
+          <w:i/>
+          <w:sz w:val="24"/>
+          <w:lang w:val="en-US"/>
+        </w:rPr>
+      </w:pPr>
+      <w:r>
+        <w:rPr>
+          <w:i/>
+          <w:sz w:val="24"/>
+          <w:lang w:val="en-US"/>
+        </w:rPr>
+        <w:t xml:space="preserve">if (temp-&gt;data == </w:t>
+      </w:r>
+      <w:proofErr w:type="spellStart"/>
+      <w:r>
+        <w:rPr>
+          <w:i/>
+          <w:sz w:val="24"/>
+          <w:lang w:val="en-US"/>
+        </w:rPr>
+        <w:t>val</w:t>
+      </w:r>
+      <w:proofErr w:type="spellEnd"/>
+      <w:r>
+        <w:rPr>
+          <w:i/>
+          <w:sz w:val="24"/>
+          <w:lang w:val="en-US"/>
+        </w:rPr>
+        <w:t xml:space="preserve">) </w:t>
+      </w:r>
+    </w:p>
+    <w:p>
+      <w:pPr>
+        <w:spacing w:after="0"/>
+        <w:ind w:left="1416"/>
+        <w:rPr>
+          <w:i/>
+          <w:sz w:val="24"/>
+          <w:lang w:val="en-US"/>
+        </w:rPr>
+      </w:pPr>
+      <w:r>
+        <w:rPr>
+          <w:i/>
+          <w:sz w:val="24"/>
+          <w:lang w:val="en-US"/>
+        </w:rPr>
+        <w:t>{</w:t>
+      </w:r>
+    </w:p>
+    <w:p>
+      <w:pPr>
+        <w:spacing w:after="0"/>
+        <w:ind w:left="1416" w:firstLine="708"/>
+        <w:rPr>
+          <w:i/>
+          <w:sz w:val="24"/>
+          <w:lang w:val="en-US"/>
+        </w:rPr>
+      </w:pPr>
+      <w:r>
+        <w:rPr>
+          <w:i/>
+          <w:sz w:val="24"/>
+          <w:lang w:val="en-US"/>
+        </w:rPr>
+        <w:t>return true;</w:t>
+      </w:r>
+    </w:p>
+    <w:p>
+      <w:pPr>
+        <w:spacing w:after="0"/>
+        <w:ind w:left="708" w:firstLine="708"/>
+        <w:rPr>
+          <w:i/>
+          <w:sz w:val="24"/>
+          <w:lang w:val="en-US"/>
+        </w:rPr>
+      </w:pPr>
+      <w:r>
+        <w:rPr>
+          <w:i/>
+          <w:sz w:val="24"/>
+          <w:lang w:val="en-US"/>
+        </w:rPr>
+        <w:t>}</w:t>
+      </w:r>
+    </w:p>
+    <w:p>
+      <w:pPr>
+        <w:spacing w:after="0"/>
+        <w:ind w:left="708" w:firstLine="708"/>
+        <w:rPr>
+          <w:i/>
+          <w:sz w:val="24"/>
+          <w:lang w:val="en-US"/>
+        </w:rPr>
+      </w:pPr>
+      <w:r>
+        <w:rPr>
+          <w:i/>
+          <w:sz w:val="24"/>
+          <w:lang w:val="en-US"/>
+        </w:rPr>
+        <w:t>temp = temp-&gt;next;</w:t>
+      </w:r>
+    </w:p>
+    <w:p>
+      <w:pPr>
+        <w:spacing w:after="0"/>
+        <w:ind w:firstLine="708"/>
+        <w:rPr>
+          <w:i/>
+          <w:sz w:val="24"/>
+          <w:lang w:val="en-US"/>
+        </w:rPr>
+      </w:pPr>
+      <w:r>
+        <w:rPr>
+          <w:i/>
+          <w:sz w:val="24"/>
+          <w:lang w:val="en-US"/>
+        </w:rPr>
+        <w:t>}</w:t>
+      </w:r>
+    </w:p>
+    <w:p>
+      <w:pPr>
+        <w:spacing w:after="0"/>
+        <w:ind w:firstLine="708"/>
+        <w:rPr>
+          <w:i/>
+          <w:sz w:val="24"/>
+          <w:lang w:val="en-US"/>
+        </w:rPr>
+      </w:pPr>
+      <w:r>
+        <w:rPr>
+          <w:i/>
+          <w:sz w:val="24"/>
+          <w:lang w:val="en-US"/>
+        </w:rPr>
+        <w:t>return false;</w:t>
+      </w:r>
+    </w:p>
+    <w:p>
+      <w:pPr>
+        <w:spacing w:after="0"/>
+        <w:rPr>
+          <w:i/>
+          <w:sz w:val="24"/>
+          <w:lang w:val="en-US"/>
+        </w:rPr>
+      </w:pPr>
+      <w:r>
+        <w:rPr>
+          <w:i/>
+          <w:sz w:val="24"/>
+          <w:lang w:val="en-US"/>
+        </w:rPr>
+        <w:t>}</w:t>
+      </w:r>
+    </w:p>
+    <w:p>
+      <w:pPr>
+        <w:rPr>
+          <w:b/>
+          <w:sz w:val="24"/>
+          <w:lang w:val="en-US"/>
+        </w:rPr>
+      </w:pPr>
+    </w:p>
+    <w:p>
+      <w:pPr>
+        <w:rPr>
+          <w:b/>
+          <w:sz w:val="24"/>
+          <w:lang w:val="en-US"/>
+        </w:rPr>
+      </w:pPr>
+      <w:r>
+        <w:rPr>
+          <w:b/>
+          <w:sz w:val="24"/>
+          <w:lang w:val="en-US"/>
+        </w:rPr>
+        <w:t>4-Update</w:t>
+      </w:r>
+    </w:p>
+    <w:p>
+      <w:pPr>
+        <w:rPr>
+          <w:sz w:val="24"/>
+          <w:lang w:val="en-US"/>
+        </w:rPr>
+      </w:pPr>
+      <w:r>
+        <w:rPr>
+          <w:sz w:val="24"/>
+          <w:lang w:val="en-US"/>
+        </w:rPr>
+        <w:t>Updating the value of a specific node</w:t>
+      </w:r>
+    </w:p>
+    <w:p>
+      <w:pPr>
+        <w:rPr>
+          <w:b/>
+          <w:sz w:val="24"/>
+          <w:lang w:val="en-US"/>
+        </w:rPr>
+      </w:pPr>
+      <w:r>
+        <w:rPr>
+          <w:b/>
+          <w:sz w:val="24"/>
+          <w:lang w:val="en-US"/>
+        </w:rPr>
+        <w:t xml:space="preserve">void </w:t>
+      </w:r>
+      <w:proofErr w:type="gramStart"/>
+      <w:r>
+        <w:rPr>
+          <w:b/>
+          <w:sz w:val="24"/>
+          <w:lang w:val="en-US"/>
+        </w:rPr>
+        <w:t>update(</w:t>
+      </w:r>
+      <w:proofErr w:type="spellStart"/>
+      <w:proofErr w:type="gramEnd"/>
+      <w:r>
+        <w:rPr>
+          <w:b/>
+          <w:sz w:val="24"/>
+          <w:lang w:val="en-US"/>
+        </w:rPr>
+        <w:t>int</w:t>
+      </w:r>
+      <w:proofErr w:type="spellEnd"/>
+      <w:r>
+        <w:rPr>
+          <w:b/>
+          <w:sz w:val="24"/>
+          <w:lang w:val="en-US"/>
+        </w:rPr>
+        <w:t xml:space="preserve"> </w:t>
+      </w:r>
+      <w:proofErr w:type="spellStart"/>
+      <w:r>
+        <w:rPr>
+          <w:b/>
+          <w:sz w:val="24"/>
+          <w:lang w:val="en-US"/>
+        </w:rPr>
+        <w:t>pos</w:t>
+      </w:r>
+      <w:proofErr w:type="spellEnd"/>
+      <w:r>
+        <w:rPr>
+          <w:b/>
+          <w:sz w:val="24"/>
+          <w:lang w:val="en-US"/>
+        </w:rPr>
+        <w:t xml:space="preserve">, </w:t>
+      </w:r>
+      <w:proofErr w:type="spellStart"/>
+      <w:r>
+        <w:rPr>
+          <w:b/>
+          <w:sz w:val="24"/>
+          <w:lang w:val="en-US"/>
+        </w:rPr>
+        <w:t>int</w:t>
+      </w:r>
+      <w:proofErr w:type="spellEnd"/>
+      <w:r>
+        <w:rPr>
+          <w:b/>
+          <w:sz w:val="24"/>
+          <w:lang w:val="en-US"/>
+        </w:rPr>
+        <w:t xml:space="preserve"> </w:t>
+      </w:r>
+      <w:proofErr w:type="spellStart"/>
+      <w:r>
+        <w:rPr>
+          <w:b/>
+          <w:sz w:val="24"/>
+          <w:lang w:val="en-US"/>
+        </w:rPr>
+        <w:t>val</w:t>
+      </w:r>
+      <w:proofErr w:type="spellEnd"/>
+      <w:r>
+        <w:rPr>
+          <w:b/>
+          <w:sz w:val="24"/>
+          <w:lang w:val="en-US"/>
+        </w:rPr>
+        <w:t xml:space="preserve">) </w:t>
+      </w:r>
+    </w:p>
+    <w:p>
+      <w:pPr>
+        <w:spacing w:after="0"/>
+        <w:rPr>
+          <w:i/>
+          <w:sz w:val="24"/>
+          <w:lang w:val="en-US"/>
+        </w:rPr>
+      </w:pPr>
+      <w:r>
+        <w:rPr>
+          <w:i/>
+          <w:sz w:val="24"/>
+          <w:lang w:val="en-US"/>
+        </w:rPr>
+        <w:t>{</w:t>
+      </w:r>
+    </w:p>
+    <w:p>
+      <w:pPr>
+        <w:spacing w:after="0"/>
+        <w:ind w:left="708"/>
+        <w:rPr>
+          <w:i/>
+          <w:sz w:val="24"/>
+          <w:lang w:val="en-US"/>
+        </w:rPr>
+      </w:pPr>
+      <w:r>
+        <w:rPr>
+          <w:i/>
+          <w:sz w:val="24"/>
+          <w:lang w:val="en-US"/>
+        </w:rPr>
+        <w:t>Node* temp = head;</w:t>
+      </w:r>
+    </w:p>
+    <w:p>
+      <w:pPr>
+        <w:spacing w:after="0"/>
+        <w:ind w:left="708"/>
+        <w:rPr>
+          <w:i/>
+          <w:sz w:val="24"/>
+          <w:lang w:val="en-US"/>
+        </w:rPr>
+      </w:pPr>
+      <w:r>
+        <w:rPr>
+          <w:i/>
+          <w:sz w:val="24"/>
+          <w:lang w:val="en-US"/>
+        </w:rPr>
+        <w:t>for (</w:t>
+      </w:r>
+      <w:proofErr w:type="spellStart"/>
+      <w:r>
+        <w:rPr>
+          <w:i/>
+          <w:sz w:val="24"/>
+          <w:lang w:val="en-US"/>
+        </w:rPr>
+        <w:t>int</w:t>
+      </w:r>
+      <w:proofErr w:type="spellEnd"/>
+      <w:r>
+        <w:rPr>
+          <w:i/>
+          <w:sz w:val="24"/>
+          <w:lang w:val="en-US"/>
+        </w:rPr>
+        <w:t xml:space="preserve"> </w:t>
+      </w:r>
+      <w:proofErr w:type="spellStart"/>
+      <w:r>
+        <w:rPr>
+          <w:i/>
+          <w:sz w:val="24"/>
+          <w:lang w:val="en-US"/>
+        </w:rPr>
+        <w:t>i</w:t>
+      </w:r>
+      <w:proofErr w:type="spellEnd"/>
+      <w:r>
+        <w:rPr>
+          <w:i/>
+          <w:sz w:val="24"/>
+          <w:lang w:val="en-US"/>
+        </w:rPr>
+        <w:t xml:space="preserve"> = 0; </w:t>
+      </w:r>
+      <w:proofErr w:type="spellStart"/>
+      <w:r>
+        <w:rPr>
+          <w:i/>
+          <w:sz w:val="24"/>
+          <w:lang w:val="en-US"/>
+        </w:rPr>
+        <w:t>i</w:t>
+      </w:r>
+      <w:proofErr w:type="spellEnd"/>
+      <w:r>
+        <w:rPr>
+          <w:i/>
+          <w:sz w:val="24"/>
+          <w:lang w:val="en-US"/>
+        </w:rPr>
+        <w:t xml:space="preserve"> &lt; </w:t>
+      </w:r>
+      <w:proofErr w:type="spellStart"/>
+      <w:r>
+        <w:rPr>
+          <w:i/>
+          <w:sz w:val="24"/>
+          <w:lang w:val="en-US"/>
+        </w:rPr>
+        <w:t>pos</w:t>
+      </w:r>
+      <w:proofErr w:type="spellEnd"/>
+      <w:r>
+        <w:rPr>
+          <w:i/>
+          <w:sz w:val="24"/>
+          <w:lang w:val="en-US"/>
+        </w:rPr>
+        <w:t xml:space="preserve">; </w:t>
+      </w:r>
+      <w:proofErr w:type="spellStart"/>
+      <w:r>
+        <w:rPr>
+          <w:i/>
+          <w:sz w:val="24"/>
+          <w:lang w:val="en-US"/>
+        </w:rPr>
+        <w:t>i</w:t>
+      </w:r>
+      <w:proofErr w:type="spellEnd"/>
+      <w:r>
+        <w:rPr>
+          <w:i/>
+          <w:sz w:val="24"/>
+          <w:lang w:val="en-US"/>
+        </w:rPr>
+        <w:t>++)</w:t>
+      </w:r>
+    </w:p>
+    <w:p>
+      <w:pPr>
+        <w:spacing w:after="0"/>
+        <w:ind w:left="708"/>
+        <w:rPr>
+          <w:i/>
+          <w:sz w:val="24"/>
+          <w:lang w:val="en-US"/>
+        </w:rPr>
+      </w:pPr>
+      <w:r>
+        <w:rPr>
+          <w:i/>
+          <w:sz w:val="24"/>
+          <w:lang w:val="en-US"/>
+        </w:rPr>
+        <w:t>{</w:t>
+      </w:r>
+    </w:p>
+    <w:p>
+      <w:pPr>
+        <w:spacing w:after="0"/>
+        <w:ind w:left="708" w:firstLine="708"/>
+        <w:rPr>
+          <w:i/>
+          <w:sz w:val="24"/>
+          <w:lang w:val="en-US"/>
+        </w:rPr>
+      </w:pPr>
+      <w:r>
+        <w:rPr>
+          <w:i/>
+          <w:sz w:val="24"/>
+          <w:lang w:val="en-US"/>
+        </w:rPr>
+        <w:t>temp = temp-&gt;next;</w:t>
+      </w:r>
+    </w:p>
+    <w:p>
+      <w:pPr>
+        <w:spacing w:after="0"/>
+        <w:ind w:left="708"/>
+        <w:rPr>
+          <w:i/>
+          <w:sz w:val="24"/>
+          <w:lang w:val="en-US"/>
+        </w:rPr>
+      </w:pPr>
+      <w:r>
+        <w:rPr>
+          <w:i/>
+          <w:sz w:val="24"/>
+          <w:lang w:val="en-US"/>
+        </w:rPr>
+        <w:t>}</w:t>
+      </w:r>
+    </w:p>
+    <w:p>
+      <w:pPr>
+        <w:spacing w:after="0"/>
+        <w:ind w:left="708"/>
+        <w:rPr>
+          <w:i/>
+          <w:sz w:val="24"/>
+          <w:lang w:val="en-US"/>
+        </w:rPr>
+      </w:pPr>
+      <w:r>
+        <w:rPr>
+          <w:i/>
+          <w:sz w:val="24"/>
+          <w:lang w:val="en-US"/>
+        </w:rPr>
         <w:t xml:space="preserve">temp-&gt;data = </w:t>
       </w:r>
       <w:proofErr w:type="spellStart"/>
@@ -2930,44 +3857,6 @@
     <w:p>
       <w:pPr>
         <w:spacing w:after="0"/>
-        <w:ind w:left="708"/>
-        <w:rPr>
-          <w:i/>
-          <w:sz w:val="24"/>
-          <w:lang w:val="en-US"/>
-        </w:rPr>
-      </w:pPr>
-      <w:r>
-        <w:rPr>
-          <w:i/>
-          <w:sz w:val="24"/>
-          <w:lang w:val="en-US"/>
-        </w:rPr>
-        <w:t>temp-&gt;next = head;</w:t>
-      </w:r>
-    </w:p>
-    <w:p>
-      <w:pPr>
-        <w:spacing w:after="0"/>
-        <w:ind w:left="708"/>
-        <w:rPr>
-          <w:i/>
-          <w:sz w:val="24"/>
-          <w:lang w:val="en-US"/>
-        </w:rPr>
-      </w:pPr>
-      <w:r>
-        <w:rPr>
-          <w:i/>
-          <w:sz w:val="24"/>
-          <w:lang w:val="en-US"/>
-        </w:rPr>
-        <w:t>head = temp;</w:t>
-      </w:r>
-    </w:p>
-    <w:p>
-      <w:pPr>
-        <w:spacing w:after="0"/>
         <w:rPr>
           <w:i/>
           <w:sz w:val="24"/>
@@ -2996,64 +3885,241 @@
       <w:pPr>
         <w:rPr>
           <w:b/>
-          <w:sz w:val="24"/>
-          <w:lang w:val="en-US"/>
-        </w:rPr>
-      </w:pPr>
-      <w:r>
-        <w:rPr>
-          <w:b/>
-          <w:sz w:val="24"/>
-          <w:lang w:val="en-US"/>
-        </w:rPr>
-        <w:t>2-Deletion</w:t>
-      </w:r>
-    </w:p>
-    <w:p>
-      <w:pPr>
-        <w:rPr>
-          <w:sz w:val="24"/>
-          <w:lang w:val="en-US"/>
-        </w:rPr>
-      </w:pPr>
-      <w:r>
-        <w:rPr>
-          <w:sz w:val="24"/>
-          <w:lang w:val="en-US"/>
-        </w:rPr>
-        <w:t>Deleting a node from the front, rear or specific position</w:t>
-      </w:r>
-    </w:p>
-    <w:p>
-      <w:pPr>
-        <w:rPr>
-          <w:b/>
-          <w:sz w:val="24"/>
-          <w:lang w:val="en-US"/>
-        </w:rPr>
-      </w:pPr>
-      <w:r>
-        <w:rPr>
-          <w:b/>
-          <w:sz w:val="24"/>
-          <w:lang w:val="en-US"/>
-        </w:rPr>
-        <w:t xml:space="preserve">void </w:t>
+          <w:i/>
+          <w:sz w:val="28"/>
+          <w:lang w:val="en-US"/>
+        </w:rPr>
+      </w:pPr>
+    </w:p>
+    <w:p>
+      <w:pPr>
+        <w:rPr>
+          <w:b/>
+          <w:i/>
+          <w:sz w:val="28"/>
+          <w:lang w:val="en-US"/>
+        </w:rPr>
+      </w:pPr>
+    </w:p>
+    <w:p>
+      <w:pPr>
+        <w:rPr>
+          <w:b/>
+          <w:i/>
+          <w:sz w:val="28"/>
+          <w:lang w:val="en-US"/>
+        </w:rPr>
+      </w:pPr>
+      <w:r>
+        <w:rPr>
+          <w:b/>
+          <w:i/>
+          <w:sz w:val="28"/>
+          <w:lang w:val="en-US"/>
+        </w:rPr>
+        <w:t>Stack</w:t>
+      </w:r>
+    </w:p>
+    <w:p>
+      <w:pPr>
+        <w:rPr>
+          <w:sz w:val="24"/>
+          <w:lang w:val="en-US"/>
+        </w:rPr>
+      </w:pPr>
+      <w:r>
+        <w:rPr>
+          <w:sz w:val="24"/>
+          <w:lang w:val="en-US"/>
+        </w:rPr>
+        <w:t>A stack is a linear data structure that follows the Last In First Out (LIFO) principle. It has two main operations: push, which adds an element to the top of the stack, and pop, which removes the element from the top of the stack.</w:t>
+      </w:r>
+    </w:p>
+    <w:p>
+      <w:pPr>
+        <w:rPr>
+          <w:b/>
+          <w:sz w:val="24"/>
+          <w:lang w:val="en-US"/>
+        </w:rPr>
+      </w:pPr>
+      <w:r>
+        <w:rPr>
+          <w:b/>
+          <w:sz w:val="24"/>
+          <w:lang w:val="en-US"/>
+        </w:rPr>
+        <w:t>Operations in Stack</w:t>
+      </w:r>
+    </w:p>
+    <w:p>
+      <w:pPr>
+        <w:rPr>
+          <w:b/>
+          <w:sz w:val="24"/>
+          <w:lang w:val="en-US"/>
+        </w:rPr>
+      </w:pPr>
+      <w:r>
+        <w:rPr>
+          <w:b/>
+          <w:sz w:val="24"/>
+          <w:lang w:val="en-US"/>
+        </w:rPr>
+        <w:t>1-Push</w:t>
+      </w:r>
+    </w:p>
+    <w:p>
+      <w:pPr>
+        <w:rPr>
+          <w:sz w:val="24"/>
+          <w:lang w:val="en-US"/>
+        </w:rPr>
+      </w:pPr>
+      <w:r>
+        <w:rPr>
+          <w:sz w:val="24"/>
+          <w:lang w:val="en-US"/>
+        </w:rPr>
+        <w:t>Adding an element to the top of the stack</w:t>
+      </w:r>
+    </w:p>
+    <w:p>
+      <w:pPr>
+        <w:rPr>
+          <w:b/>
+          <w:sz w:val="24"/>
+          <w:lang w:val="en-US"/>
+        </w:rPr>
+      </w:pPr>
+    </w:p>
+    <w:p>
+      <w:pPr>
+        <w:rPr>
+          <w:b/>
+          <w:sz w:val="24"/>
+          <w:lang w:val="en-US"/>
+        </w:rPr>
+      </w:pPr>
+      <w:r>
+        <w:rPr>
+          <w:b/>
+          <w:sz w:val="24"/>
+          <w:lang w:val="en-US"/>
+        </w:rPr>
+        <w:t>2-Pop</w:t>
+      </w:r>
+    </w:p>
+    <w:p>
+      <w:pPr>
+        <w:rPr>
+          <w:sz w:val="24"/>
+          <w:lang w:val="en-US"/>
+        </w:rPr>
+      </w:pPr>
+      <w:r>
+        <w:rPr>
+          <w:sz w:val="24"/>
+          <w:lang w:val="en-US"/>
+        </w:rPr>
+        <w:t>Removing the element from the top of the stack</w:t>
+      </w:r>
+    </w:p>
+    <w:p>
+      <w:pPr>
+        <w:rPr>
+          <w:b/>
+          <w:sz w:val="24"/>
+          <w:lang w:val="en-US"/>
+        </w:rPr>
+      </w:pPr>
+      <w:r>
+        <w:rPr>
+          <w:b/>
+          <w:sz w:val="24"/>
+          <w:lang w:val="en-US"/>
+        </w:rPr>
+        <w:t>3-Peek</w:t>
+      </w:r>
+    </w:p>
+    <w:p>
+      <w:pPr>
+        <w:rPr>
+          <w:sz w:val="24"/>
+          <w:lang w:val="en-US"/>
+        </w:rPr>
+      </w:pPr>
+      <w:r>
+        <w:rPr>
+          <w:sz w:val="24"/>
+          <w:lang w:val="en-US"/>
+        </w:rPr>
+        <w:t>Accessing the element at the top of the stack</w:t>
+      </w:r>
+    </w:p>
+    <w:p>
+      <w:pPr>
+        <w:rPr>
+          <w:b/>
+          <w:sz w:val="24"/>
+          <w:lang w:val="en-US"/>
+        </w:rPr>
+      </w:pPr>
+      <w:r>
+        <w:rPr>
+          <w:b/>
+          <w:sz w:val="24"/>
+          <w:lang w:val="en-US"/>
+        </w:rPr>
+        <w:t>4-isEmpty</w:t>
+      </w:r>
+    </w:p>
+    <w:p>
+      <w:pPr>
+        <w:rPr>
+          <w:sz w:val="24"/>
+          <w:lang w:val="en-US"/>
+        </w:rPr>
+      </w:pPr>
+      <w:r>
+        <w:rPr>
+          <w:sz w:val="24"/>
+          <w:lang w:val="en-US"/>
+        </w:rPr>
+        <w:t>Checking if the stack is empty</w:t>
+      </w:r>
+    </w:p>
+    <w:p>
+      <w:pPr>
+        <w:spacing w:after="0"/>
+        <w:rPr>
+          <w:i/>
+          <w:sz w:val="24"/>
+          <w:lang w:val="en-US"/>
+        </w:rPr>
+      </w:pPr>
+      <w:r>
+        <w:rPr>
+          <w:i/>
+          <w:sz w:val="24"/>
+          <w:lang w:val="en-US"/>
+        </w:rPr>
+        <w:t xml:space="preserve">bool </w:t>
       </w:r>
       <w:proofErr w:type="spellStart"/>
       <w:proofErr w:type="gramStart"/>
       <w:r>
         <w:rPr>
-          <w:b/>
-          <w:sz w:val="24"/>
-          <w:lang w:val="en-US"/>
-        </w:rPr>
-        <w:t>deleteFront</w:t>
-      </w:r>
-      <w:proofErr w:type="spellEnd"/>
-      <w:r>
-        <w:rPr>
-          <w:b/>
+          <w:i/>
+          <w:sz w:val="24"/>
+          <w:lang w:val="en-US"/>
+        </w:rPr>
+        <w:t>isEmpty</w:t>
+      </w:r>
+      <w:proofErr w:type="spellEnd"/>
+      <w:r>
+        <w:rPr>
+          <w:i/>
           <w:sz w:val="24"/>
           <w:lang w:val="en-US"/>
         </w:rPr>
@@ -3062,7 +4128,7 @@
       <w:proofErr w:type="gramEnd"/>
       <w:r>
         <w:rPr>
-          <w:b/>
+          <w:i/>
           <w:sz w:val="24"/>
           <w:lang w:val="en-US"/>
         </w:rPr>
@@ -3090,58 +4156,20 @@
     <w:p>
       <w:pPr>
         <w:spacing w:after="0"/>
-        <w:ind w:left="708"/>
-        <w:rPr>
-          <w:i/>
-          <w:sz w:val="24"/>
-          <w:lang w:val="en-US"/>
-        </w:rPr>
-      </w:pPr>
-      <w:r>
-        <w:rPr>
-          <w:i/>
-          <w:sz w:val="24"/>
-          <w:lang w:val="en-US"/>
-        </w:rPr>
-        <w:t>Node* temp = head;</w:t>
-      </w:r>
-    </w:p>
-    <w:p>
-      <w:pPr>
-        <w:spacing w:after="0"/>
-        <w:ind w:left="708"/>
-        <w:rPr>
-          <w:i/>
-          <w:sz w:val="24"/>
-          <w:lang w:val="en-US"/>
-        </w:rPr>
-      </w:pPr>
-      <w:r>
-        <w:rPr>
-          <w:i/>
-          <w:sz w:val="24"/>
-          <w:lang w:val="en-US"/>
-        </w:rPr>
-        <w:t>head = head-&gt;next;</w:t>
-      </w:r>
-    </w:p>
-    <w:p>
-      <w:pPr>
-        <w:spacing w:after="0"/>
-        <w:ind w:left="708"/>
-        <w:rPr>
-          <w:i/>
-          <w:sz w:val="24"/>
-          <w:lang w:val="en-US"/>
-        </w:rPr>
-      </w:pPr>
-      <w:r>
-        <w:rPr>
-          <w:i/>
-          <w:sz w:val="24"/>
-          <w:lang w:val="en-US"/>
-        </w:rPr>
-        <w:t>delete temp;</w:t>
+        <w:ind w:firstLine="708"/>
+        <w:rPr>
+          <w:i/>
+          <w:sz w:val="24"/>
+          <w:lang w:val="en-US"/>
+        </w:rPr>
+      </w:pPr>
+      <w:r>
+        <w:rPr>
+          <w:i/>
+          <w:sz w:val="24"/>
+          <w:lang w:val="en-US"/>
+        </w:rPr>
+        <w:t>return top &lt; 0;</w:t>
       </w:r>
     </w:p>
     <w:p>
@@ -3166,1101 +4194,27 @@
       <w:pPr>
         <w:rPr>
           <w:b/>
-          <w:sz w:val="24"/>
-          <w:lang w:val="en-US"/>
-        </w:rPr>
-      </w:pPr>
-      <w:r>
-        <w:rPr>
-          <w:b/>
-          <w:sz w:val="24"/>
-          <w:lang w:val="en-US"/>
-        </w:rPr>
-        <w:t>3-Search</w:t>
-      </w:r>
-    </w:p>
-    <w:p>
-      <w:pPr>
-        <w:rPr>
-          <w:sz w:val="24"/>
-          <w:lang w:val="en-US"/>
-        </w:rPr>
-      </w:pPr>
-      <w:r>
-        <w:rPr>
-          <w:sz w:val="24"/>
-          <w:lang w:val="en-US"/>
-        </w:rPr>
-        <w:t>Searching for a specific value in a linked list</w:t>
-      </w:r>
-    </w:p>
-    <w:p>
-      <w:pPr>
-        <w:spacing w:after="0"/>
-        <w:rPr>
-          <w:i/>
-          <w:sz w:val="24"/>
-          <w:lang w:val="en-US"/>
-        </w:rPr>
-      </w:pPr>
-      <w:r>
-        <w:rPr>
-          <w:i/>
-          <w:sz w:val="24"/>
-          <w:lang w:val="en-US"/>
-        </w:rPr>
-        <w:t xml:space="preserve">bool </w:t>
-      </w:r>
-      <w:proofErr w:type="gramStart"/>
-      <w:r>
-        <w:rPr>
-          <w:i/>
-          <w:sz w:val="24"/>
-          <w:lang w:val="en-US"/>
-        </w:rPr>
-        <w:t>search(</w:t>
-      </w:r>
-      <w:proofErr w:type="spellStart"/>
-      <w:proofErr w:type="gramEnd"/>
-      <w:r>
-        <w:rPr>
-          <w:i/>
-          <w:sz w:val="24"/>
-          <w:lang w:val="en-US"/>
-        </w:rPr>
-        <w:t>int</w:t>
-      </w:r>
-      <w:proofErr w:type="spellEnd"/>
-      <w:r>
-        <w:rPr>
-          <w:i/>
-          <w:sz w:val="24"/>
-          <w:lang w:val="en-US"/>
-        </w:rPr>
-        <w:t xml:space="preserve"> </w:t>
-      </w:r>
-      <w:proofErr w:type="spellStart"/>
-      <w:r>
-        <w:rPr>
-          <w:i/>
-          <w:sz w:val="24"/>
-          <w:lang w:val="en-US"/>
-        </w:rPr>
-        <w:t>val</w:t>
-      </w:r>
-      <w:proofErr w:type="spellEnd"/>
-      <w:r>
-        <w:rPr>
-          <w:i/>
-          <w:sz w:val="24"/>
-          <w:lang w:val="en-US"/>
-        </w:rPr>
-        <w:t xml:space="preserve">) </w:t>
-      </w:r>
-    </w:p>
-    <w:p>
-      <w:pPr>
-        <w:spacing w:after="0"/>
-        <w:rPr>
-          <w:i/>
-          <w:sz w:val="24"/>
-          <w:lang w:val="en-US"/>
-        </w:rPr>
-      </w:pPr>
-      <w:r>
-        <w:rPr>
-          <w:i/>
-          <w:sz w:val="24"/>
-          <w:lang w:val="en-US"/>
-        </w:rPr>
-        <w:t>{</w:t>
-      </w:r>
-    </w:p>
-    <w:p>
-      <w:pPr>
-        <w:spacing w:after="0"/>
-        <w:ind w:left="708"/>
-        <w:rPr>
-          <w:i/>
-          <w:sz w:val="24"/>
-          <w:lang w:val="en-US"/>
-        </w:rPr>
-      </w:pPr>
-      <w:r>
-        <w:rPr>
-          <w:i/>
-          <w:sz w:val="24"/>
-          <w:lang w:val="en-US"/>
-        </w:rPr>
-        <w:t>Node* temp = head;</w:t>
-      </w:r>
-    </w:p>
-    <w:p>
-      <w:pPr>
-        <w:spacing w:after="0"/>
-        <w:ind w:left="708"/>
-        <w:rPr>
-          <w:i/>
-          <w:sz w:val="24"/>
-          <w:lang w:val="en-US"/>
-        </w:rPr>
-      </w:pPr>
-      <w:r>
-        <w:rPr>
-          <w:i/>
-          <w:sz w:val="24"/>
-          <w:lang w:val="en-US"/>
-        </w:rPr>
-        <w:t>while (</w:t>
-      </w:r>
-      <w:proofErr w:type="gramStart"/>
-      <w:r>
-        <w:rPr>
-          <w:i/>
-          <w:sz w:val="24"/>
-          <w:lang w:val="en-US"/>
-        </w:rPr>
-        <w:t>temp !</w:t>
-      </w:r>
-      <w:proofErr w:type="gramEnd"/>
-      <w:r>
-        <w:rPr>
-          <w:i/>
-          <w:sz w:val="24"/>
-          <w:lang w:val="en-US"/>
-        </w:rPr>
-        <w:t xml:space="preserve">= NULL) </w:t>
-      </w:r>
-    </w:p>
-    <w:p>
-      <w:pPr>
-        <w:spacing w:after="0"/>
-        <w:ind w:left="708"/>
-        <w:rPr>
-          <w:i/>
-          <w:sz w:val="24"/>
-          <w:lang w:val="en-US"/>
-        </w:rPr>
-      </w:pPr>
-      <w:r>
-        <w:rPr>
-          <w:i/>
-          <w:sz w:val="24"/>
-          <w:lang w:val="en-US"/>
-        </w:rPr>
-        <w:t>{</w:t>
-      </w:r>
-    </w:p>
-    <w:p>
-      <w:pPr>
-        <w:spacing w:after="0"/>
-        <w:ind w:left="1416"/>
-        <w:rPr>
-          <w:i/>
-          <w:sz w:val="24"/>
-          <w:lang w:val="en-US"/>
-        </w:rPr>
-      </w:pPr>
-      <w:r>
-        <w:rPr>
-          <w:i/>
-          <w:sz w:val="24"/>
-          <w:lang w:val="en-US"/>
-        </w:rPr>
-        <w:t xml:space="preserve">if (temp-&gt;data == </w:t>
-      </w:r>
-      <w:proofErr w:type="spellStart"/>
-      <w:r>
-        <w:rPr>
-          <w:i/>
-          <w:sz w:val="24"/>
-          <w:lang w:val="en-US"/>
-        </w:rPr>
-        <w:t>val</w:t>
-      </w:r>
-      <w:proofErr w:type="spellEnd"/>
-      <w:r>
-        <w:rPr>
-          <w:i/>
-          <w:sz w:val="24"/>
-          <w:lang w:val="en-US"/>
-        </w:rPr>
-        <w:t xml:space="preserve">) </w:t>
-      </w:r>
-    </w:p>
-    <w:p>
-      <w:pPr>
-        <w:spacing w:after="0"/>
-        <w:ind w:left="1416"/>
-        <w:rPr>
-          <w:i/>
-          <w:sz w:val="24"/>
-          <w:lang w:val="en-US"/>
-        </w:rPr>
-      </w:pPr>
-      <w:r>
-        <w:rPr>
-          <w:i/>
-          <w:sz w:val="24"/>
-          <w:lang w:val="en-US"/>
-        </w:rPr>
-        <w:t>{</w:t>
-      </w:r>
-    </w:p>
-    <w:p>
-      <w:pPr>
-        <w:spacing w:after="0"/>
-        <w:ind w:left="1416" w:firstLine="708"/>
-        <w:rPr>
-          <w:i/>
-          <w:sz w:val="24"/>
-          <w:lang w:val="en-US"/>
-        </w:rPr>
-      </w:pPr>
-      <w:r>
-        <w:rPr>
-          <w:i/>
-          <w:sz w:val="24"/>
-          <w:lang w:val="en-US"/>
-        </w:rPr>
-        <w:t>return true;</w:t>
-      </w:r>
-    </w:p>
-    <w:p>
-      <w:pPr>
-        <w:spacing w:after="0"/>
-        <w:ind w:left="708" w:firstLine="708"/>
-        <w:rPr>
-          <w:i/>
-          <w:sz w:val="24"/>
-          <w:lang w:val="en-US"/>
-        </w:rPr>
-      </w:pPr>
-      <w:r>
-        <w:rPr>
-          <w:i/>
-          <w:sz w:val="24"/>
-          <w:lang w:val="en-US"/>
-        </w:rPr>
-        <w:t>}</w:t>
-      </w:r>
-    </w:p>
-    <w:p>
-      <w:pPr>
-        <w:spacing w:after="0"/>
-        <w:ind w:left="708" w:firstLine="708"/>
-        <w:rPr>
-          <w:i/>
-          <w:sz w:val="24"/>
-          <w:lang w:val="en-US"/>
-        </w:rPr>
-      </w:pPr>
-      <w:r>
-        <w:rPr>
-          <w:i/>
-          <w:sz w:val="24"/>
-          <w:lang w:val="en-US"/>
-        </w:rPr>
-        <w:t>temp = temp-&gt;next;</w:t>
-      </w:r>
-    </w:p>
-    <w:p>
-      <w:pPr>
-        <w:spacing w:after="0"/>
-        <w:ind w:firstLine="708"/>
-        <w:rPr>
-          <w:i/>
-          <w:sz w:val="24"/>
-          <w:lang w:val="en-US"/>
-        </w:rPr>
-      </w:pPr>
-      <w:r>
-        <w:rPr>
-          <w:i/>
-          <w:sz w:val="24"/>
-          <w:lang w:val="en-US"/>
-        </w:rPr>
-        <w:t>}</w:t>
-      </w:r>
-    </w:p>
-    <w:p>
-      <w:pPr>
-        <w:spacing w:after="0"/>
-        <w:ind w:firstLine="708"/>
-        <w:rPr>
-          <w:i/>
-          <w:sz w:val="24"/>
-          <w:lang w:val="en-US"/>
-        </w:rPr>
-      </w:pPr>
-      <w:r>
-        <w:rPr>
-          <w:i/>
-          <w:sz w:val="24"/>
-          <w:lang w:val="en-US"/>
-        </w:rPr>
-        <w:t>return false;</w:t>
-      </w:r>
-    </w:p>
-    <w:p>
-      <w:pPr>
-        <w:spacing w:after="0"/>
-        <w:rPr>
-          <w:i/>
-          <w:sz w:val="24"/>
-          <w:lang w:val="en-US"/>
-        </w:rPr>
-      </w:pPr>
-      <w:r>
-        <w:rPr>
-          <w:i/>
-          <w:sz w:val="24"/>
-          <w:lang w:val="en-US"/>
-        </w:rPr>
-        <w:t>}</w:t>
-      </w:r>
-    </w:p>
-    <w:p>
-      <w:pPr>
-        <w:rPr>
-          <w:b/>
-          <w:sz w:val="24"/>
-          <w:lang w:val="en-US"/>
-        </w:rPr>
-      </w:pPr>
-    </w:p>
-    <w:p>
-      <w:pPr>
-        <w:rPr>
-          <w:b/>
-          <w:sz w:val="24"/>
-          <w:lang w:val="en-US"/>
-        </w:rPr>
-      </w:pPr>
-      <w:r>
-        <w:rPr>
-          <w:b/>
-          <w:sz w:val="24"/>
-          <w:lang w:val="en-US"/>
-        </w:rPr>
-        <w:t>4-Update</w:t>
-      </w:r>
-    </w:p>
-    <w:p>
-      <w:pPr>
-        <w:rPr>
-          <w:sz w:val="24"/>
-          <w:lang w:val="en-US"/>
-        </w:rPr>
-      </w:pPr>
-      <w:r>
-        <w:rPr>
-          <w:sz w:val="24"/>
-          <w:lang w:val="en-US"/>
-        </w:rPr>
-        <w:t>Updating the value of a specific node</w:t>
-      </w:r>
-    </w:p>
-    <w:p>
-      <w:pPr>
-        <w:rPr>
-          <w:b/>
-          <w:sz w:val="24"/>
-          <w:lang w:val="en-US"/>
-        </w:rPr>
-      </w:pPr>
-      <w:r>
-        <w:rPr>
-          <w:b/>
-          <w:sz w:val="24"/>
-          <w:lang w:val="en-US"/>
-        </w:rPr>
-        <w:t xml:space="preserve">void </w:t>
-      </w:r>
-      <w:proofErr w:type="gramStart"/>
-      <w:r>
-        <w:rPr>
-          <w:b/>
-          <w:sz w:val="24"/>
-          <w:lang w:val="en-US"/>
-        </w:rPr>
-        <w:t>update(</w:t>
-      </w:r>
-      <w:proofErr w:type="spellStart"/>
-      <w:proofErr w:type="gramEnd"/>
-      <w:r>
-        <w:rPr>
-          <w:b/>
-          <w:sz w:val="24"/>
-          <w:lang w:val="en-US"/>
-        </w:rPr>
-        <w:t>int</w:t>
-      </w:r>
-      <w:proofErr w:type="spellEnd"/>
-      <w:r>
-        <w:rPr>
-          <w:b/>
-          <w:sz w:val="24"/>
-          <w:lang w:val="en-US"/>
-        </w:rPr>
-        <w:t xml:space="preserve"> </w:t>
-      </w:r>
-      <w:proofErr w:type="spellStart"/>
-      <w:r>
-        <w:rPr>
-          <w:b/>
-          <w:sz w:val="24"/>
-          <w:lang w:val="en-US"/>
-        </w:rPr>
-        <w:t>pos</w:t>
-      </w:r>
-      <w:proofErr w:type="spellEnd"/>
-      <w:r>
-        <w:rPr>
-          <w:b/>
-          <w:sz w:val="24"/>
-          <w:lang w:val="en-US"/>
-        </w:rPr>
-        <w:t xml:space="preserve">, </w:t>
-      </w:r>
-      <w:proofErr w:type="spellStart"/>
-      <w:r>
-        <w:rPr>
-          <w:b/>
-          <w:sz w:val="24"/>
-          <w:lang w:val="en-US"/>
-        </w:rPr>
-        <w:t>int</w:t>
-      </w:r>
-      <w:proofErr w:type="spellEnd"/>
-      <w:r>
-        <w:rPr>
-          <w:b/>
-          <w:sz w:val="24"/>
-          <w:lang w:val="en-US"/>
-        </w:rPr>
-        <w:t xml:space="preserve"> </w:t>
-      </w:r>
-      <w:proofErr w:type="spellStart"/>
-      <w:r>
-        <w:rPr>
-          <w:b/>
-          <w:sz w:val="24"/>
-          <w:lang w:val="en-US"/>
-        </w:rPr>
-        <w:t>val</w:t>
-      </w:r>
-      <w:proofErr w:type="spellEnd"/>
-      <w:r>
-        <w:rPr>
-          <w:b/>
-          <w:sz w:val="24"/>
-          <w:lang w:val="en-US"/>
-        </w:rPr>
-        <w:t xml:space="preserve">) </w:t>
-      </w:r>
-    </w:p>
-    <w:p>
-      <w:pPr>
-        <w:spacing w:after="0"/>
-        <w:rPr>
-          <w:i/>
-          <w:sz w:val="24"/>
-          <w:lang w:val="en-US"/>
-        </w:rPr>
-      </w:pPr>
-      <w:r>
-        <w:rPr>
-          <w:i/>
-          <w:sz w:val="24"/>
-          <w:lang w:val="en-US"/>
-        </w:rPr>
-        <w:t>{</w:t>
-      </w:r>
-    </w:p>
-    <w:p>
-      <w:pPr>
-        <w:spacing w:after="0"/>
-        <w:ind w:left="708"/>
-        <w:rPr>
-          <w:i/>
-          <w:sz w:val="24"/>
-          <w:lang w:val="en-US"/>
-        </w:rPr>
-      </w:pPr>
-      <w:r>
-        <w:rPr>
-          <w:i/>
-          <w:sz w:val="24"/>
-          <w:lang w:val="en-US"/>
-        </w:rPr>
-        <w:t>Node* temp = head;</w:t>
-      </w:r>
-    </w:p>
-    <w:p>
-      <w:pPr>
-        <w:spacing w:after="0"/>
-        <w:ind w:left="708"/>
-        <w:rPr>
-          <w:i/>
-          <w:sz w:val="24"/>
-          <w:lang w:val="en-US"/>
-        </w:rPr>
-      </w:pPr>
-      <w:r>
-        <w:rPr>
-          <w:i/>
-          <w:sz w:val="24"/>
-          <w:lang w:val="en-US"/>
-        </w:rPr>
-        <w:t>for (</w:t>
-      </w:r>
-      <w:proofErr w:type="spellStart"/>
-      <w:r>
-        <w:rPr>
-          <w:i/>
-          <w:sz w:val="24"/>
-          <w:lang w:val="en-US"/>
-        </w:rPr>
-        <w:t>int</w:t>
-      </w:r>
-      <w:proofErr w:type="spellEnd"/>
-      <w:r>
-        <w:rPr>
-          <w:i/>
-          <w:sz w:val="24"/>
-          <w:lang w:val="en-US"/>
-        </w:rPr>
-        <w:t xml:space="preserve"> </w:t>
-      </w:r>
-      <w:proofErr w:type="spellStart"/>
-      <w:r>
-        <w:rPr>
-          <w:i/>
-          <w:sz w:val="24"/>
-          <w:lang w:val="en-US"/>
-        </w:rPr>
-        <w:t>i</w:t>
-      </w:r>
-      <w:proofErr w:type="spellEnd"/>
-      <w:r>
-        <w:rPr>
-          <w:i/>
-          <w:sz w:val="24"/>
-          <w:lang w:val="en-US"/>
-        </w:rPr>
-        <w:t xml:space="preserve"> = 0; </w:t>
-      </w:r>
-      <w:proofErr w:type="spellStart"/>
-      <w:r>
-        <w:rPr>
-          <w:i/>
-          <w:sz w:val="24"/>
-          <w:lang w:val="en-US"/>
-        </w:rPr>
-        <w:t>i</w:t>
-      </w:r>
-      <w:proofErr w:type="spellEnd"/>
-      <w:r>
-        <w:rPr>
-          <w:i/>
-          <w:sz w:val="24"/>
-          <w:lang w:val="en-US"/>
-        </w:rPr>
-        <w:t xml:space="preserve"> &lt; </w:t>
-      </w:r>
-      <w:proofErr w:type="spellStart"/>
-      <w:r>
-        <w:rPr>
-          <w:i/>
-          <w:sz w:val="24"/>
-          <w:lang w:val="en-US"/>
-        </w:rPr>
-        <w:t>pos</w:t>
-      </w:r>
-      <w:proofErr w:type="spellEnd"/>
-      <w:r>
-        <w:rPr>
-          <w:i/>
-          <w:sz w:val="24"/>
-          <w:lang w:val="en-US"/>
-        </w:rPr>
-        <w:t xml:space="preserve">; </w:t>
-      </w:r>
-      <w:proofErr w:type="spellStart"/>
-      <w:r>
-        <w:rPr>
-          <w:i/>
-          <w:sz w:val="24"/>
-          <w:lang w:val="en-US"/>
-        </w:rPr>
-        <w:t>i</w:t>
-      </w:r>
-      <w:proofErr w:type="spellEnd"/>
-      <w:r>
-        <w:rPr>
-          <w:i/>
-          <w:sz w:val="24"/>
-          <w:lang w:val="en-US"/>
-        </w:rPr>
-        <w:t>++)</w:t>
-      </w:r>
-    </w:p>
-    <w:p>
-      <w:pPr>
-        <w:spacing w:after="0"/>
-        <w:ind w:left="708"/>
-        <w:rPr>
-          <w:i/>
-          <w:sz w:val="24"/>
-          <w:lang w:val="en-US"/>
-        </w:rPr>
-      </w:pPr>
-      <w:r>
-        <w:rPr>
-          <w:i/>
-          <w:sz w:val="24"/>
-          <w:lang w:val="en-US"/>
-        </w:rPr>
-        <w:t>{</w:t>
-      </w:r>
-    </w:p>
-    <w:p>
-      <w:pPr>
-        <w:spacing w:after="0"/>
-        <w:ind w:left="708" w:firstLine="708"/>
-        <w:rPr>
-          <w:i/>
-          <w:sz w:val="24"/>
-          <w:lang w:val="en-US"/>
-        </w:rPr>
-      </w:pPr>
-      <w:r>
-        <w:rPr>
-          <w:i/>
-          <w:sz w:val="24"/>
-          <w:lang w:val="en-US"/>
-        </w:rPr>
-        <w:t>temp = temp-&gt;next;</w:t>
-      </w:r>
-    </w:p>
-    <w:p>
-      <w:pPr>
-        <w:spacing w:after="0"/>
-        <w:ind w:left="708"/>
-        <w:rPr>
-          <w:i/>
-          <w:sz w:val="24"/>
-          <w:lang w:val="en-US"/>
-        </w:rPr>
-      </w:pPr>
-      <w:r>
-        <w:rPr>
-          <w:i/>
-          <w:sz w:val="24"/>
-          <w:lang w:val="en-US"/>
-        </w:rPr>
-        <w:t>}</w:t>
-      </w:r>
-    </w:p>
-    <w:p>
-      <w:pPr>
-        <w:spacing w:after="0"/>
-        <w:ind w:left="708"/>
-        <w:rPr>
-          <w:i/>
-          <w:sz w:val="24"/>
-          <w:lang w:val="en-US"/>
-        </w:rPr>
-      </w:pPr>
-      <w:r>
-        <w:rPr>
-          <w:i/>
-          <w:sz w:val="24"/>
-          <w:lang w:val="en-US"/>
-        </w:rPr>
-        <w:t xml:space="preserve">temp-&gt;data = </w:t>
-      </w:r>
-      <w:proofErr w:type="spellStart"/>
-      <w:r>
-        <w:rPr>
-          <w:i/>
-          <w:sz w:val="24"/>
-          <w:lang w:val="en-US"/>
-        </w:rPr>
-        <w:t>val</w:t>
-      </w:r>
-      <w:proofErr w:type="spellEnd"/>
-      <w:r>
-        <w:rPr>
-          <w:i/>
-          <w:sz w:val="24"/>
-          <w:lang w:val="en-US"/>
-        </w:rPr>
-        <w:t>;</w:t>
-      </w:r>
-    </w:p>
-    <w:p>
-      <w:pPr>
-        <w:spacing w:after="0"/>
-        <w:rPr>
-          <w:i/>
-          <w:sz w:val="24"/>
-          <w:lang w:val="en-US"/>
-        </w:rPr>
-      </w:pPr>
-      <w:r>
-        <w:rPr>
-          <w:i/>
-          <w:sz w:val="24"/>
-          <w:lang w:val="en-US"/>
-        </w:rPr>
-        <w:t>}</w:t>
-      </w:r>
-    </w:p>
-    <w:p>
-      <w:pPr>
-        <w:rPr>
-          <w:b/>
-          <w:sz w:val="24"/>
-          <w:lang w:val="en-US"/>
-        </w:rPr>
-      </w:pPr>
-    </w:p>
-    <w:p>
-      <w:pPr>
-        <w:rPr>
-          <w:b/>
           <w:i/>
           <w:sz w:val="28"/>
           <w:lang w:val="en-US"/>
         </w:rPr>
       </w:pPr>
-    </w:p>
-    <w:p>
-      <w:pPr>
+      <w:r>
         <w:rPr>
           <w:b/>
           <w:i/>
           <w:sz w:val="28"/>
           <w:lang w:val="en-US"/>
         </w:rPr>
-      </w:pPr>
-    </w:p>
-    <w:p>
-      <w:pPr>
+        <w:t>-</w:t>
+      </w:r>
+      <w:r>
         <w:rPr>
           <w:b/>
           <w:i/>
           <w:sz w:val="28"/>
           <w:lang w:val="en-US"/>
         </w:rPr>
-      </w:pPr>
-      <w:r>
-        <w:rPr>
-          <w:b/>
-          <w:i/>
-          <w:sz w:val="28"/>
-          <w:lang w:val="en-US"/>
-        </w:rPr>
-        <w:t>Stack</w:t>
-      </w:r>
-    </w:p>
-    <w:p>
-      <w:pPr>
-        <w:rPr>
-          <w:sz w:val="24"/>
-          <w:lang w:val="en-US"/>
-        </w:rPr>
-      </w:pPr>
-      <w:r>
-        <w:rPr>
-          <w:sz w:val="24"/>
-          <w:lang w:val="en-US"/>
-        </w:rPr>
-        <w:t>A stack is a linear data structure that follows the Last In First Out (LIFO) principle. It has two main operations: push, which adds an element to the top of the stack, and pop, which removes the element from the top of the stack.</w:t>
-      </w:r>
-    </w:p>
-    <w:p>
-      <w:pPr>
-        <w:rPr>
-          <w:b/>
-          <w:sz w:val="24"/>
-          <w:lang w:val="en-US"/>
-        </w:rPr>
-      </w:pPr>
-      <w:r>
-        <w:rPr>
-          <w:b/>
-          <w:sz w:val="24"/>
-          <w:lang w:val="en-US"/>
-        </w:rPr>
-        <w:t>Operations in Stack</w:t>
-      </w:r>
-    </w:p>
-    <w:p>
-      <w:pPr>
-        <w:rPr>
-          <w:b/>
-          <w:sz w:val="24"/>
-          <w:lang w:val="en-US"/>
-        </w:rPr>
-      </w:pPr>
-      <w:r>
-        <w:rPr>
-          <w:b/>
-          <w:sz w:val="24"/>
-          <w:lang w:val="en-US"/>
-        </w:rPr>
-        <w:t>1-Push</w:t>
-      </w:r>
-    </w:p>
-    <w:p>
-      <w:pPr>
-        <w:rPr>
-          <w:sz w:val="24"/>
-          <w:lang w:val="en-US"/>
-        </w:rPr>
-      </w:pPr>
-      <w:r>
-        <w:rPr>
-          <w:sz w:val="24"/>
-          <w:lang w:val="en-US"/>
-        </w:rPr>
-        <w:t>Adding an element to the top of the stack</w:t>
-      </w:r>
-    </w:p>
-    <w:p>
-      <w:pPr>
-        <w:rPr>
-          <w:b/>
-          <w:sz w:val="24"/>
-          <w:lang w:val="en-US"/>
-        </w:rPr>
-      </w:pPr>
-    </w:p>
-    <w:p>
-      <w:pPr>
-        <w:rPr>
-          <w:b/>
-          <w:sz w:val="24"/>
-          <w:lang w:val="en-US"/>
-        </w:rPr>
-      </w:pPr>
-      <w:r>
-        <w:rPr>
-          <w:b/>
-          <w:sz w:val="24"/>
-          <w:lang w:val="en-US"/>
-        </w:rPr>
-        <w:t>2-Pop</w:t>
-      </w:r>
-    </w:p>
-    <w:p>
-      <w:pPr>
-        <w:rPr>
-          <w:sz w:val="24"/>
-          <w:lang w:val="en-US"/>
-        </w:rPr>
-      </w:pPr>
-      <w:r>
-        <w:rPr>
-          <w:sz w:val="24"/>
-          <w:lang w:val="en-US"/>
-        </w:rPr>
-        <w:t>Removing the element from the top of the stack</w:t>
-      </w:r>
-    </w:p>
-    <w:p>
-      <w:pPr>
-        <w:rPr>
-          <w:b/>
-          <w:sz w:val="24"/>
-          <w:lang w:val="en-US"/>
-        </w:rPr>
-      </w:pPr>
-      <w:r>
-        <w:rPr>
-          <w:b/>
-          <w:sz w:val="24"/>
-          <w:lang w:val="en-US"/>
-        </w:rPr>
-        <w:t>3-Peek</w:t>
-      </w:r>
-    </w:p>
-    <w:p>
-      <w:pPr>
-        <w:rPr>
-          <w:sz w:val="24"/>
-          <w:lang w:val="en-US"/>
-        </w:rPr>
-      </w:pPr>
-      <w:r>
-        <w:rPr>
-          <w:sz w:val="24"/>
-          <w:lang w:val="en-US"/>
-        </w:rPr>
-        <w:t>Accessing the element at the top of the stack</w:t>
-      </w:r>
-    </w:p>
-    <w:p>
-      <w:pPr>
-        <w:rPr>
-          <w:b/>
-          <w:sz w:val="24"/>
-          <w:lang w:val="en-US"/>
-        </w:rPr>
-      </w:pPr>
-      <w:r>
-        <w:rPr>
-          <w:b/>
-          <w:sz w:val="24"/>
-          <w:lang w:val="en-US"/>
-        </w:rPr>
-        <w:t>4-isEmpty</w:t>
-      </w:r>
-    </w:p>
-    <w:p>
-      <w:pPr>
-        <w:rPr>
-          <w:sz w:val="24"/>
-          <w:lang w:val="en-US"/>
-        </w:rPr>
-      </w:pPr>
-      <w:r>
-        <w:rPr>
-          <w:sz w:val="24"/>
-          <w:lang w:val="en-US"/>
-        </w:rPr>
-        <w:t>Checking if the stack is empty</w:t>
-      </w:r>
-    </w:p>
-    <w:p>
-      <w:pPr>
-        <w:spacing w:after="0"/>
-        <w:rPr>
-          <w:i/>
-          <w:sz w:val="24"/>
-          <w:lang w:val="en-US"/>
-        </w:rPr>
-      </w:pPr>
-      <w:r>
-        <w:rPr>
-          <w:i/>
-          <w:sz w:val="24"/>
-          <w:lang w:val="en-US"/>
-        </w:rPr>
-        <w:t xml:space="preserve">bool </w:t>
-      </w:r>
-      <w:proofErr w:type="spellStart"/>
-      <w:proofErr w:type="gramStart"/>
-      <w:r>
-        <w:rPr>
-          <w:i/>
-          <w:sz w:val="24"/>
-          <w:lang w:val="en-US"/>
-        </w:rPr>
-        <w:t>isEmpty</w:t>
-      </w:r>
-      <w:proofErr w:type="spellEnd"/>
-      <w:r>
-        <w:rPr>
-          <w:i/>
-          <w:sz w:val="24"/>
-          <w:lang w:val="en-US"/>
-        </w:rPr>
-        <w:t>(</w:t>
-      </w:r>
-      <w:proofErr w:type="gramEnd"/>
-      <w:r>
-        <w:rPr>
-          <w:i/>
-          <w:sz w:val="24"/>
-          <w:lang w:val="en-US"/>
-        </w:rPr>
-        <w:t xml:space="preserve">) </w:t>
-      </w:r>
-    </w:p>
-    <w:p>
-      <w:pPr>
-        <w:spacing w:after="0"/>
-        <w:rPr>
-          <w:i/>
-          <w:sz w:val="24"/>
-          <w:lang w:val="en-US"/>
-        </w:rPr>
-      </w:pPr>
-      <w:r>
-        <w:rPr>
-          <w:i/>
-          <w:sz w:val="24"/>
-          <w:lang w:val="en-US"/>
-        </w:rPr>
-        <w:t>{</w:t>
-      </w:r>
-    </w:p>
-    <w:p>
-      <w:pPr>
-        <w:spacing w:after="0"/>
-        <w:ind w:firstLine="708"/>
-        <w:rPr>
-          <w:i/>
-          <w:sz w:val="24"/>
-          <w:lang w:val="en-US"/>
-        </w:rPr>
-      </w:pPr>
-      <w:r>
-        <w:rPr>
-          <w:i/>
-          <w:sz w:val="24"/>
-          <w:lang w:val="en-US"/>
-        </w:rPr>
-        <w:t>return top &lt; 0;</w:t>
-      </w:r>
-    </w:p>
-    <w:p>
-      <w:pPr>
-        <w:spacing w:after="0"/>
-        <w:rPr>
-          <w:i/>
-          <w:sz w:val="24"/>
-          <w:lang w:val="en-US"/>
-        </w:rPr>
-      </w:pPr>
-      <w:r>
-        <w:rPr>
-          <w:i/>
-          <w:sz w:val="24"/>
-          <w:lang w:val="en-US"/>
-        </w:rPr>
-        <w:t>}</w:t>
-      </w:r>
-    </w:p>
-    <w:p>
-      <w:pPr>
-        <w:rPr>
-          <w:b/>
-          <w:i/>
-          <w:sz w:val="28"/>
-          <w:lang w:val="en-US"/>
-        </w:rPr>
-      </w:pPr>
-      <w:r>
-        <w:rPr>
-          <w:b/>
-          <w:i/>
-          <w:sz w:val="28"/>
-          <w:lang w:val="en-US"/>
-        </w:rPr>
-        <w:t>-</w:t>
-      </w:r>
-      <w:r>
-        <w:rPr>
-          <w:b/>
-          <w:i/>
-          <w:sz w:val="28"/>
-          <w:lang w:val="en-US"/>
-        </w:rPr>
         <w:t>Queue</w:t>
       </w:r>
     </w:p>
@@ -4283,23 +4237,7 @@
           <w:sz w:val="24"/>
           <w:lang w:val="en-US"/>
         </w:rPr>
-        <w:t xml:space="preserve"> </w:t>
-      </w:r>
-      <w:proofErr w:type="gramStart"/>
-      <w:r>
-        <w:rPr>
-          <w:sz w:val="24"/>
-          <w:lang w:val="en-US"/>
-        </w:rPr>
-        <w:t>In</w:t>
-      </w:r>
-      <w:proofErr w:type="gramEnd"/>
-      <w:r>
-        <w:rPr>
-          <w:sz w:val="24"/>
-          <w:lang w:val="en-US"/>
-        </w:rPr>
-        <w:t xml:space="preserve"> First Out (FIFO) principle.</w:t>
+        <w:t xml:space="preserve"> In First Out (FIFO) principle.</w:t>
       </w:r>
     </w:p>
     <w:p>
@@ -12901,6 +12839,149 @@
         </w:rPr>
         <w:t>Bubble and Selection Sort Coded</w:t>
       </w:r>
+    </w:p>
+    <w:p>
+      <w:pPr>
+        <w:spacing w:after="0"/>
+        <w:rPr>
+          <w:b/>
+          <w:sz w:val="24"/>
+          <w:lang w:val="en-US"/>
+        </w:rPr>
+      </w:pPr>
+    </w:p>
+    <w:p>
+      <w:pPr>
+        <w:spacing w:after="0"/>
+        <w:rPr>
+          <w:b/>
+          <w:sz w:val="24"/>
+          <w:lang w:val="en-US"/>
+        </w:rPr>
+      </w:pPr>
+    </w:p>
+    <w:p>
+      <w:pPr>
+        <w:jc w:val="right"/>
+        <w:rPr>
+          <w:b/>
+          <w:sz w:val="28"/>
+          <w:lang w:val="en-US"/>
+        </w:rPr>
+      </w:pPr>
+      <w:r>
+        <w:rPr>
+          <w:b/>
+          <w:sz w:val="28"/>
+          <w:lang w:val="en-US"/>
+        </w:rPr>
+        <w:t xml:space="preserve">Week – </w:t>
+      </w:r>
+      <w:r>
+        <w:rPr>
+          <w:b/>
+          <w:sz w:val="28"/>
+          <w:lang w:val="en-US"/>
+        </w:rPr>
+        <w:t>13</w:t>
+      </w:r>
+      <w:r>
+        <w:rPr>
+          <w:b/>
+          <w:sz w:val="28"/>
+          <w:lang w:val="en-US"/>
+        </w:rPr>
+        <w:t>.0</w:t>
+      </w:r>
+      <w:r>
+        <w:rPr>
+          <w:b/>
+          <w:sz w:val="28"/>
+          <w:lang w:val="en-US"/>
+        </w:rPr>
+        <w:t>2</w:t>
+      </w:r>
+      <w:r>
+        <w:rPr>
+          <w:b/>
+          <w:sz w:val="28"/>
+          <w:lang w:val="en-US"/>
+        </w:rPr>
+        <w:t>.2023</w:t>
+      </w:r>
+    </w:p>
+    <w:p>
+      <w:pPr>
+        <w:rPr>
+          <w:b/>
+          <w:sz w:val="28"/>
+          <w:lang w:val="en-US"/>
+        </w:rPr>
+      </w:pPr>
+      <w:r>
+        <w:rPr>
+          <w:b/>
+          <w:sz w:val="28"/>
+          <w:lang w:val="en-US"/>
+        </w:rPr>
+        <w:t>Contents</w:t>
+      </w:r>
+    </w:p>
+    <w:p>
+      <w:pPr>
+        <w:pStyle w:val="ListeParagraf"/>
+        <w:numPr>
+          <w:ilvl w:val="0"/>
+          <w:numId w:val="1"/>
+        </w:numPr>
+        <w:spacing w:after="0"/>
+        <w:rPr>
+          <w:b/>
+          <w:sz w:val="24"/>
+          <w:lang w:val="en-US"/>
+        </w:rPr>
+      </w:pPr>
+      <w:r>
+        <w:rPr>
+          <w:b/>
+          <w:sz w:val="24"/>
+          <w:lang w:val="en-US"/>
+        </w:rPr>
+        <w:t>Operating System Concepts</w:t>
+      </w:r>
+    </w:p>
+    <w:p>
+      <w:pPr>
+        <w:pStyle w:val="ListeParagraf"/>
+        <w:numPr>
+          <w:ilvl w:val="0"/>
+          <w:numId w:val="1"/>
+        </w:numPr>
+        <w:spacing w:after="0"/>
+        <w:rPr>
+          <w:b/>
+          <w:sz w:val="24"/>
+          <w:lang w:val="en-US"/>
+        </w:rPr>
+      </w:pPr>
+      <w:r>
+        <w:rPr>
+          <w:b/>
+          <w:sz w:val="24"/>
+          <w:lang w:val="en-US"/>
+        </w:rPr>
+        <w:t>Memory Management Project - Started</w:t>
+      </w:r>
+    </w:p>
+    <w:p>
+      <w:pPr>
+        <w:spacing w:after="0"/>
+        <w:rPr>
+          <w:b/>
+          <w:sz w:val="24"/>
+          <w:lang w:val="en-US"/>
+        </w:rPr>
+      </w:pPr>
     </w:p>
     <w:sectPr>
       <w:pgSz w:w="11906" w:h="16838"/>

</xml_diff>

<commit_message>
flowchart added to docv1.docx
</commit_message>
<xml_diff>
--- a/DocV1.docx
+++ b/DocV1.docx
@@ -12970,7 +12970,245 @@
           <w:sz w:val="24"/>
           <w:lang w:val="en-US"/>
         </w:rPr>
-        <w:t>Memory Management Project - Started</w:t>
+        <w:t xml:space="preserve">Memory Management Project </w:t>
+      </w:r>
+      <w:r>
+        <w:rPr>
+          <w:b/>
+          <w:sz w:val="24"/>
+          <w:lang w:val="en-US"/>
+        </w:rPr>
+        <w:t>–</w:t>
+      </w:r>
+      <w:r>
+        <w:rPr>
+          <w:b/>
+          <w:sz w:val="24"/>
+          <w:lang w:val="en-US"/>
+        </w:rPr>
+        <w:t xml:space="preserve"> Started</w:t>
+      </w:r>
+    </w:p>
+    <w:p>
+      <w:pPr>
+        <w:spacing w:after="0"/>
+        <w:rPr>
+          <w:b/>
+          <w:sz w:val="24"/>
+          <w:lang w:val="en-US"/>
+        </w:rPr>
+      </w:pPr>
+    </w:p>
+    <w:p>
+      <w:pPr>
+        <w:jc w:val="right"/>
+        <w:rPr>
+          <w:b/>
+          <w:sz w:val="28"/>
+          <w:lang w:val="en-US"/>
+        </w:rPr>
+      </w:pPr>
+    </w:p>
+    <w:p>
+      <w:pPr>
+        <w:jc w:val="right"/>
+        <w:rPr>
+          <w:b/>
+          <w:sz w:val="28"/>
+          <w:lang w:val="en-US"/>
+        </w:rPr>
+      </w:pPr>
+    </w:p>
+    <w:p>
+      <w:pPr>
+        <w:jc w:val="right"/>
+        <w:rPr>
+          <w:b/>
+          <w:sz w:val="28"/>
+          <w:lang w:val="en-US"/>
+        </w:rPr>
+      </w:pPr>
+    </w:p>
+    <w:p>
+      <w:pPr>
+        <w:jc w:val="right"/>
+        <w:rPr>
+          <w:b/>
+          <w:sz w:val="28"/>
+          <w:lang w:val="en-US"/>
+        </w:rPr>
+      </w:pPr>
+    </w:p>
+    <w:p>
+      <w:pPr>
+        <w:jc w:val="right"/>
+        <w:rPr>
+          <w:b/>
+          <w:sz w:val="28"/>
+          <w:lang w:val="en-US"/>
+        </w:rPr>
+      </w:pPr>
+      <w:r>
+        <w:rPr>
+          <w:b/>
+          <w:sz w:val="28"/>
+          <w:lang w:val="en-US"/>
+        </w:rPr>
+        <w:t xml:space="preserve">Week – </w:t>
+      </w:r>
+      <w:r>
+        <w:rPr>
+          <w:b/>
+          <w:sz w:val="28"/>
+          <w:lang w:val="en-US"/>
+        </w:rPr>
+        <w:t>20</w:t>
+      </w:r>
+      <w:r>
+        <w:rPr>
+          <w:b/>
+          <w:sz w:val="28"/>
+          <w:lang w:val="en-US"/>
+        </w:rPr>
+        <w:t>.0</w:t>
+      </w:r>
+      <w:r>
+        <w:rPr>
+          <w:b/>
+          <w:sz w:val="28"/>
+          <w:lang w:val="en-US"/>
+        </w:rPr>
+        <w:t>2</w:t>
+      </w:r>
+      <w:r>
+        <w:rPr>
+          <w:b/>
+          <w:sz w:val="28"/>
+          <w:lang w:val="en-US"/>
+        </w:rPr>
+        <w:t>.2023</w:t>
+      </w:r>
+    </w:p>
+    <w:p>
+      <w:pPr>
+        <w:rPr>
+          <w:b/>
+          <w:sz w:val="28"/>
+          <w:lang w:val="en-US"/>
+        </w:rPr>
+      </w:pPr>
+      <w:r>
+        <w:rPr>
+          <w:b/>
+          <w:sz w:val="28"/>
+          <w:lang w:val="en-US"/>
+        </w:rPr>
+        <w:t>Contents</w:t>
+      </w:r>
+    </w:p>
+    <w:p>
+      <w:pPr>
+        <w:pStyle w:val="ListeParagraf"/>
+        <w:numPr>
+          <w:ilvl w:val="0"/>
+          <w:numId w:val="1"/>
+        </w:numPr>
+        <w:spacing w:after="0"/>
+        <w:rPr>
+          <w:b/>
+          <w:sz w:val="24"/>
+          <w:lang w:val="en-US"/>
+        </w:rPr>
+      </w:pPr>
+      <w:r>
+        <w:rPr>
+          <w:b/>
+          <w:sz w:val="24"/>
+          <w:lang w:val="en-US"/>
+        </w:rPr>
+        <w:t>Operating System Concepts</w:t>
+      </w:r>
+    </w:p>
+    <w:p>
+      <w:pPr>
+        <w:pStyle w:val="ListeParagraf"/>
+        <w:numPr>
+          <w:ilvl w:val="0"/>
+          <w:numId w:val="1"/>
+        </w:numPr>
+        <w:spacing w:after="0"/>
+        <w:rPr>
+          <w:b/>
+          <w:sz w:val="24"/>
+          <w:lang w:val="en-US"/>
+        </w:rPr>
+      </w:pPr>
+      <w:r>
+        <w:rPr>
+          <w:b/>
+          <w:sz w:val="24"/>
+          <w:lang w:val="en-US"/>
+        </w:rPr>
+        <w:t xml:space="preserve">Memory Management Project </w:t>
+      </w:r>
+      <w:r>
+        <w:rPr>
+          <w:b/>
+          <w:sz w:val="24"/>
+          <w:lang w:val="en-US"/>
+        </w:rPr>
+        <w:t>– Function Flowchart Derived</w:t>
+      </w:r>
+    </w:p>
+    <w:p>
+      <w:pPr>
+        <w:spacing w:after="0"/>
+        <w:rPr>
+          <w:b/>
+          <w:sz w:val="24"/>
+          <w:lang w:val="en-US"/>
+        </w:rPr>
+      </w:pPr>
+    </w:p>
+    <w:p>
+      <w:pPr>
+        <w:spacing w:after="0"/>
+        <w:rPr>
+          <w:b/>
+          <w:sz w:val="24"/>
+          <w:lang w:val="en-US"/>
+        </w:rPr>
+      </w:pPr>
+      <w:r>
+        <w:rPr>
+          <w:b/>
+          <w:sz w:val="24"/>
+          <w:lang w:val="en-US"/>
+        </w:rPr>
+        <w:pict>
+          <v:shapetype id="_x0000_t75" coordsize="21600,21600" o:spt="75" o:preferrelative="t" path="m@4@5l@4@11@9@11@9@5xe" filled="f" stroked="f">
+            <v:stroke joinstyle="miter"/>
+            <v:formulas>
+              <v:f eqn="if lineDrawn pixelLineWidth 0"/>
+              <v:f eqn="sum @0 1 0"/>
+              <v:f eqn="sum 0 0 @1"/>
+              <v:f eqn="prod @2 1 2"/>
+              <v:f eqn="prod @3 21600 pixelWidth"/>
+              <v:f eqn="prod @3 21600 pixelHeight"/>
+              <v:f eqn="sum @0 0 1"/>
+              <v:f eqn="prod @6 1 2"/>
+              <v:f eqn="prod @7 21600 pixelWidth"/>
+              <v:f eqn="sum @8 21600 0"/>
+              <v:f eqn="prod @7 21600 pixelHeight"/>
+              <v:f eqn="sum @10 21600 0"/>
+            </v:formulas>
+            <v:path o:extrusionok="f" gradientshapeok="t" o:connecttype="rect"/>
+            <o:lock v:ext="edit" aspectratio="t"/>
+          </v:shapetype>
+          <v:shape id="_x0000_i1027" type="#_x0000_t75" style="width:357.95pt;height:699.6pt">
+            <v:imagedata r:id="rId6" o:title="floww"/>
+          </v:shape>
+        </w:pict>
       </w:r>
     </w:p>
     <w:p>

</xml_diff>